<commit_message>
Updated: documentation/projman/Implementation Plan (Updated).docx
</commit_message>
<xml_diff>
--- a/documentation/projman/Implementation Plan (Updated).docx
+++ b/documentation/projman/Implementation Plan (Updated).docx
@@ -1,6 +1,6 @@
 
 <file path=word/document.xml><?xml version="1.0" encoding="utf-8"?>
-<w:document xmlns:wpc="http://schemas.microsoft.com/office/word/2010/wordprocessingCanvas" xmlns:cx="http://schemas.microsoft.com/office/drawing/2014/chartex" xmlns:cx1="http://schemas.microsoft.com/office/drawing/2015/9/8/chartex" xmlns:cx2="http://schemas.microsoft.com/office/drawing/2015/10/21/chartex" xmlns:cx3="http://schemas.microsoft.com/office/drawing/2016/5/9/chartex" xmlns:cx4="http://schemas.microsoft.com/office/drawing/2016/5/10/chartex" xmlns:cx5="http://schemas.microsoft.com/office/drawing/2016/5/11/chartex" xmlns:cx6="http://schemas.microsoft.com/office/drawing/2016/5/12/chartex" xmlns:cx7="http://schemas.microsoft.com/office/drawing/2016/5/13/chartex" xmlns:cx8="http://schemas.microsoft.com/office/drawing/2016/5/14/chartex" xmlns:mc="http://schemas.openxmlformats.org/markup-compatibility/2006" xmlns:aink="http://schemas.microsoft.com/office/drawing/2016/ink" xmlns:am3d="http://schemas.microsoft.com/office/drawing/2017/model3d" xmlns:o="urn:schemas-microsoft-com:office:office" xmlns:oel="http://schemas.microsoft.com/office/2019/extlst" xmlns:r="http://schemas.openxmlformats.org/officeDocument/2006/relationships" xmlns:m="http://schemas.openxmlformats.org/officeDocument/2006/math" xmlns:v="urn:schemas-microsoft-com:vml" xmlns:wp14="http://schemas.microsoft.com/office/word/2010/wordprocessingDrawing" xmlns:wp="http://schemas.openxmlformats.org/drawingml/2006/wordprocessingDrawing" xmlns:w10="urn:schemas-microsoft-com:office:word" xmlns:w="http://schemas.openxmlformats.org/wordprocessingml/2006/main" xmlns:w14="http://schemas.microsoft.com/office/word/2010/wordml" xmlns:w15="http://schemas.microsoft.com/office/word/2012/wordml" xmlns:w16cex="http://schemas.microsoft.com/office/word/2018/wordml/cex" xmlns:w16cid="http://schemas.microsoft.com/office/word/2016/wordml/cid" xmlns:w16="http://schemas.microsoft.com/office/word/2018/wordml" xmlns:w16du="http://schemas.microsoft.com/office/word/2023/wordml/word16du" xmlns:w16sdtdh="http://schemas.microsoft.com/office/word/2020/wordml/sdtdatahash" xmlns:w16se="http://schemas.microsoft.com/office/word/2015/wordml/symex" xmlns:wpg="http://schemas.microsoft.com/office/word/2010/wordprocessingGroup" xmlns:wpi="http://schemas.microsoft.com/office/word/2010/wordprocessingInk" xmlns:wne="http://schemas.microsoft.com/office/word/2006/wordml" xmlns:wps="http://schemas.microsoft.com/office/word/2010/wordprocessingShape" mc:Ignorable="w14 w15 w16se w16cid w16 w16cex w16sdtdh wp14">
+<w:document xmlns:wpc="http://schemas.microsoft.com/office/word/2010/wordprocessingCanvas" xmlns:cx="http://schemas.microsoft.com/office/drawing/2014/chartex" xmlns:cx1="http://schemas.microsoft.com/office/drawing/2015/9/8/chartex" xmlns:cx2="http://schemas.microsoft.com/office/drawing/2015/10/21/chartex" xmlns:cx3="http://schemas.microsoft.com/office/drawing/2016/5/9/chartex" xmlns:cx4="http://schemas.microsoft.com/office/drawing/2016/5/10/chartex" xmlns:cx5="http://schemas.microsoft.com/office/drawing/2016/5/11/chartex" xmlns:cx6="http://schemas.microsoft.com/office/drawing/2016/5/12/chartex" xmlns:cx7="http://schemas.microsoft.com/office/drawing/2016/5/13/chartex" xmlns:cx8="http://schemas.microsoft.com/office/drawing/2016/5/14/chartex" xmlns:mc="http://schemas.openxmlformats.org/markup-compatibility/2006" xmlns:aink="http://schemas.microsoft.com/office/drawing/2016/ink" xmlns:am3d="http://schemas.microsoft.com/office/drawing/2017/model3d" xmlns:o="urn:schemas-microsoft-com:office:office" xmlns:oel="http://schemas.microsoft.com/office/2019/extlst" xmlns:r="http://schemas.openxmlformats.org/officeDocument/2006/relationships" xmlns:m="http://schemas.openxmlformats.org/officeDocument/2006/math" xmlns:v="urn:schemas-microsoft-com:vml" xmlns:wp14="http://schemas.microsoft.com/office/word/2010/wordprocessingDrawing" xmlns:wp="http://schemas.openxmlformats.org/drawingml/2006/wordprocessingDrawing" xmlns:w10="urn:schemas-microsoft-com:office:word" xmlns:w="http://schemas.openxmlformats.org/wordprocessingml/2006/main" xmlns:w14="http://schemas.microsoft.com/office/word/2010/wordml" xmlns:w15="http://schemas.microsoft.com/office/word/2012/wordml" xmlns:w16cex="http://schemas.microsoft.com/office/word/2018/wordml/cex" xmlns:w16cid="http://schemas.microsoft.com/office/word/2016/wordml/cid" xmlns:w16="http://schemas.microsoft.com/office/word/2018/wordml" xmlns:w16sdtdh="http://schemas.microsoft.com/office/word/2020/wordml/sdtdatahash" xmlns:w16se="http://schemas.microsoft.com/office/word/2015/wordml/symex" xmlns:wpg="http://schemas.microsoft.com/office/word/2010/wordprocessingGroup" xmlns:wpi="http://schemas.microsoft.com/office/word/2010/wordprocessingInk" xmlns:wne="http://schemas.microsoft.com/office/word/2006/wordml" xmlns:wps="http://schemas.microsoft.com/office/word/2010/wordprocessingShape" mc:Ignorable="w14 w15 w16se w16cid w16 w16cex w16sdtdh wp14">
   <w:body>
     <w:p>
       <w:pPr>
@@ -404,25 +404,7 @@
           <w:sz w:val="24"/>
           <w:szCs w:val="24"/>
         </w:rPr>
-        <w:t xml:space="preserve">A variety of approaches, including documentation and hands-on demonstrations, will be used to facilitate knowledge transfer. These initiatives seek to provide </w:t>
-      </w:r>
-      <w:proofErr w:type="spellStart"/>
-      <w:r>
-        <w:rPr>
-          <w:rFonts w:ascii="Times New Roman" w:hAnsi="Times New Roman" w:cs="Times New Roman"/>
-          <w:sz w:val="24"/>
-          <w:szCs w:val="24"/>
-        </w:rPr>
-        <w:t>Villamin</w:t>
-      </w:r>
-      <w:proofErr w:type="spellEnd"/>
-      <w:r>
-        <w:rPr>
-          <w:rFonts w:ascii="Times New Roman" w:hAnsi="Times New Roman" w:cs="Times New Roman"/>
-          <w:sz w:val="24"/>
-          <w:szCs w:val="24"/>
-        </w:rPr>
-        <w:t xml:space="preserve"> Wood and Iron Works with the skills and knowledge they need to provide effective system support.</w:t>
+        <w:t>A variety of approaches, including documentation and hands-on demonstrations, will be used to facilitate knowledge transfer. These initiatives seek to provide Villamin Wood and Iron Works with the skills and knowledge they need to provide effective system support.</w:t>
       </w:r>
     </w:p>
     <w:p>
@@ -1020,25 +1002,7 @@
           <w:sz w:val="24"/>
           <w:szCs w:val="24"/>
         </w:rPr>
-        <w:t xml:space="preserve">The workforce transition is part of the transition plan for the </w:t>
-      </w:r>
-      <w:proofErr w:type="spellStart"/>
-      <w:r>
-        <w:rPr>
-          <w:rFonts w:ascii="Times New Roman" w:hAnsi="Times New Roman" w:cs="Times New Roman"/>
-          <w:sz w:val="24"/>
-          <w:szCs w:val="24"/>
-        </w:rPr>
-        <w:t>Villamin</w:t>
-      </w:r>
-      <w:proofErr w:type="spellEnd"/>
-      <w:r>
-        <w:rPr>
-          <w:rFonts w:ascii="Times New Roman" w:hAnsi="Times New Roman" w:cs="Times New Roman"/>
-          <w:sz w:val="24"/>
-          <w:szCs w:val="24"/>
-        </w:rPr>
-        <w:t xml:space="preserve"> Wood and Iron Works System. </w:t>
+        <w:t xml:space="preserve">The workforce transition is part of the transition plan for the Villamin Wood and Iron Works System. </w:t>
       </w:r>
       <w:r>
         <w:rPr>
@@ -1131,25 +1095,7 @@
           <w:sz w:val="24"/>
           <w:szCs w:val="24"/>
         </w:rPr>
-        <w:t xml:space="preserve">While the change time of the </w:t>
-      </w:r>
-      <w:proofErr w:type="spellStart"/>
-      <w:r>
-        <w:rPr>
-          <w:rFonts w:ascii="Times New Roman" w:hAnsi="Times New Roman" w:cs="Times New Roman"/>
-          <w:sz w:val="24"/>
-          <w:szCs w:val="24"/>
-        </w:rPr>
-        <w:t>Villamin</w:t>
-      </w:r>
-      <w:proofErr w:type="spellEnd"/>
-      <w:r>
-        <w:rPr>
-          <w:rFonts w:ascii="Times New Roman" w:hAnsi="Times New Roman" w:cs="Times New Roman"/>
-          <w:sz w:val="24"/>
-          <w:szCs w:val="24"/>
-        </w:rPr>
-        <w:t xml:space="preserve"> Wood and Iron Works system is in progress, certain undertakings will, in any case, should be completed, including the following:</w:t>
+        <w:t>While the change time of the Villamin Wood and Iron Works system is in progress, certain undertakings will, in any case, should be completed, including the following:</w:t>
       </w:r>
     </w:p>
     <w:p>
@@ -1379,6 +1325,280 @@
           <w:szCs w:val="24"/>
         </w:rPr>
       </w:pPr>
+      <w:r>
+        <w:rPr>
+          <w:rFonts w:ascii="Times New Roman" w:hAnsi="Times New Roman" w:cs="Times New Roman"/>
+          <w:b/>
+          <w:bCs/>
+          <w:sz w:val="24"/>
+          <w:szCs w:val="24"/>
+        </w:rPr>
+        <w:t>6.11.6 Subcontracts</w:t>
+      </w:r>
+    </w:p>
+    <w:p>
+      <w:pPr>
+        <w:jc w:val="both"/>
+        <w:rPr>
+          <w:rFonts w:ascii="Times New Roman" w:hAnsi="Times New Roman" w:cs="Times New Roman"/>
+          <w:b/>
+          <w:bCs/>
+          <w:sz w:val="24"/>
+          <w:szCs w:val="24"/>
+        </w:rPr>
+      </w:pPr>
+    </w:p>
+    <w:p>
+      <w:pPr>
+        <w:jc w:val="both"/>
+        <w:rPr>
+          <w:rFonts w:ascii="Times New Roman" w:hAnsi="Times New Roman" w:cs="Times New Roman"/>
+          <w:b/>
+          <w:bCs/>
+          <w:sz w:val="24"/>
+          <w:szCs w:val="24"/>
+        </w:rPr>
+      </w:pPr>
+      <w:r>
+        <w:rPr>
+          <w:rFonts w:ascii="Times New Roman" w:hAnsi="Times New Roman" w:cs="Times New Roman"/>
+          <w:b/>
+          <w:bCs/>
+          <w:sz w:val="24"/>
+          <w:szCs w:val="24"/>
+        </w:rPr>
+        <w:t>6.11.7. Property Transition</w:t>
+      </w:r>
+    </w:p>
+    <w:p>
+      <w:pPr>
+        <w:jc w:val="both"/>
+        <w:rPr>
+          <w:rFonts w:ascii="Times New Roman" w:hAnsi="Times New Roman" w:cs="Times New Roman"/>
+          <w:b/>
+          <w:bCs/>
+          <w:sz w:val="24"/>
+          <w:szCs w:val="24"/>
+        </w:rPr>
+      </w:pPr>
+      <w:r>
+        <w:rPr>
+          <w:rFonts w:ascii="Times New Roman" w:hAnsi="Times New Roman" w:cs="Times New Roman"/>
+          <w:b/>
+          <w:bCs/>
+          <w:sz w:val="24"/>
+          <w:szCs w:val="24"/>
+        </w:rPr>
+        <w:tab/>
+        <w:t>6.11.7.1</w:t>
+      </w:r>
+      <w:r>
+        <w:rPr>
+          <w:rFonts w:ascii="Times New Roman" w:hAnsi="Times New Roman" w:cs="Times New Roman"/>
+          <w:b/>
+          <w:bCs/>
+          <w:sz w:val="24"/>
+          <w:szCs w:val="24"/>
+        </w:rPr>
+        <w:t>.</w:t>
+      </w:r>
+      <w:r>
+        <w:rPr>
+          <w:rFonts w:ascii="Times New Roman" w:hAnsi="Times New Roman" w:cs="Times New Roman"/>
+          <w:b/>
+          <w:bCs/>
+          <w:sz w:val="24"/>
+          <w:szCs w:val="24"/>
+        </w:rPr>
+        <w:t xml:space="preserve"> Government Furnished Equipment</w:t>
+      </w:r>
+      <w:r>
+        <w:rPr>
+          <w:rFonts w:ascii="Times New Roman" w:hAnsi="Times New Roman" w:cs="Times New Roman"/>
+          <w:b/>
+          <w:bCs/>
+          <w:sz w:val="24"/>
+          <w:szCs w:val="24"/>
+        </w:rPr>
+        <w:t xml:space="preserve"> (GEF)</w:t>
+      </w:r>
+    </w:p>
+    <w:p>
+      <w:pPr>
+        <w:jc w:val="both"/>
+        <w:rPr>
+          <w:rFonts w:ascii="Times New Roman" w:hAnsi="Times New Roman" w:cs="Times New Roman"/>
+          <w:b/>
+          <w:bCs/>
+          <w:sz w:val="24"/>
+          <w:szCs w:val="24"/>
+        </w:rPr>
+      </w:pPr>
+      <w:r>
+        <w:rPr>
+          <w:rFonts w:ascii="Times New Roman" w:hAnsi="Times New Roman" w:cs="Times New Roman"/>
+          <w:b/>
+          <w:bCs/>
+          <w:sz w:val="24"/>
+          <w:szCs w:val="24"/>
+        </w:rPr>
+        <w:tab/>
+        <w:t>6.11.7.2. Incumbent Owned Equipment</w:t>
+      </w:r>
+    </w:p>
+    <w:p>
+      <w:pPr>
+        <w:jc w:val="both"/>
+        <w:rPr>
+          <w:rFonts w:ascii="Times New Roman" w:hAnsi="Times New Roman" w:cs="Times New Roman"/>
+          <w:b/>
+          <w:bCs/>
+          <w:sz w:val="24"/>
+          <w:szCs w:val="24"/>
+        </w:rPr>
+      </w:pPr>
+      <w:r>
+        <w:rPr>
+          <w:rFonts w:ascii="Times New Roman" w:hAnsi="Times New Roman" w:cs="Times New Roman"/>
+          <w:b/>
+          <w:bCs/>
+          <w:sz w:val="24"/>
+          <w:szCs w:val="24"/>
+        </w:rPr>
+        <w:tab/>
+      </w:r>
+      <w:r>
+        <w:rPr>
+          <w:rFonts w:ascii="Times New Roman" w:hAnsi="Times New Roman" w:cs="Times New Roman"/>
+          <w:b/>
+          <w:bCs/>
+          <w:sz w:val="24"/>
+          <w:szCs w:val="24"/>
+        </w:rPr>
+        <w:t>6.11.7.3. Intellectual Property</w:t>
+      </w:r>
+    </w:p>
+    <w:p>
+      <w:pPr>
+        <w:jc w:val="both"/>
+        <w:rPr>
+          <w:rFonts w:ascii="Times New Roman" w:hAnsi="Times New Roman" w:cs="Times New Roman"/>
+          <w:b/>
+          <w:bCs/>
+          <w:sz w:val="24"/>
+          <w:szCs w:val="24"/>
+        </w:rPr>
+      </w:pPr>
+      <w:r>
+        <w:rPr>
+          <w:rFonts w:ascii="Times New Roman" w:hAnsi="Times New Roman" w:cs="Times New Roman"/>
+          <w:b/>
+          <w:bCs/>
+          <w:sz w:val="24"/>
+          <w:szCs w:val="24"/>
+        </w:rPr>
+        <w:tab/>
+        <w:t>6.11.7.4. User Accounts and Passwords</w:t>
+      </w:r>
+    </w:p>
+    <w:p>
+      <w:pPr>
+        <w:pStyle w:val="paragraph"/>
+        <w:spacing w:before="0" w:beforeAutospacing="0" w:after="0" w:afterAutospacing="0"/>
+        <w:ind w:left="720" w:firstLine="720"/>
+        <w:jc w:val="both"/>
+        <w:textAlignment w:val="baseline"/>
+        <w:rPr>
+          <w:rFonts w:ascii="Segoe UI" w:hAnsi="Segoe UI" w:cs="Segoe UI"/>
+          <w:sz w:val="18"/>
+          <w:szCs w:val="18"/>
+        </w:rPr>
+      </w:pPr>
+      <w:r>
+        <w:rPr>
+          <w:rStyle w:val="normaltextrun"/>
+          <w:lang w:val="en-PH"/>
+        </w:rPr>
+        <w:t>The company, Villamin Wood and Iron Works, pointed out that they do not directly collect or store usernames and passwords for customer accounts. Instead, they use a third-party platform, like Facebook page, to connect with customers and provide access to their services. Customers are urged to check in with their Facebook credentials already in place to avoid creating new accounts or passwords. This strategy guarantees a secure and seamless user experience while protecting client privacy.</w:t>
+      </w:r>
+      <w:r>
+        <w:rPr>
+          <w:rStyle w:val="eop"/>
+        </w:rPr>
+        <w:t> </w:t>
+      </w:r>
+    </w:p>
+    <w:p>
+      <w:pPr>
+        <w:pStyle w:val="paragraph"/>
+        <w:spacing w:before="0" w:beforeAutospacing="0" w:after="0" w:afterAutospacing="0"/>
+        <w:ind w:left="720" w:firstLine="720"/>
+        <w:jc w:val="both"/>
+        <w:textAlignment w:val="baseline"/>
+        <w:rPr>
+          <w:rFonts w:ascii="Segoe UI" w:hAnsi="Segoe UI" w:cs="Segoe UI"/>
+          <w:sz w:val="18"/>
+          <w:szCs w:val="18"/>
+        </w:rPr>
+      </w:pPr>
+      <w:r>
+        <w:rPr>
+          <w:rStyle w:val="normaltextrun"/>
+          <w:lang w:val="en-PH"/>
+        </w:rPr>
+        <w:t>The integration of the system with the Facebook platform, as well as proper configuration and adherence to their rules, will be the primary focus during the implementation phase. Customers will be given detailed instructions on how to log in using their Facebook accounts, emphasizing the significance of protecting their login information. The company prioritizes the integrity and security of client accounts while boosting convenience and user happiness by utilizing Facebook's well-established security procedures.</w:t>
+      </w:r>
+      <w:r>
+        <w:rPr>
+          <w:rStyle w:val="eop"/>
+        </w:rPr>
+        <w:t> </w:t>
+      </w:r>
+    </w:p>
+    <w:p>
+      <w:pPr>
+        <w:pStyle w:val="paragraph"/>
+        <w:spacing w:before="0" w:beforeAutospacing="0" w:after="0" w:afterAutospacing="0"/>
+        <w:ind w:left="720" w:firstLine="720"/>
+        <w:jc w:val="both"/>
+        <w:textAlignment w:val="baseline"/>
+        <w:rPr>
+          <w:rFonts w:ascii="Segoe UI" w:hAnsi="Segoe UI" w:cs="Segoe UI"/>
+          <w:sz w:val="18"/>
+          <w:szCs w:val="18"/>
+        </w:rPr>
+      </w:pPr>
+      <w:r>
+        <w:rPr>
+          <w:rStyle w:val="normaltextrun"/>
+          <w:lang w:val="en-PH"/>
+        </w:rPr>
+        <w:t>Although user accounts are present on Facebook, Villamin Wood and Iron Works do not collect details other than Usernames, and User Profiles. This means that the team will not be able to transfer Facebook credentials such us User Accounts and Passwords to the proposed system.</w:t>
+      </w:r>
+    </w:p>
+    <w:p>
+      <w:pPr>
+        <w:jc w:val="both"/>
+        <w:rPr>
+          <w:rFonts w:ascii="Times New Roman" w:hAnsi="Times New Roman" w:cs="Times New Roman"/>
+          <w:b/>
+          <w:bCs/>
+          <w:sz w:val="24"/>
+          <w:szCs w:val="24"/>
+        </w:rPr>
+      </w:pPr>
+    </w:p>
+    <w:p>
+      <w:pPr>
+        <w:jc w:val="both"/>
+        <w:rPr>
+          <w:rFonts w:ascii="Times New Roman" w:hAnsi="Times New Roman" w:cs="Times New Roman"/>
+          <w:b/>
+          <w:bCs/>
+          <w:sz w:val="24"/>
+          <w:szCs w:val="24"/>
+        </w:rPr>
+      </w:pPr>
       <w:commentRangeStart w:id="0"/>
       <w:r>
         <w:rPr>
@@ -1388,6 +1608,7 @@
           <w:sz w:val="24"/>
           <w:szCs w:val="24"/>
         </w:rPr>
+        <w:lastRenderedPageBreak/>
         <w:t>6.11.8. Knowledge Transfer</w:t>
       </w:r>
       <w:commentRangeEnd w:id="0"/>
@@ -1730,7 +1951,6 @@
           <w:sz w:val="24"/>
           <w:szCs w:val="24"/>
         </w:rPr>
-        <w:lastRenderedPageBreak/>
         <w:t>resolved all the issues. This will serve as an agreement and evidence that the handover has been successful alongside with the signatures of the stakeholders.</w:t>
       </w:r>
     </w:p>
@@ -1816,25 +2036,7 @@
           <w:sz w:val="24"/>
           <w:szCs w:val="24"/>
         </w:rPr>
-        <w:t xml:space="preserve">The project acceptance document contains all the deliverables and the formal acceptance signed by the new owner of this project for the </w:t>
-      </w:r>
-      <w:proofErr w:type="spellStart"/>
-      <w:r>
-        <w:rPr>
-          <w:rFonts w:ascii="Times New Roman" w:hAnsi="Times New Roman" w:cs="Times New Roman"/>
-          <w:sz w:val="24"/>
-          <w:szCs w:val="24"/>
-        </w:rPr>
-        <w:t>Villamin</w:t>
-      </w:r>
-      <w:proofErr w:type="spellEnd"/>
-      <w:r>
-        <w:rPr>
-          <w:rFonts w:ascii="Times New Roman" w:hAnsi="Times New Roman" w:cs="Times New Roman"/>
-          <w:sz w:val="24"/>
-          <w:szCs w:val="24"/>
-        </w:rPr>
-        <w:t xml:space="preserve"> Wood and Iron Works System. All the acceptance criteria </w:t>
+        <w:t xml:space="preserve">The project acceptance document contains all the deliverables and the formal acceptance signed by the new owner of this project for the Villamin Wood and Iron Works System. All the acceptance criteria </w:t>
       </w:r>
       <w:r>
         <w:rPr>
@@ -1856,7 +2058,7 @@
 </file>
 
 <file path=word/comments.xml><?xml version="1.0" encoding="utf-8"?>
-<w:comments xmlns:wpc="http://schemas.microsoft.com/office/word/2010/wordprocessingCanvas" xmlns:cx="http://schemas.microsoft.com/office/drawing/2014/chartex" xmlns:cx1="http://schemas.microsoft.com/office/drawing/2015/9/8/chartex" xmlns:cx2="http://schemas.microsoft.com/office/drawing/2015/10/21/chartex" xmlns:cx3="http://schemas.microsoft.com/office/drawing/2016/5/9/chartex" xmlns:cx4="http://schemas.microsoft.com/office/drawing/2016/5/10/chartex" xmlns:cx5="http://schemas.microsoft.com/office/drawing/2016/5/11/chartex" xmlns:cx6="http://schemas.microsoft.com/office/drawing/2016/5/12/chartex" xmlns:cx7="http://schemas.microsoft.com/office/drawing/2016/5/13/chartex" xmlns:cx8="http://schemas.microsoft.com/office/drawing/2016/5/14/chartex" xmlns:mc="http://schemas.openxmlformats.org/markup-compatibility/2006" xmlns:aink="http://schemas.microsoft.com/office/drawing/2016/ink" xmlns:am3d="http://schemas.microsoft.com/office/drawing/2017/model3d" xmlns:o="urn:schemas-microsoft-com:office:office" xmlns:oel="http://schemas.microsoft.com/office/2019/extlst" xmlns:r="http://schemas.openxmlformats.org/officeDocument/2006/relationships" xmlns:m="http://schemas.openxmlformats.org/officeDocument/2006/math" xmlns:v="urn:schemas-microsoft-com:vml" xmlns:wp14="http://schemas.microsoft.com/office/word/2010/wordprocessingDrawing" xmlns:wp="http://schemas.openxmlformats.org/drawingml/2006/wordprocessingDrawing" xmlns:w10="urn:schemas-microsoft-com:office:word" xmlns:w="http://schemas.openxmlformats.org/wordprocessingml/2006/main" xmlns:w14="http://schemas.microsoft.com/office/word/2010/wordml" xmlns:w15="http://schemas.microsoft.com/office/word/2012/wordml" xmlns:w16cex="http://schemas.microsoft.com/office/word/2018/wordml/cex" xmlns:w16cid="http://schemas.microsoft.com/office/word/2016/wordml/cid" xmlns:w16="http://schemas.microsoft.com/office/word/2018/wordml" xmlns:w16du="http://schemas.microsoft.com/office/word/2023/wordml/word16du" xmlns:w16sdtdh="http://schemas.microsoft.com/office/word/2020/wordml/sdtdatahash" xmlns:w16se="http://schemas.microsoft.com/office/word/2015/wordml/symex" xmlns:wpg="http://schemas.microsoft.com/office/word/2010/wordprocessingGroup" xmlns:wpi="http://schemas.microsoft.com/office/word/2010/wordprocessingInk" xmlns:wne="http://schemas.microsoft.com/office/word/2006/wordml" xmlns:wps="http://schemas.microsoft.com/office/word/2010/wordprocessingShape" mc:Ignorable="w14 w15 w16se w16cid w16 w16cex w16sdtdh wp14">
+<w:comments xmlns:wpc="http://schemas.microsoft.com/office/word/2010/wordprocessingCanvas" xmlns:cx="http://schemas.microsoft.com/office/drawing/2014/chartex" xmlns:cx1="http://schemas.microsoft.com/office/drawing/2015/9/8/chartex" xmlns:cx2="http://schemas.microsoft.com/office/drawing/2015/10/21/chartex" xmlns:cx3="http://schemas.microsoft.com/office/drawing/2016/5/9/chartex" xmlns:cx4="http://schemas.microsoft.com/office/drawing/2016/5/10/chartex" xmlns:cx5="http://schemas.microsoft.com/office/drawing/2016/5/11/chartex" xmlns:cx6="http://schemas.microsoft.com/office/drawing/2016/5/12/chartex" xmlns:cx7="http://schemas.microsoft.com/office/drawing/2016/5/13/chartex" xmlns:cx8="http://schemas.microsoft.com/office/drawing/2016/5/14/chartex" xmlns:mc="http://schemas.openxmlformats.org/markup-compatibility/2006" xmlns:aink="http://schemas.microsoft.com/office/drawing/2016/ink" xmlns:am3d="http://schemas.microsoft.com/office/drawing/2017/model3d" xmlns:o="urn:schemas-microsoft-com:office:office" xmlns:oel="http://schemas.microsoft.com/office/2019/extlst" xmlns:r="http://schemas.openxmlformats.org/officeDocument/2006/relationships" xmlns:m="http://schemas.openxmlformats.org/officeDocument/2006/math" xmlns:v="urn:schemas-microsoft-com:vml" xmlns:wp14="http://schemas.microsoft.com/office/word/2010/wordprocessingDrawing" xmlns:wp="http://schemas.openxmlformats.org/drawingml/2006/wordprocessingDrawing" xmlns:w10="urn:schemas-microsoft-com:office:word" xmlns:w="http://schemas.openxmlformats.org/wordprocessingml/2006/main" xmlns:w14="http://schemas.microsoft.com/office/word/2010/wordml" xmlns:w15="http://schemas.microsoft.com/office/word/2012/wordml" xmlns:w16cex="http://schemas.microsoft.com/office/word/2018/wordml/cex" xmlns:w16cid="http://schemas.microsoft.com/office/word/2016/wordml/cid" xmlns:w16="http://schemas.microsoft.com/office/word/2018/wordml" xmlns:w16sdtdh="http://schemas.microsoft.com/office/word/2020/wordml/sdtdatahash" xmlns:w16se="http://schemas.microsoft.com/office/word/2015/wordml/symex" xmlns:wpg="http://schemas.microsoft.com/office/word/2010/wordprocessingGroup" xmlns:wpi="http://schemas.microsoft.com/office/word/2010/wordprocessingInk" xmlns:wne="http://schemas.microsoft.com/office/word/2006/wordml" xmlns:wps="http://schemas.microsoft.com/office/word/2010/wordprocessingShape" mc:Ignorable="w14 w15 w16se w16cid w16 w16cex w16sdtdh wp14">
   <w:comment w:id="0" w:author="Dale Joshua Domingo" w:date="2023-06-03T16:51:00Z" w:initials="DJD">
     <w:p>
       <w:pPr>
@@ -1909,7 +2111,7 @@
 </file>
 
 <file path=word/commentsExtended.xml><?xml version="1.0" encoding="utf-8"?>
-<w15:commentsEx xmlns:wpc="http://schemas.microsoft.com/office/word/2010/wordprocessingCanvas" xmlns:cx="http://schemas.microsoft.com/office/drawing/2014/chartex" xmlns:cx1="http://schemas.microsoft.com/office/drawing/2015/9/8/chartex" xmlns:cx2="http://schemas.microsoft.com/office/drawing/2015/10/21/chartex" xmlns:cx3="http://schemas.microsoft.com/office/drawing/2016/5/9/chartex" xmlns:cx4="http://schemas.microsoft.com/office/drawing/2016/5/10/chartex" xmlns:cx5="http://schemas.microsoft.com/office/drawing/2016/5/11/chartex" xmlns:cx6="http://schemas.microsoft.com/office/drawing/2016/5/12/chartex" xmlns:cx7="http://schemas.microsoft.com/office/drawing/2016/5/13/chartex" xmlns:cx8="http://schemas.microsoft.com/office/drawing/2016/5/14/chartex" xmlns:mc="http://schemas.openxmlformats.org/markup-compatibility/2006" xmlns:aink="http://schemas.microsoft.com/office/drawing/2016/ink" xmlns:am3d="http://schemas.microsoft.com/office/drawing/2017/model3d" xmlns:o="urn:schemas-microsoft-com:office:office" xmlns:oel="http://schemas.microsoft.com/office/2019/extlst" xmlns:r="http://schemas.openxmlformats.org/officeDocument/2006/relationships" xmlns:m="http://schemas.openxmlformats.org/officeDocument/2006/math" xmlns:v="urn:schemas-microsoft-com:vml" xmlns:wp14="http://schemas.microsoft.com/office/word/2010/wordprocessingDrawing" xmlns:wp="http://schemas.openxmlformats.org/drawingml/2006/wordprocessingDrawing" xmlns:w10="urn:schemas-microsoft-com:office:word" xmlns:w="http://schemas.openxmlformats.org/wordprocessingml/2006/main" xmlns:w14="http://schemas.microsoft.com/office/word/2010/wordml" xmlns:w15="http://schemas.microsoft.com/office/word/2012/wordml" xmlns:w16cex="http://schemas.microsoft.com/office/word/2018/wordml/cex" xmlns:w16cid="http://schemas.microsoft.com/office/word/2016/wordml/cid" xmlns:w16="http://schemas.microsoft.com/office/word/2018/wordml" xmlns:w16du="http://schemas.microsoft.com/office/word/2023/wordml/word16du" xmlns:w16sdtdh="http://schemas.microsoft.com/office/word/2020/wordml/sdtdatahash" xmlns:w16se="http://schemas.microsoft.com/office/word/2015/wordml/symex" xmlns:wpg="http://schemas.microsoft.com/office/word/2010/wordprocessingGroup" xmlns:wpi="http://schemas.microsoft.com/office/word/2010/wordprocessingInk" xmlns:wne="http://schemas.microsoft.com/office/word/2006/wordml" xmlns:wps="http://schemas.microsoft.com/office/word/2010/wordprocessingShape" mc:Ignorable="w14 w15 w16se w16cid w16 w16cex w16sdtdh wp14">
+<w15:commentsEx xmlns:wpc="http://schemas.microsoft.com/office/word/2010/wordprocessingCanvas" xmlns:cx="http://schemas.microsoft.com/office/drawing/2014/chartex" xmlns:cx1="http://schemas.microsoft.com/office/drawing/2015/9/8/chartex" xmlns:cx2="http://schemas.microsoft.com/office/drawing/2015/10/21/chartex" xmlns:cx3="http://schemas.microsoft.com/office/drawing/2016/5/9/chartex" xmlns:cx4="http://schemas.microsoft.com/office/drawing/2016/5/10/chartex" xmlns:cx5="http://schemas.microsoft.com/office/drawing/2016/5/11/chartex" xmlns:cx6="http://schemas.microsoft.com/office/drawing/2016/5/12/chartex" xmlns:cx7="http://schemas.microsoft.com/office/drawing/2016/5/13/chartex" xmlns:cx8="http://schemas.microsoft.com/office/drawing/2016/5/14/chartex" xmlns:mc="http://schemas.openxmlformats.org/markup-compatibility/2006" xmlns:aink="http://schemas.microsoft.com/office/drawing/2016/ink" xmlns:am3d="http://schemas.microsoft.com/office/drawing/2017/model3d" xmlns:o="urn:schemas-microsoft-com:office:office" xmlns:oel="http://schemas.microsoft.com/office/2019/extlst" xmlns:r="http://schemas.openxmlformats.org/officeDocument/2006/relationships" xmlns:m="http://schemas.openxmlformats.org/officeDocument/2006/math" xmlns:v="urn:schemas-microsoft-com:vml" xmlns:wp14="http://schemas.microsoft.com/office/word/2010/wordprocessingDrawing" xmlns:wp="http://schemas.openxmlformats.org/drawingml/2006/wordprocessingDrawing" xmlns:w10="urn:schemas-microsoft-com:office:word" xmlns:w="http://schemas.openxmlformats.org/wordprocessingml/2006/main" xmlns:w14="http://schemas.microsoft.com/office/word/2010/wordml" xmlns:w15="http://schemas.microsoft.com/office/word/2012/wordml" xmlns:w16cex="http://schemas.microsoft.com/office/word/2018/wordml/cex" xmlns:w16cid="http://schemas.microsoft.com/office/word/2016/wordml/cid" xmlns:w16="http://schemas.microsoft.com/office/word/2018/wordml" xmlns:w16sdtdh="http://schemas.microsoft.com/office/word/2020/wordml/sdtdatahash" xmlns:w16se="http://schemas.microsoft.com/office/word/2015/wordml/symex" xmlns:wpg="http://schemas.microsoft.com/office/word/2010/wordprocessingGroup" xmlns:wpi="http://schemas.microsoft.com/office/word/2010/wordprocessingInk" xmlns:wne="http://schemas.microsoft.com/office/word/2006/wordml" xmlns:wps="http://schemas.microsoft.com/office/word/2010/wordprocessingShape" mc:Ignorable="w14 w15 w16se w16cid w16 w16cex w16sdtdh wp14">
   <w15:commentEx w15:paraId="2C247F02" w15:done="0"/>
   <w15:commentEx w15:paraId="65A49EA0" w15:done="0"/>
   <w15:commentEx w15:paraId="72B1C087" w15:done="0"/>
@@ -1917,7 +2119,7 @@
 </file>
 
 <file path=word/commentsExtensible.xml><?xml version="1.0" encoding="utf-8"?>
-<w16cex:commentsExtensible xmlns:wpc="http://schemas.microsoft.com/office/word/2010/wordprocessingCanvas" xmlns:cx="http://schemas.microsoft.com/office/drawing/2014/chartex" xmlns:cx1="http://schemas.microsoft.com/office/drawing/2015/9/8/chartex" xmlns:cx2="http://schemas.microsoft.com/office/drawing/2015/10/21/chartex" xmlns:cx3="http://schemas.microsoft.com/office/drawing/2016/5/9/chartex" xmlns:cx4="http://schemas.microsoft.com/office/drawing/2016/5/10/chartex" xmlns:cx5="http://schemas.microsoft.com/office/drawing/2016/5/11/chartex" xmlns:cx6="http://schemas.microsoft.com/office/drawing/2016/5/12/chartex" xmlns:cx7="http://schemas.microsoft.com/office/drawing/2016/5/13/chartex" xmlns:cx8="http://schemas.microsoft.com/office/drawing/2016/5/14/chartex" xmlns:mc="http://schemas.openxmlformats.org/markup-compatibility/2006" xmlns:aink="http://schemas.microsoft.com/office/drawing/2016/ink" xmlns:am3d="http://schemas.microsoft.com/office/drawing/2017/model3d" xmlns:o="urn:schemas-microsoft-com:office:office" xmlns:oel="http://schemas.microsoft.com/office/2019/extlst" xmlns:r="http://schemas.openxmlformats.org/officeDocument/2006/relationships" xmlns:m="http://schemas.openxmlformats.org/officeDocument/2006/math" xmlns:v="urn:schemas-microsoft-com:vml" xmlns:wp14="http://schemas.microsoft.com/office/word/2010/wordprocessingDrawing" xmlns:wp="http://schemas.openxmlformats.org/drawingml/2006/wordprocessingDrawing" xmlns:w10="urn:schemas-microsoft-com:office:word" xmlns:w="http://schemas.openxmlformats.org/wordprocessingml/2006/main" xmlns:w14="http://schemas.microsoft.com/office/word/2010/wordml" xmlns:w15="http://schemas.microsoft.com/office/word/2012/wordml" xmlns:w16cex="http://schemas.microsoft.com/office/word/2018/wordml/cex" xmlns:w16cid="http://schemas.microsoft.com/office/word/2016/wordml/cid" xmlns:w16="http://schemas.microsoft.com/office/word/2018/wordml" xmlns:w16du="http://schemas.microsoft.com/office/word/2023/wordml/word16du" xmlns:w16sdtdh="http://schemas.microsoft.com/office/word/2020/wordml/sdtdatahash" xmlns:w16se="http://schemas.microsoft.com/office/word/2015/wordml/symex" xmlns:wpg="http://schemas.microsoft.com/office/word/2010/wordprocessingGroup" xmlns:wpi="http://schemas.microsoft.com/office/word/2010/wordprocessingInk" xmlns:wne="http://schemas.microsoft.com/office/word/2006/wordml" xmlns:wps="http://schemas.microsoft.com/office/word/2010/wordprocessingShape" mc:Ignorable="w14 w15 w16se w16cid w16 w16cex w16sdtdh wp14">
+<w16cex:commentsExtensible xmlns:wpc="http://schemas.microsoft.com/office/word/2010/wordprocessingCanvas" xmlns:cx="http://schemas.microsoft.com/office/drawing/2014/chartex" xmlns:cx1="http://schemas.microsoft.com/office/drawing/2015/9/8/chartex" xmlns:cx2="http://schemas.microsoft.com/office/drawing/2015/10/21/chartex" xmlns:cx3="http://schemas.microsoft.com/office/drawing/2016/5/9/chartex" xmlns:cx4="http://schemas.microsoft.com/office/drawing/2016/5/10/chartex" xmlns:cx5="http://schemas.microsoft.com/office/drawing/2016/5/11/chartex" xmlns:cx6="http://schemas.microsoft.com/office/drawing/2016/5/12/chartex" xmlns:cx7="http://schemas.microsoft.com/office/drawing/2016/5/13/chartex" xmlns:cx8="http://schemas.microsoft.com/office/drawing/2016/5/14/chartex" xmlns:cr="http://schemas.microsoft.com/office/comments/2020/reactions" xmlns:mc="http://schemas.openxmlformats.org/markup-compatibility/2006" xmlns:aink="http://schemas.microsoft.com/office/drawing/2016/ink" xmlns:am3d="http://schemas.microsoft.com/office/drawing/2017/model3d" xmlns:o="urn:schemas-microsoft-com:office:office" xmlns:oel="http://schemas.microsoft.com/office/2019/extlst" xmlns:r="http://schemas.openxmlformats.org/officeDocument/2006/relationships" xmlns:m="http://schemas.openxmlformats.org/officeDocument/2006/math" xmlns:v="urn:schemas-microsoft-com:vml" xmlns:wp14="http://schemas.microsoft.com/office/word/2010/wordprocessingDrawing" xmlns:wp="http://schemas.openxmlformats.org/drawingml/2006/wordprocessingDrawing" xmlns:w10="urn:schemas-microsoft-com:office:word" xmlns:w="http://schemas.openxmlformats.org/wordprocessingml/2006/main" xmlns:w14="http://schemas.microsoft.com/office/word/2010/wordml" xmlns:w15="http://schemas.microsoft.com/office/word/2012/wordml" xmlns:w16cex="http://schemas.microsoft.com/office/word/2018/wordml/cex" xmlns:w16cid="http://schemas.microsoft.com/office/word/2016/wordml/cid" xmlns:w16="http://schemas.microsoft.com/office/word/2018/wordml" xmlns:w16sdtdh="http://schemas.microsoft.com/office/word/2020/wordml/sdtdatahash" xmlns:w16se="http://schemas.microsoft.com/office/word/2015/wordml/symex" xmlns:wpg="http://schemas.microsoft.com/office/word/2010/wordprocessingGroup" xmlns:wpi="http://schemas.microsoft.com/office/word/2010/wordprocessingInk" xmlns:wne="http://schemas.microsoft.com/office/word/2006/wordml" xmlns:wps="http://schemas.microsoft.com/office/word/2010/wordprocessingShape" mc:Ignorable="w14 w15 w16se w16cid w16 w16cex w16sdtdh cr wp14">
   <w16cex:commentExtensible w16cex:durableId="2825EE01" w16cex:dateUtc="2023-06-03T08:51:00Z"/>
   <w16cex:commentExtensible w16cex:durableId="2825E851" w16cex:dateUtc="2023-06-03T08:26:00Z"/>
   <w16cex:commentExtensible w16cex:durableId="2825EA55" w16cex:dateUtc="2023-06-03T08:35:00Z"/>
@@ -1925,7 +2127,7 @@
 </file>
 
 <file path=word/commentsIds.xml><?xml version="1.0" encoding="utf-8"?>
-<w16cid:commentsIds xmlns:wpc="http://schemas.microsoft.com/office/word/2010/wordprocessingCanvas" xmlns:cx="http://schemas.microsoft.com/office/drawing/2014/chartex" xmlns:cx1="http://schemas.microsoft.com/office/drawing/2015/9/8/chartex" xmlns:cx2="http://schemas.microsoft.com/office/drawing/2015/10/21/chartex" xmlns:cx3="http://schemas.microsoft.com/office/drawing/2016/5/9/chartex" xmlns:cx4="http://schemas.microsoft.com/office/drawing/2016/5/10/chartex" xmlns:cx5="http://schemas.microsoft.com/office/drawing/2016/5/11/chartex" xmlns:cx6="http://schemas.microsoft.com/office/drawing/2016/5/12/chartex" xmlns:cx7="http://schemas.microsoft.com/office/drawing/2016/5/13/chartex" xmlns:cx8="http://schemas.microsoft.com/office/drawing/2016/5/14/chartex" xmlns:mc="http://schemas.openxmlformats.org/markup-compatibility/2006" xmlns:aink="http://schemas.microsoft.com/office/drawing/2016/ink" xmlns:am3d="http://schemas.microsoft.com/office/drawing/2017/model3d" xmlns:o="urn:schemas-microsoft-com:office:office" xmlns:oel="http://schemas.microsoft.com/office/2019/extlst" xmlns:r="http://schemas.openxmlformats.org/officeDocument/2006/relationships" xmlns:m="http://schemas.openxmlformats.org/officeDocument/2006/math" xmlns:v="urn:schemas-microsoft-com:vml" xmlns:wp14="http://schemas.microsoft.com/office/word/2010/wordprocessingDrawing" xmlns:wp="http://schemas.openxmlformats.org/drawingml/2006/wordprocessingDrawing" xmlns:w10="urn:schemas-microsoft-com:office:word" xmlns:w="http://schemas.openxmlformats.org/wordprocessingml/2006/main" xmlns:w14="http://schemas.microsoft.com/office/word/2010/wordml" xmlns:w15="http://schemas.microsoft.com/office/word/2012/wordml" xmlns:w16cex="http://schemas.microsoft.com/office/word/2018/wordml/cex" xmlns:w16cid="http://schemas.microsoft.com/office/word/2016/wordml/cid" xmlns:w16="http://schemas.microsoft.com/office/word/2018/wordml" xmlns:w16du="http://schemas.microsoft.com/office/word/2023/wordml/word16du" xmlns:w16sdtdh="http://schemas.microsoft.com/office/word/2020/wordml/sdtdatahash" xmlns:w16se="http://schemas.microsoft.com/office/word/2015/wordml/symex" xmlns:wpg="http://schemas.microsoft.com/office/word/2010/wordprocessingGroup" xmlns:wpi="http://schemas.microsoft.com/office/word/2010/wordprocessingInk" xmlns:wne="http://schemas.microsoft.com/office/word/2006/wordml" xmlns:wps="http://schemas.microsoft.com/office/word/2010/wordprocessingShape" mc:Ignorable="w14 w15 w16se w16cid w16 w16cex w16sdtdh wp14">
+<w16cid:commentsIds xmlns:wpc="http://schemas.microsoft.com/office/word/2010/wordprocessingCanvas" xmlns:cx="http://schemas.microsoft.com/office/drawing/2014/chartex" xmlns:cx1="http://schemas.microsoft.com/office/drawing/2015/9/8/chartex" xmlns:cx2="http://schemas.microsoft.com/office/drawing/2015/10/21/chartex" xmlns:cx3="http://schemas.microsoft.com/office/drawing/2016/5/9/chartex" xmlns:cx4="http://schemas.microsoft.com/office/drawing/2016/5/10/chartex" xmlns:cx5="http://schemas.microsoft.com/office/drawing/2016/5/11/chartex" xmlns:cx6="http://schemas.microsoft.com/office/drawing/2016/5/12/chartex" xmlns:cx7="http://schemas.microsoft.com/office/drawing/2016/5/13/chartex" xmlns:cx8="http://schemas.microsoft.com/office/drawing/2016/5/14/chartex" xmlns:mc="http://schemas.openxmlformats.org/markup-compatibility/2006" xmlns:aink="http://schemas.microsoft.com/office/drawing/2016/ink" xmlns:am3d="http://schemas.microsoft.com/office/drawing/2017/model3d" xmlns:o="urn:schemas-microsoft-com:office:office" xmlns:oel="http://schemas.microsoft.com/office/2019/extlst" xmlns:r="http://schemas.openxmlformats.org/officeDocument/2006/relationships" xmlns:m="http://schemas.openxmlformats.org/officeDocument/2006/math" xmlns:v="urn:schemas-microsoft-com:vml" xmlns:wp14="http://schemas.microsoft.com/office/word/2010/wordprocessingDrawing" xmlns:wp="http://schemas.openxmlformats.org/drawingml/2006/wordprocessingDrawing" xmlns:w10="urn:schemas-microsoft-com:office:word" xmlns:w="http://schemas.openxmlformats.org/wordprocessingml/2006/main" xmlns:w14="http://schemas.microsoft.com/office/word/2010/wordml" xmlns:w15="http://schemas.microsoft.com/office/word/2012/wordml" xmlns:w16cex="http://schemas.microsoft.com/office/word/2018/wordml/cex" xmlns:w16cid="http://schemas.microsoft.com/office/word/2016/wordml/cid" xmlns:w16="http://schemas.microsoft.com/office/word/2018/wordml" xmlns:w16sdtdh="http://schemas.microsoft.com/office/word/2020/wordml/sdtdatahash" xmlns:w16se="http://schemas.microsoft.com/office/word/2015/wordml/symex" xmlns:wpg="http://schemas.microsoft.com/office/word/2010/wordprocessingGroup" xmlns:wpi="http://schemas.microsoft.com/office/word/2010/wordprocessingInk" xmlns:wne="http://schemas.microsoft.com/office/word/2006/wordml" xmlns:wps="http://schemas.microsoft.com/office/word/2010/wordprocessingShape" mc:Ignorable="w14 w15 w16se w16cid w16 w16cex w16sdtdh wp14">
   <w16cid:commentId w16cid:paraId="2C247F02" w16cid:durableId="2825EE01"/>
   <w16cid:commentId w16cid:paraId="65A49EA0" w16cid:durableId="2825E851"/>
   <w16cid:commentId w16cid:paraId="72B1C087" w16cid:durableId="2825EA55"/>
@@ -1933,7 +2135,7 @@
 </file>
 
 <file path=word/endnotes.xml><?xml version="1.0" encoding="utf-8"?>
-<w:endnotes xmlns:wpc="http://schemas.microsoft.com/office/word/2010/wordprocessingCanvas" xmlns:cx="http://schemas.microsoft.com/office/drawing/2014/chartex" xmlns:cx1="http://schemas.microsoft.com/office/drawing/2015/9/8/chartex" xmlns:cx2="http://schemas.microsoft.com/office/drawing/2015/10/21/chartex" xmlns:cx3="http://schemas.microsoft.com/office/drawing/2016/5/9/chartex" xmlns:cx4="http://schemas.microsoft.com/office/drawing/2016/5/10/chartex" xmlns:cx5="http://schemas.microsoft.com/office/drawing/2016/5/11/chartex" xmlns:cx6="http://schemas.microsoft.com/office/drawing/2016/5/12/chartex" xmlns:cx7="http://schemas.microsoft.com/office/drawing/2016/5/13/chartex" xmlns:cx8="http://schemas.microsoft.com/office/drawing/2016/5/14/chartex" xmlns:mc="http://schemas.openxmlformats.org/markup-compatibility/2006" xmlns:aink="http://schemas.microsoft.com/office/drawing/2016/ink" xmlns:am3d="http://schemas.microsoft.com/office/drawing/2017/model3d" xmlns:o="urn:schemas-microsoft-com:office:office" xmlns:oel="http://schemas.microsoft.com/office/2019/extlst" xmlns:r="http://schemas.openxmlformats.org/officeDocument/2006/relationships" xmlns:m="http://schemas.openxmlformats.org/officeDocument/2006/math" xmlns:v="urn:schemas-microsoft-com:vml" xmlns:wp14="http://schemas.microsoft.com/office/word/2010/wordprocessingDrawing" xmlns:wp="http://schemas.openxmlformats.org/drawingml/2006/wordprocessingDrawing" xmlns:w10="urn:schemas-microsoft-com:office:word" xmlns:w="http://schemas.openxmlformats.org/wordprocessingml/2006/main" xmlns:w14="http://schemas.microsoft.com/office/word/2010/wordml" xmlns:w15="http://schemas.microsoft.com/office/word/2012/wordml" xmlns:w16cex="http://schemas.microsoft.com/office/word/2018/wordml/cex" xmlns:w16cid="http://schemas.microsoft.com/office/word/2016/wordml/cid" xmlns:w16="http://schemas.microsoft.com/office/word/2018/wordml" xmlns:w16du="http://schemas.microsoft.com/office/word/2023/wordml/word16du" xmlns:w16sdtdh="http://schemas.microsoft.com/office/word/2020/wordml/sdtdatahash" xmlns:w16se="http://schemas.microsoft.com/office/word/2015/wordml/symex" xmlns:wpg="http://schemas.microsoft.com/office/word/2010/wordprocessingGroup" xmlns:wpi="http://schemas.microsoft.com/office/word/2010/wordprocessingInk" xmlns:wne="http://schemas.microsoft.com/office/word/2006/wordml" xmlns:wps="http://schemas.microsoft.com/office/word/2010/wordprocessingShape" mc:Ignorable="w14 w15 w16se w16cid w16 w16cex w16sdtdh wp14">
+<w:endnotes xmlns:wpc="http://schemas.microsoft.com/office/word/2010/wordprocessingCanvas" xmlns:cx="http://schemas.microsoft.com/office/drawing/2014/chartex" xmlns:cx1="http://schemas.microsoft.com/office/drawing/2015/9/8/chartex" xmlns:cx2="http://schemas.microsoft.com/office/drawing/2015/10/21/chartex" xmlns:cx3="http://schemas.microsoft.com/office/drawing/2016/5/9/chartex" xmlns:cx4="http://schemas.microsoft.com/office/drawing/2016/5/10/chartex" xmlns:cx5="http://schemas.microsoft.com/office/drawing/2016/5/11/chartex" xmlns:cx6="http://schemas.microsoft.com/office/drawing/2016/5/12/chartex" xmlns:cx7="http://schemas.microsoft.com/office/drawing/2016/5/13/chartex" xmlns:cx8="http://schemas.microsoft.com/office/drawing/2016/5/14/chartex" xmlns:mc="http://schemas.openxmlformats.org/markup-compatibility/2006" xmlns:aink="http://schemas.microsoft.com/office/drawing/2016/ink" xmlns:am3d="http://schemas.microsoft.com/office/drawing/2017/model3d" xmlns:o="urn:schemas-microsoft-com:office:office" xmlns:oel="http://schemas.microsoft.com/office/2019/extlst" xmlns:r="http://schemas.openxmlformats.org/officeDocument/2006/relationships" xmlns:m="http://schemas.openxmlformats.org/officeDocument/2006/math" xmlns:v="urn:schemas-microsoft-com:vml" xmlns:wp14="http://schemas.microsoft.com/office/word/2010/wordprocessingDrawing" xmlns:wp="http://schemas.openxmlformats.org/drawingml/2006/wordprocessingDrawing" xmlns:w10="urn:schemas-microsoft-com:office:word" xmlns:w="http://schemas.openxmlformats.org/wordprocessingml/2006/main" xmlns:w14="http://schemas.microsoft.com/office/word/2010/wordml" xmlns:w15="http://schemas.microsoft.com/office/word/2012/wordml" xmlns:w16cex="http://schemas.microsoft.com/office/word/2018/wordml/cex" xmlns:w16cid="http://schemas.microsoft.com/office/word/2016/wordml/cid" xmlns:w16="http://schemas.microsoft.com/office/word/2018/wordml" xmlns:w16sdtdh="http://schemas.microsoft.com/office/word/2020/wordml/sdtdatahash" xmlns:w16se="http://schemas.microsoft.com/office/word/2015/wordml/symex" xmlns:wpg="http://schemas.microsoft.com/office/word/2010/wordprocessingGroup" xmlns:wpi="http://schemas.microsoft.com/office/word/2010/wordprocessingInk" xmlns:wne="http://schemas.microsoft.com/office/word/2006/wordml" xmlns:wps="http://schemas.microsoft.com/office/word/2010/wordprocessingShape" mc:Ignorable="w14 w15 w16se w16cid w16 w16cex w16sdtdh wp14">
   <w:endnote w:type="separator" w:id="-1">
     <w:p>
       <w:pPr>
@@ -1965,7 +2167,7 @@
 </file>
 
 <file path=word/footnotes.xml><?xml version="1.0" encoding="utf-8"?>
-<w:footnotes xmlns:wpc="http://schemas.microsoft.com/office/word/2010/wordprocessingCanvas" xmlns:cx="http://schemas.microsoft.com/office/drawing/2014/chartex" xmlns:cx1="http://schemas.microsoft.com/office/drawing/2015/9/8/chartex" xmlns:cx2="http://schemas.microsoft.com/office/drawing/2015/10/21/chartex" xmlns:cx3="http://schemas.microsoft.com/office/drawing/2016/5/9/chartex" xmlns:cx4="http://schemas.microsoft.com/office/drawing/2016/5/10/chartex" xmlns:cx5="http://schemas.microsoft.com/office/drawing/2016/5/11/chartex" xmlns:cx6="http://schemas.microsoft.com/office/drawing/2016/5/12/chartex" xmlns:cx7="http://schemas.microsoft.com/office/drawing/2016/5/13/chartex" xmlns:cx8="http://schemas.microsoft.com/office/drawing/2016/5/14/chartex" xmlns:mc="http://schemas.openxmlformats.org/markup-compatibility/2006" xmlns:aink="http://schemas.microsoft.com/office/drawing/2016/ink" xmlns:am3d="http://schemas.microsoft.com/office/drawing/2017/model3d" xmlns:o="urn:schemas-microsoft-com:office:office" xmlns:oel="http://schemas.microsoft.com/office/2019/extlst" xmlns:r="http://schemas.openxmlformats.org/officeDocument/2006/relationships" xmlns:m="http://schemas.openxmlformats.org/officeDocument/2006/math" xmlns:v="urn:schemas-microsoft-com:vml" xmlns:wp14="http://schemas.microsoft.com/office/word/2010/wordprocessingDrawing" xmlns:wp="http://schemas.openxmlformats.org/drawingml/2006/wordprocessingDrawing" xmlns:w10="urn:schemas-microsoft-com:office:word" xmlns:w="http://schemas.openxmlformats.org/wordprocessingml/2006/main" xmlns:w14="http://schemas.microsoft.com/office/word/2010/wordml" xmlns:w15="http://schemas.microsoft.com/office/word/2012/wordml" xmlns:w16cex="http://schemas.microsoft.com/office/word/2018/wordml/cex" xmlns:w16cid="http://schemas.microsoft.com/office/word/2016/wordml/cid" xmlns:w16="http://schemas.microsoft.com/office/word/2018/wordml" xmlns:w16du="http://schemas.microsoft.com/office/word/2023/wordml/word16du" xmlns:w16sdtdh="http://schemas.microsoft.com/office/word/2020/wordml/sdtdatahash" xmlns:w16se="http://schemas.microsoft.com/office/word/2015/wordml/symex" xmlns:wpg="http://schemas.microsoft.com/office/word/2010/wordprocessingGroup" xmlns:wpi="http://schemas.microsoft.com/office/word/2010/wordprocessingInk" xmlns:wne="http://schemas.microsoft.com/office/word/2006/wordml" xmlns:wps="http://schemas.microsoft.com/office/word/2010/wordprocessingShape" mc:Ignorable="w14 w15 w16se w16cid w16 w16cex w16sdtdh wp14">
+<w:footnotes xmlns:wpc="http://schemas.microsoft.com/office/word/2010/wordprocessingCanvas" xmlns:cx="http://schemas.microsoft.com/office/drawing/2014/chartex" xmlns:cx1="http://schemas.microsoft.com/office/drawing/2015/9/8/chartex" xmlns:cx2="http://schemas.microsoft.com/office/drawing/2015/10/21/chartex" xmlns:cx3="http://schemas.microsoft.com/office/drawing/2016/5/9/chartex" xmlns:cx4="http://schemas.microsoft.com/office/drawing/2016/5/10/chartex" xmlns:cx5="http://schemas.microsoft.com/office/drawing/2016/5/11/chartex" xmlns:cx6="http://schemas.microsoft.com/office/drawing/2016/5/12/chartex" xmlns:cx7="http://schemas.microsoft.com/office/drawing/2016/5/13/chartex" xmlns:cx8="http://schemas.microsoft.com/office/drawing/2016/5/14/chartex" xmlns:mc="http://schemas.openxmlformats.org/markup-compatibility/2006" xmlns:aink="http://schemas.microsoft.com/office/drawing/2016/ink" xmlns:am3d="http://schemas.microsoft.com/office/drawing/2017/model3d" xmlns:o="urn:schemas-microsoft-com:office:office" xmlns:oel="http://schemas.microsoft.com/office/2019/extlst" xmlns:r="http://schemas.openxmlformats.org/officeDocument/2006/relationships" xmlns:m="http://schemas.openxmlformats.org/officeDocument/2006/math" xmlns:v="urn:schemas-microsoft-com:vml" xmlns:wp14="http://schemas.microsoft.com/office/word/2010/wordprocessingDrawing" xmlns:wp="http://schemas.openxmlformats.org/drawingml/2006/wordprocessingDrawing" xmlns:w10="urn:schemas-microsoft-com:office:word" xmlns:w="http://schemas.openxmlformats.org/wordprocessingml/2006/main" xmlns:w14="http://schemas.microsoft.com/office/word/2010/wordml" xmlns:w15="http://schemas.microsoft.com/office/word/2012/wordml" xmlns:w16cex="http://schemas.microsoft.com/office/word/2018/wordml/cex" xmlns:w16cid="http://schemas.microsoft.com/office/word/2016/wordml/cid" xmlns:w16="http://schemas.microsoft.com/office/word/2018/wordml" xmlns:w16sdtdh="http://schemas.microsoft.com/office/word/2020/wordml/sdtdatahash" xmlns:w16se="http://schemas.microsoft.com/office/word/2015/wordml/symex" xmlns:wpg="http://schemas.microsoft.com/office/word/2010/wordprocessingGroup" xmlns:wpi="http://schemas.microsoft.com/office/word/2010/wordprocessingInk" xmlns:wne="http://schemas.microsoft.com/office/word/2006/wordml" xmlns:wps="http://schemas.microsoft.com/office/word/2010/wordprocessingShape" mc:Ignorable="w14 w15 w16se w16cid w16 w16cex w16sdtdh wp14">
   <w:footnote w:type="separator" w:id="-1">
     <w:p>
       <w:pPr>
@@ -1997,7 +2199,7 @@
 </file>
 
 <file path=word/numbering.xml><?xml version="1.0" encoding="utf-8"?>
-<w:numbering xmlns:wpc="http://schemas.microsoft.com/office/word/2010/wordprocessingCanvas" xmlns:cx="http://schemas.microsoft.com/office/drawing/2014/chartex" xmlns:cx1="http://schemas.microsoft.com/office/drawing/2015/9/8/chartex" xmlns:cx2="http://schemas.microsoft.com/office/drawing/2015/10/21/chartex" xmlns:cx3="http://schemas.microsoft.com/office/drawing/2016/5/9/chartex" xmlns:cx4="http://schemas.microsoft.com/office/drawing/2016/5/10/chartex" xmlns:cx5="http://schemas.microsoft.com/office/drawing/2016/5/11/chartex" xmlns:cx6="http://schemas.microsoft.com/office/drawing/2016/5/12/chartex" xmlns:cx7="http://schemas.microsoft.com/office/drawing/2016/5/13/chartex" xmlns:cx8="http://schemas.microsoft.com/office/drawing/2016/5/14/chartex" xmlns:mc="http://schemas.openxmlformats.org/markup-compatibility/2006" xmlns:aink="http://schemas.microsoft.com/office/drawing/2016/ink" xmlns:am3d="http://schemas.microsoft.com/office/drawing/2017/model3d" xmlns:o="urn:schemas-microsoft-com:office:office" xmlns:oel="http://schemas.microsoft.com/office/2019/extlst" xmlns:r="http://schemas.openxmlformats.org/officeDocument/2006/relationships" xmlns:m="http://schemas.openxmlformats.org/officeDocument/2006/math" xmlns:v="urn:schemas-microsoft-com:vml" xmlns:wp14="http://schemas.microsoft.com/office/word/2010/wordprocessingDrawing" xmlns:wp="http://schemas.openxmlformats.org/drawingml/2006/wordprocessingDrawing" xmlns:w10="urn:schemas-microsoft-com:office:word" xmlns:w="http://schemas.openxmlformats.org/wordprocessingml/2006/main" xmlns:w14="http://schemas.microsoft.com/office/word/2010/wordml" xmlns:w15="http://schemas.microsoft.com/office/word/2012/wordml" xmlns:w16cex="http://schemas.microsoft.com/office/word/2018/wordml/cex" xmlns:w16cid="http://schemas.microsoft.com/office/word/2016/wordml/cid" xmlns:w16="http://schemas.microsoft.com/office/word/2018/wordml" xmlns:w16du="http://schemas.microsoft.com/office/word/2023/wordml/word16du" xmlns:w16sdtdh="http://schemas.microsoft.com/office/word/2020/wordml/sdtdatahash" xmlns:w16se="http://schemas.microsoft.com/office/word/2015/wordml/symex" xmlns:wpg="http://schemas.microsoft.com/office/word/2010/wordprocessingGroup" xmlns:wpi="http://schemas.microsoft.com/office/word/2010/wordprocessingInk" xmlns:wne="http://schemas.microsoft.com/office/word/2006/wordml" xmlns:wps="http://schemas.microsoft.com/office/word/2010/wordprocessingShape" mc:Ignorable="w14 w15 w16se w16cid w16 w16cex w16sdtdh wp14">
+<w:numbering xmlns:wpc="http://schemas.microsoft.com/office/word/2010/wordprocessingCanvas" xmlns:cx="http://schemas.microsoft.com/office/drawing/2014/chartex" xmlns:cx1="http://schemas.microsoft.com/office/drawing/2015/9/8/chartex" xmlns:cx2="http://schemas.microsoft.com/office/drawing/2015/10/21/chartex" xmlns:cx3="http://schemas.microsoft.com/office/drawing/2016/5/9/chartex" xmlns:cx4="http://schemas.microsoft.com/office/drawing/2016/5/10/chartex" xmlns:cx5="http://schemas.microsoft.com/office/drawing/2016/5/11/chartex" xmlns:cx6="http://schemas.microsoft.com/office/drawing/2016/5/12/chartex" xmlns:cx7="http://schemas.microsoft.com/office/drawing/2016/5/13/chartex" xmlns:cx8="http://schemas.microsoft.com/office/drawing/2016/5/14/chartex" xmlns:mc="http://schemas.openxmlformats.org/markup-compatibility/2006" xmlns:aink="http://schemas.microsoft.com/office/drawing/2016/ink" xmlns:am3d="http://schemas.microsoft.com/office/drawing/2017/model3d" xmlns:o="urn:schemas-microsoft-com:office:office" xmlns:oel="http://schemas.microsoft.com/office/2019/extlst" xmlns:r="http://schemas.openxmlformats.org/officeDocument/2006/relationships" xmlns:m="http://schemas.openxmlformats.org/officeDocument/2006/math" xmlns:v="urn:schemas-microsoft-com:vml" xmlns:wp14="http://schemas.microsoft.com/office/word/2010/wordprocessingDrawing" xmlns:wp="http://schemas.openxmlformats.org/drawingml/2006/wordprocessingDrawing" xmlns:w10="urn:schemas-microsoft-com:office:word" xmlns:w="http://schemas.openxmlformats.org/wordprocessingml/2006/main" xmlns:w14="http://schemas.microsoft.com/office/word/2010/wordml" xmlns:w15="http://schemas.microsoft.com/office/word/2012/wordml" xmlns:w16cex="http://schemas.microsoft.com/office/word/2018/wordml/cex" xmlns:w16cid="http://schemas.microsoft.com/office/word/2016/wordml/cid" xmlns:w16="http://schemas.microsoft.com/office/word/2018/wordml" xmlns:w16sdtdh="http://schemas.microsoft.com/office/word/2020/wordml/sdtdatahash" xmlns:w16se="http://schemas.microsoft.com/office/word/2015/wordml/symex" xmlns:wpg="http://schemas.microsoft.com/office/word/2010/wordprocessingGroup" xmlns:wpi="http://schemas.microsoft.com/office/word/2010/wordprocessingInk" xmlns:wne="http://schemas.microsoft.com/office/word/2006/wordml" xmlns:wps="http://schemas.microsoft.com/office/word/2010/wordprocessingShape" mc:Ignorable="w14 w15 w16se w16cid w16 w16cex w16sdtdh wp14">
   <w:abstractNum w:abstractNumId="0" w15:restartNumberingAfterBreak="0">
     <w:nsid w:val="0B5F6F78"/>
     <w:multiLevelType w:val="hybridMultilevel"/>
@@ -4303,7 +4505,7 @@
 </file>
 
 <file path=word/people.xml><?xml version="1.0" encoding="utf-8"?>
-<w15:people xmlns:wpc="http://schemas.microsoft.com/office/word/2010/wordprocessingCanvas" xmlns:cx="http://schemas.microsoft.com/office/drawing/2014/chartex" xmlns:cx1="http://schemas.microsoft.com/office/drawing/2015/9/8/chartex" xmlns:cx2="http://schemas.microsoft.com/office/drawing/2015/10/21/chartex" xmlns:cx3="http://schemas.microsoft.com/office/drawing/2016/5/9/chartex" xmlns:cx4="http://schemas.microsoft.com/office/drawing/2016/5/10/chartex" xmlns:cx5="http://schemas.microsoft.com/office/drawing/2016/5/11/chartex" xmlns:cx6="http://schemas.microsoft.com/office/drawing/2016/5/12/chartex" xmlns:cx7="http://schemas.microsoft.com/office/drawing/2016/5/13/chartex" xmlns:cx8="http://schemas.microsoft.com/office/drawing/2016/5/14/chartex" xmlns:mc="http://schemas.openxmlformats.org/markup-compatibility/2006" xmlns:aink="http://schemas.microsoft.com/office/drawing/2016/ink" xmlns:am3d="http://schemas.microsoft.com/office/drawing/2017/model3d" xmlns:o="urn:schemas-microsoft-com:office:office" xmlns:oel="http://schemas.microsoft.com/office/2019/extlst" xmlns:r="http://schemas.openxmlformats.org/officeDocument/2006/relationships" xmlns:m="http://schemas.openxmlformats.org/officeDocument/2006/math" xmlns:v="urn:schemas-microsoft-com:vml" xmlns:wp14="http://schemas.microsoft.com/office/word/2010/wordprocessingDrawing" xmlns:wp="http://schemas.openxmlformats.org/drawingml/2006/wordprocessingDrawing" xmlns:w10="urn:schemas-microsoft-com:office:word" xmlns:w="http://schemas.openxmlformats.org/wordprocessingml/2006/main" xmlns:w14="http://schemas.microsoft.com/office/word/2010/wordml" xmlns:w15="http://schemas.microsoft.com/office/word/2012/wordml" xmlns:w16cex="http://schemas.microsoft.com/office/word/2018/wordml/cex" xmlns:w16cid="http://schemas.microsoft.com/office/word/2016/wordml/cid" xmlns:w16="http://schemas.microsoft.com/office/word/2018/wordml" xmlns:w16du="http://schemas.microsoft.com/office/word/2023/wordml/word16du" xmlns:w16sdtdh="http://schemas.microsoft.com/office/word/2020/wordml/sdtdatahash" xmlns:w16se="http://schemas.microsoft.com/office/word/2015/wordml/symex" xmlns:wpg="http://schemas.microsoft.com/office/word/2010/wordprocessingGroup" xmlns:wpi="http://schemas.microsoft.com/office/word/2010/wordprocessingInk" xmlns:wne="http://schemas.microsoft.com/office/word/2006/wordml" xmlns:wps="http://schemas.microsoft.com/office/word/2010/wordprocessingShape" mc:Ignorable="w14 w15 w16se w16cid w16 w16cex w16sdtdh wp14">
+<w15:people xmlns:wpc="http://schemas.microsoft.com/office/word/2010/wordprocessingCanvas" xmlns:cx="http://schemas.microsoft.com/office/drawing/2014/chartex" xmlns:cx1="http://schemas.microsoft.com/office/drawing/2015/9/8/chartex" xmlns:cx2="http://schemas.microsoft.com/office/drawing/2015/10/21/chartex" xmlns:cx3="http://schemas.microsoft.com/office/drawing/2016/5/9/chartex" xmlns:cx4="http://schemas.microsoft.com/office/drawing/2016/5/10/chartex" xmlns:cx5="http://schemas.microsoft.com/office/drawing/2016/5/11/chartex" xmlns:cx6="http://schemas.microsoft.com/office/drawing/2016/5/12/chartex" xmlns:cx7="http://schemas.microsoft.com/office/drawing/2016/5/13/chartex" xmlns:cx8="http://schemas.microsoft.com/office/drawing/2016/5/14/chartex" xmlns:mc="http://schemas.openxmlformats.org/markup-compatibility/2006" xmlns:aink="http://schemas.microsoft.com/office/drawing/2016/ink" xmlns:am3d="http://schemas.microsoft.com/office/drawing/2017/model3d" xmlns:o="urn:schemas-microsoft-com:office:office" xmlns:oel="http://schemas.microsoft.com/office/2019/extlst" xmlns:r="http://schemas.openxmlformats.org/officeDocument/2006/relationships" xmlns:m="http://schemas.openxmlformats.org/officeDocument/2006/math" xmlns:v="urn:schemas-microsoft-com:vml" xmlns:wp14="http://schemas.microsoft.com/office/word/2010/wordprocessingDrawing" xmlns:wp="http://schemas.openxmlformats.org/drawingml/2006/wordprocessingDrawing" xmlns:w10="urn:schemas-microsoft-com:office:word" xmlns:w="http://schemas.openxmlformats.org/wordprocessingml/2006/main" xmlns:w14="http://schemas.microsoft.com/office/word/2010/wordml" xmlns:w15="http://schemas.microsoft.com/office/word/2012/wordml" xmlns:w16cex="http://schemas.microsoft.com/office/word/2018/wordml/cex" xmlns:w16cid="http://schemas.microsoft.com/office/word/2016/wordml/cid" xmlns:w16="http://schemas.microsoft.com/office/word/2018/wordml" xmlns:w16sdtdh="http://schemas.microsoft.com/office/word/2020/wordml/sdtdatahash" xmlns:w16se="http://schemas.microsoft.com/office/word/2015/wordml/symex" xmlns:wpg="http://schemas.microsoft.com/office/word/2010/wordprocessingGroup" xmlns:wpi="http://schemas.microsoft.com/office/word/2010/wordprocessingInk" xmlns:wne="http://schemas.microsoft.com/office/word/2006/wordml" xmlns:wps="http://schemas.microsoft.com/office/word/2010/wordprocessingShape" mc:Ignorable="w14 w15 w16se w16cid w16 w16cex w16sdtdh wp14">
   <w15:person w15:author="Dale Joshua Domingo">
     <w15:presenceInfo w15:providerId="AD" w15:userId="S::dbdomingo@student.apc.edu.ph::031ae15b-41d8-4868-8032-96fe5c79f745"/>
   </w15:person>
@@ -4878,6 +5080,31 @@
       <w:szCs w:val="20"/>
     </w:rPr>
   </w:style>
+  <w:style w:type="paragraph" w:customStyle="1" w:styleId="paragraph">
+    <w:name w:val="paragraph"/>
+    <w:basedOn w:val="Normal"/>
+    <w:rsid w:val="001B366F"/>
+    <w:pPr>
+      <w:spacing w:before="100" w:beforeAutospacing="1" w:after="100" w:afterAutospacing="1" w:line="240" w:lineRule="auto"/>
+    </w:pPr>
+    <w:rPr>
+      <w:rFonts w:ascii="Times New Roman" w:eastAsia="Times New Roman" w:hAnsi="Times New Roman" w:cs="Times New Roman"/>
+      <w:kern w:val="0"/>
+      <w:sz w:val="24"/>
+      <w:szCs w:val="24"/>
+      <w:lang w:val="en-US"/>
+    </w:rPr>
+  </w:style>
+  <w:style w:type="character" w:customStyle="1" w:styleId="normaltextrun">
+    <w:name w:val="normaltextrun"/>
+    <w:basedOn w:val="DefaultParagraphFont"/>
+    <w:rsid w:val="001B366F"/>
+  </w:style>
+  <w:style w:type="character" w:customStyle="1" w:styleId="eop">
+    <w:name w:val="eop"/>
+    <w:basedOn w:val="DefaultParagraphFont"/>
+    <w:rsid w:val="001B366F"/>
+  </w:style>
 </w:styles>
 </file>
 
@@ -5406,20 +5633,20 @@
 </file>
 
 <file path=customXml/item2.xml><?xml version="1.0" encoding="utf-8"?>
-<p:properties xmlns:p="http://schemas.microsoft.com/office/2006/metadata/properties" xmlns:xsi="http://www.w3.org/2001/XMLSchema-instance" xmlns:pc="http://schemas.microsoft.com/office/infopath/2007/PartnerControls">
-  <documentManagement>
-    <_activity xmlns="00363bb3-e74f-4104-86a2-6ab0a07f612a" xsi:nil="true"/>
-  </documentManagement>
-</p:properties>
-</file>
-
-<file path=customXml/item3.xml><?xml version="1.0" encoding="utf-8"?>
 <?mso-contentType ?>
 <FormTemplates xmlns="http://schemas.microsoft.com/sharepoint/v3/contenttype/forms">
   <Display>DocumentLibraryForm</Display>
   <Edit>DocumentLibraryForm</Edit>
   <New>DocumentLibraryForm</New>
 </FormTemplates>
+</file>
+
+<file path=customXml/item3.xml><?xml version="1.0" encoding="utf-8"?>
+<p:properties xmlns:p="http://schemas.microsoft.com/office/2006/metadata/properties" xmlns:xsi="http://www.w3.org/2001/XMLSchema-instance" xmlns:pc="http://schemas.microsoft.com/office/infopath/2007/PartnerControls">
+  <documentManagement>
+    <_activity xmlns="00363bb3-e74f-4104-86a2-6ab0a07f612a" xsi:nil="true"/>
+  </documentManagement>
+</p:properties>
 </file>
 
 <file path=customXml/itemProps1.xml><?xml version="1.0" encoding="utf-8"?>
@@ -5442,6 +5669,14 @@
 </file>
 
 <file path=customXml/itemProps2.xml><?xml version="1.0" encoding="utf-8"?>
+<ds:datastoreItem xmlns:ds="http://schemas.openxmlformats.org/officeDocument/2006/customXml" ds:itemID="{90EED284-4EA7-4162-BB18-2B3B5BDA0226}">
+  <ds:schemaRefs>
+    <ds:schemaRef ds:uri="http://schemas.microsoft.com/sharepoint/v3/contenttype/forms"/>
+  </ds:schemaRefs>
+</ds:datastoreItem>
+</file>
+
+<file path=customXml/itemProps3.xml><?xml version="1.0" encoding="utf-8"?>
 <ds:datastoreItem xmlns:ds="http://schemas.openxmlformats.org/officeDocument/2006/customXml" ds:itemID="{B6FAEC54-C221-4039-AA31-77C720A8BC5B}">
   <ds:schemaRefs>
     <ds:schemaRef ds:uri="http://schemas.microsoft.com/office/2006/metadata/properties"/>
@@ -5449,12 +5684,4 @@
     <ds:schemaRef ds:uri="00363bb3-e74f-4104-86a2-6ab0a07f612a"/>
   </ds:schemaRefs>
 </ds:datastoreItem>
-</file>
-
-<file path=customXml/itemProps3.xml><?xml version="1.0" encoding="utf-8"?>
-<ds:datastoreItem xmlns:ds="http://schemas.openxmlformats.org/officeDocument/2006/customXml" ds:itemID="{90EED284-4EA7-4162-BB18-2B3B5BDA0226}">
-  <ds:schemaRefs>
-    <ds:schemaRef ds:uri="http://schemas.microsoft.com/sharepoint/v3/contenttype/forms"/>
-  </ds:schemaRefs>
-</ds:datastoreItem>
 </file>
</xml_diff>

<commit_message>
Update documentation/projman/Implementation Plan (Updated).docx
</commit_message>
<xml_diff>
--- a/documentation/projman/Implementation Plan (Updated).docx
+++ b/documentation/projman/Implementation Plan (Updated).docx
@@ -1472,6 +1472,34 @@
     </w:p>
     <w:p>
       <w:pPr>
+        <w:ind w:firstLine="720"/>
+        <w:jc w:val="both"/>
+        <w:rPr>
+          <w:rStyle w:val="eop"/>
+          <w:color w:val="000000"/>
+          <w:shd w:val="clear" w:color="auto" w:fill="FFFFFF"/>
+        </w:rPr>
+      </w:pPr>
+      <w:r>
+        <w:rPr>
+          <w:rStyle w:val="normaltextrun"/>
+          <w:color w:val="000000"/>
+          <w:shd w:val="clear" w:color="auto" w:fill="FFFFFF"/>
+        </w:rPr>
+        <w:t>This project has no existing contracts or subcontract agreements. As a result, no contract or related agreement changeover is necessary.</w:t>
+      </w:r>
+      <w:r>
+        <w:rPr>
+          <w:rStyle w:val="eop"/>
+          <w:color w:val="000000"/>
+          <w:shd w:val="clear" w:color="auto" w:fill="FFFFFF"/>
+        </w:rPr>
+        <w:t> </w:t>
+      </w:r>
+    </w:p>
+    <w:p>
+      <w:pPr>
+        <w:ind w:firstLine="720"/>
         <w:jc w:val="both"/>
         <w:rPr>
           <w:rFonts w:ascii="Times New Roman" w:hAnsi="Times New Roman" w:cs="Times New Roman"/>
@@ -1559,6 +1587,47 @@
     </w:p>
     <w:p>
       <w:pPr>
+        <w:ind w:left="720"/>
+        <w:jc w:val="both"/>
+        <w:rPr>
+          <w:rFonts w:ascii="Times New Roman" w:hAnsi="Times New Roman" w:cs="Times New Roman"/>
+          <w:b/>
+          <w:bCs/>
+          <w:sz w:val="24"/>
+          <w:szCs w:val="24"/>
+        </w:rPr>
+      </w:pPr>
+      <w:r>
+        <w:rPr>
+          <w:rStyle w:val="normaltextrun"/>
+          <w:color w:val="000000"/>
+          <w:shd w:val="clear" w:color="auto" w:fill="FFFFFF"/>
+        </w:rPr>
+        <w:t>This section of the transition plan is not applicable since Government Furnished Equipment (GFE) is not involved in the Villamin Wood and Iron Works Ordering System.</w:t>
+      </w:r>
+      <w:r>
+        <w:rPr>
+          <w:rStyle w:val="eop"/>
+          <w:color w:val="000000"/>
+          <w:shd w:val="clear" w:color="auto" w:fill="FFFFFF"/>
+        </w:rPr>
+        <w:t> </w:t>
+      </w:r>
+    </w:p>
+    <w:p>
+      <w:pPr>
+        <w:jc w:val="both"/>
+        <w:rPr>
+          <w:rFonts w:ascii="Times New Roman" w:hAnsi="Times New Roman" w:cs="Times New Roman"/>
+          <w:b/>
+          <w:bCs/>
+          <w:sz w:val="24"/>
+          <w:szCs w:val="24"/>
+        </w:rPr>
+      </w:pPr>
+    </w:p>
+    <w:p>
+      <w:pPr>
         <w:jc w:val="both"/>
         <w:rPr>
           <w:rFonts w:ascii="Times New Roman" w:hAnsi="Times New Roman" w:cs="Times New Roman"/>
@@ -1582,8 +1651,86 @@
     </w:p>
     <w:p>
       <w:pPr>
+        <w:ind w:left="720"/>
         <w:jc w:val="both"/>
         <w:rPr>
+          <w:rStyle w:val="eop"/>
+          <w:color w:val="000000"/>
+          <w:shd w:val="clear" w:color="auto" w:fill="FFFFFF"/>
+        </w:rPr>
+      </w:pPr>
+      <w:r>
+        <w:rPr>
+          <w:rStyle w:val="normaltextrun"/>
+          <w:color w:val="000000"/>
+          <w:shd w:val="clear" w:color="auto" w:fill="FFFFFF"/>
+        </w:rPr>
+        <w:t xml:space="preserve">All equipment owned by the incumbent will remain upon completion and approval of the Villamin Wood and Iron Works Ordering System. Any equipment needed to support the client's applications and services should be specified in the plan, including whether the client or the new contractor will have the choice to purchase it. </w:t>
+      </w:r>
+      <w:r>
+        <w:rPr>
+          <w:rStyle w:val="eop"/>
+          <w:color w:val="000000"/>
+          <w:shd w:val="clear" w:color="auto" w:fill="FFFFFF"/>
+        </w:rPr>
+        <w:t> </w:t>
+      </w:r>
+    </w:p>
+    <w:p>
+      <w:pPr>
+        <w:ind w:left="720"/>
+        <w:jc w:val="both"/>
+        <w:rPr>
+          <w:rStyle w:val="eop"/>
+          <w:color w:val="000000"/>
+          <w:shd w:val="clear" w:color="auto" w:fill="FFFFFF"/>
+        </w:rPr>
+      </w:pPr>
+    </w:p>
+    <w:p>
+      <w:pPr>
+        <w:ind w:left="720"/>
+        <w:jc w:val="both"/>
+        <w:rPr>
+          <w:rStyle w:val="eop"/>
+          <w:color w:val="000000"/>
+          <w:shd w:val="clear" w:color="auto" w:fill="FFFFFF"/>
+        </w:rPr>
+      </w:pPr>
+      <w:r>
+        <w:rPr>
+          <w:rStyle w:val="normaltextrun"/>
+          <w:color w:val="000000"/>
+          <w:shd w:val="clear" w:color="auto" w:fill="FFFFFF"/>
+        </w:rPr>
+        <w:t>The plan must include all necessary documentation, such as purchase agreement, bill of sale, financial statements, permits, licenses, registrations, and all necessary documents and procedures must be followed accurately and in compliance with local laws and regulations.</w:t>
+      </w:r>
+      <w:r>
+        <w:rPr>
+          <w:rStyle w:val="eop"/>
+          <w:color w:val="000000"/>
+          <w:shd w:val="clear" w:color="auto" w:fill="FFFFFF"/>
+        </w:rPr>
+        <w:t> </w:t>
+      </w:r>
+    </w:p>
+    <w:p>
+      <w:pPr>
+        <w:ind w:left="720"/>
+        <w:jc w:val="both"/>
+        <w:rPr>
+          <w:rFonts w:ascii="Times New Roman" w:hAnsi="Times New Roman" w:cs="Times New Roman"/>
+          <w:b/>
+          <w:bCs/>
+          <w:sz w:val="24"/>
+          <w:szCs w:val="24"/>
+        </w:rPr>
+      </w:pPr>
+    </w:p>
+    <w:p>
+      <w:pPr>
+        <w:jc w:val="both"/>
+        <w:rPr>
           <w:rFonts w:ascii="Times New Roman" w:hAnsi="Times New Roman" w:cs="Times New Roman"/>
           <w:b/>
           <w:bCs/>
@@ -1623,14 +1770,27 @@
           <w:szCs w:val="24"/>
         </w:rPr>
       </w:pPr>
-      <w:r>
-        <w:rPr>
-          <w:rFonts w:ascii="Times New Roman" w:hAnsi="Times New Roman" w:cs="Times New Roman"/>
-          <w:b/>
-          <w:bCs/>
-          <w:sz w:val="24"/>
-          <w:szCs w:val="24"/>
-        </w:rPr>
+    </w:p>
+    <w:p>
+      <w:pPr>
+        <w:jc w:val="both"/>
+        <w:rPr>
+          <w:rFonts w:ascii="Times New Roman" w:hAnsi="Times New Roman" w:cs="Times New Roman"/>
+          <w:b/>
+          <w:bCs/>
+          <w:sz w:val="24"/>
+          <w:szCs w:val="24"/>
+        </w:rPr>
+      </w:pPr>
+      <w:r>
+        <w:rPr>
+          <w:rFonts w:ascii="Times New Roman" w:hAnsi="Times New Roman" w:cs="Times New Roman"/>
+          <w:b/>
+          <w:bCs/>
+          <w:sz w:val="24"/>
+          <w:szCs w:val="24"/>
+        </w:rPr>
+        <w:lastRenderedPageBreak/>
         <w:tab/>
         <w:t>6.11.7.4. User Accounts and Passwords</w:t>
       </w:r>
@@ -1653,7 +1813,23 @@
           <w:rStyle w:val="normaltextrun"/>
           <w:lang w:val="en-PH"/>
         </w:rPr>
-        <w:t>The company, Villamin Wood and Iron Works, pointed out that they do not directly collect or store usernames and passwords for customer accounts. Instead, they use a third-party platform, like Facebook page, to connect with customers and provide access to their services. Customers are urged to check in with their Facebook credentials already in place to avoid creating new accounts or passwords. This strategy guarantees a secure and seamless user experience while protecting client privacy.</w:t>
+        <w:t xml:space="preserve">The company, Villamin </w:t>
+      </w:r>
+      <w:proofErr w:type="gramStart"/>
+      <w:r>
+        <w:rPr>
+          <w:rStyle w:val="normaltextrun"/>
+          <w:lang w:val="en-PH"/>
+        </w:rPr>
+        <w:t>Wood</w:t>
+      </w:r>
+      <w:proofErr w:type="gramEnd"/>
+      <w:r>
+        <w:rPr>
+          <w:rStyle w:val="normaltextrun"/>
+          <w:lang w:val="en-PH"/>
+        </w:rPr>
+        <w:t xml:space="preserve"> and Iron Works, pointed out that they do not directly collect or store usernames and passwords for customer accounts. Instead, they use a third-party platform, like Facebook page, to connect with customers and provide access to their services. Customers are urged to check in with their Facebook credentials already in place to avoid creating new accounts or passwords. This strategy guarantees a secure and seamless user experience while protecting client privacy.</w:t>
       </w:r>
       <w:r>
         <w:rPr>
@@ -1742,7 +1918,6 @@
           <w:sz w:val="24"/>
           <w:szCs w:val="24"/>
         </w:rPr>
-        <w:lastRenderedPageBreak/>
         <w:t>6.11.8. Knowledge Transfer</w:t>
       </w:r>
       <w:commentRangeEnd w:id="0"/>
@@ -2043,7 +2218,16 @@
           <w:sz w:val="24"/>
           <w:szCs w:val="24"/>
         </w:rPr>
-        <w:t xml:space="preserve">must be completed wherein the team will present the transition plan accordingly to the company then they will further review the materials that was provided and discuss if there are any concerns regarding to the </w:t>
+        <w:t xml:space="preserve">must be completed wherein the team will present the transition plan accordingly to the company then they will </w:t>
+      </w:r>
+      <w:r>
+        <w:rPr>
+          <w:rFonts w:ascii="Times New Roman" w:hAnsi="Times New Roman" w:cs="Times New Roman"/>
+          <w:sz w:val="24"/>
+          <w:szCs w:val="24"/>
+        </w:rPr>
+        <w:lastRenderedPageBreak/>
+        <w:t xml:space="preserve">further review the materials that was provided and discuss if there are any concerns regarding to the </w:t>
       </w:r>
       <w:r>
         <w:rPr>
@@ -5536,20 +5720,20 @@
 </file>
 
 <file path=customXml/item1.xml><?xml version="1.0" encoding="utf-8"?>
-<p:properties xmlns:p="http://schemas.microsoft.com/office/2006/metadata/properties" xmlns:xsi="http://www.w3.org/2001/XMLSchema-instance" xmlns:pc="http://schemas.microsoft.com/office/infopath/2007/PartnerControls">
-  <documentManagement>
-    <_activity xmlns="00363bb3-e74f-4104-86a2-6ab0a07f612a" xsi:nil="true"/>
-  </documentManagement>
-</p:properties>
-</file>
-
-<file path=customXml/item2.xml><?xml version="1.0" encoding="utf-8"?>
 <?mso-contentType ?>
 <FormTemplates xmlns="http://schemas.microsoft.com/sharepoint/v3/contenttype/forms">
   <Display>DocumentLibraryForm</Display>
   <Edit>DocumentLibraryForm</Edit>
   <New>DocumentLibraryForm</New>
 </FormTemplates>
+</file>
+
+<file path=customXml/item2.xml><?xml version="1.0" encoding="utf-8"?>
+<p:properties xmlns:p="http://schemas.microsoft.com/office/2006/metadata/properties" xmlns:xsi="http://www.w3.org/2001/XMLSchema-instance" xmlns:pc="http://schemas.microsoft.com/office/infopath/2007/PartnerControls">
+  <documentManagement>
+    <_activity xmlns="00363bb3-e74f-4104-86a2-6ab0a07f612a" xsi:nil="true"/>
+  </documentManagement>
+</p:properties>
 </file>
 
 <file path=customXml/item3.xml><?xml version="1.0" encoding="utf-8"?>
@@ -5782,19 +5966,19 @@
 </file>
 
 <file path=customXml/itemProps1.xml><?xml version="1.0" encoding="utf-8"?>
+<ds:datastoreItem xmlns:ds="http://schemas.openxmlformats.org/officeDocument/2006/customXml" ds:itemID="{90EED284-4EA7-4162-BB18-2B3B5BDA0226}">
+  <ds:schemaRefs>
+    <ds:schemaRef ds:uri="http://schemas.microsoft.com/sharepoint/v3/contenttype/forms"/>
+  </ds:schemaRefs>
+</ds:datastoreItem>
+</file>
+
+<file path=customXml/itemProps2.xml><?xml version="1.0" encoding="utf-8"?>
 <ds:datastoreItem xmlns:ds="http://schemas.openxmlformats.org/officeDocument/2006/customXml" ds:itemID="{B6FAEC54-C221-4039-AA31-77C720A8BC5B}">
   <ds:schemaRefs>
     <ds:schemaRef ds:uri="http://schemas.microsoft.com/office/2006/metadata/properties"/>
     <ds:schemaRef ds:uri="http://schemas.microsoft.com/office/infopath/2007/PartnerControls"/>
     <ds:schemaRef ds:uri="00363bb3-e74f-4104-86a2-6ab0a07f612a"/>
-  </ds:schemaRefs>
-</ds:datastoreItem>
-</file>
-
-<file path=customXml/itemProps2.xml><?xml version="1.0" encoding="utf-8"?>
-<ds:datastoreItem xmlns:ds="http://schemas.openxmlformats.org/officeDocument/2006/customXml" ds:itemID="{90EED284-4EA7-4162-BB18-2B3B5BDA0226}">
-  <ds:schemaRefs>
-    <ds:schemaRef ds:uri="http://schemas.microsoft.com/sharepoint/v3/contenttype/forms"/>
   </ds:schemaRefs>
 </ds:datastoreItem>
 </file>

</xml_diff>

<commit_message>
update: documentation/projman/Implementation Plan (Updated).docx
</commit_message>
<xml_diff>
--- a/documentation/projman/Implementation Plan (Updated).docx
+++ b/documentation/projman/Implementation Plan (Updated).docx
@@ -1,6 +1,6 @@
 
 <file path=word/document.xml><?xml version="1.0" encoding="utf-8"?>
-<w:document xmlns:wpc="http://schemas.microsoft.com/office/word/2010/wordprocessingCanvas" xmlns:cx="http://schemas.microsoft.com/office/drawing/2014/chartex" xmlns:cx1="http://schemas.microsoft.com/office/drawing/2015/9/8/chartex" xmlns:cx2="http://schemas.microsoft.com/office/drawing/2015/10/21/chartex" xmlns:cx3="http://schemas.microsoft.com/office/drawing/2016/5/9/chartex" xmlns:cx4="http://schemas.microsoft.com/office/drawing/2016/5/10/chartex" xmlns:cx5="http://schemas.microsoft.com/office/drawing/2016/5/11/chartex" xmlns:cx6="http://schemas.microsoft.com/office/drawing/2016/5/12/chartex" xmlns:cx7="http://schemas.microsoft.com/office/drawing/2016/5/13/chartex" xmlns:cx8="http://schemas.microsoft.com/office/drawing/2016/5/14/chartex" xmlns:mc="http://schemas.openxmlformats.org/markup-compatibility/2006" xmlns:aink="http://schemas.microsoft.com/office/drawing/2016/ink" xmlns:am3d="http://schemas.microsoft.com/office/drawing/2017/model3d" xmlns:o="urn:schemas-microsoft-com:office:office" xmlns:oel="http://schemas.microsoft.com/office/2019/extlst" xmlns:r="http://schemas.openxmlformats.org/officeDocument/2006/relationships" xmlns:m="http://schemas.openxmlformats.org/officeDocument/2006/math" xmlns:v="urn:schemas-microsoft-com:vml" xmlns:wp14="http://schemas.microsoft.com/office/word/2010/wordprocessingDrawing" xmlns:wp="http://schemas.openxmlformats.org/drawingml/2006/wordprocessingDrawing" xmlns:w10="urn:schemas-microsoft-com:office:word" xmlns:w="http://schemas.openxmlformats.org/wordprocessingml/2006/main" xmlns:w14="http://schemas.microsoft.com/office/word/2010/wordml" xmlns:w15="http://schemas.microsoft.com/office/word/2012/wordml" xmlns:w16cex="http://schemas.microsoft.com/office/word/2018/wordml/cex" xmlns:w16cid="http://schemas.microsoft.com/office/word/2016/wordml/cid" xmlns:w16="http://schemas.microsoft.com/office/word/2018/wordml" xmlns:w16du="http://schemas.microsoft.com/office/word/2023/wordml/word16du" xmlns:w16sdtdh="http://schemas.microsoft.com/office/word/2020/wordml/sdtdatahash" xmlns:w16se="http://schemas.microsoft.com/office/word/2015/wordml/symex" xmlns:wpg="http://schemas.microsoft.com/office/word/2010/wordprocessingGroup" xmlns:wpi="http://schemas.microsoft.com/office/word/2010/wordprocessingInk" xmlns:wne="http://schemas.microsoft.com/office/word/2006/wordml" xmlns:wps="http://schemas.microsoft.com/office/word/2010/wordprocessingShape" mc:Ignorable="w14 w15 w16se w16cid w16 w16cex w16sdtdh wp14">
+<w:document xmlns:wpc="http://schemas.microsoft.com/office/word/2010/wordprocessingCanvas" xmlns:cx="http://schemas.microsoft.com/office/drawing/2014/chartex" xmlns:cx1="http://schemas.microsoft.com/office/drawing/2015/9/8/chartex" xmlns:cx2="http://schemas.microsoft.com/office/drawing/2015/10/21/chartex" xmlns:cx3="http://schemas.microsoft.com/office/drawing/2016/5/9/chartex" xmlns:cx4="http://schemas.microsoft.com/office/drawing/2016/5/10/chartex" xmlns:cx5="http://schemas.microsoft.com/office/drawing/2016/5/11/chartex" xmlns:cx6="http://schemas.microsoft.com/office/drawing/2016/5/12/chartex" xmlns:cx7="http://schemas.microsoft.com/office/drawing/2016/5/13/chartex" xmlns:cx8="http://schemas.microsoft.com/office/drawing/2016/5/14/chartex" xmlns:mc="http://schemas.openxmlformats.org/markup-compatibility/2006" xmlns:aink="http://schemas.microsoft.com/office/drawing/2016/ink" xmlns:am3d="http://schemas.microsoft.com/office/drawing/2017/model3d" xmlns:o="urn:schemas-microsoft-com:office:office" xmlns:oel="http://schemas.microsoft.com/office/2019/extlst" xmlns:r="http://schemas.openxmlformats.org/officeDocument/2006/relationships" xmlns:m="http://schemas.openxmlformats.org/officeDocument/2006/math" xmlns:v="urn:schemas-microsoft-com:vml" xmlns:wp14="http://schemas.microsoft.com/office/word/2010/wordprocessingDrawing" xmlns:wp="http://schemas.openxmlformats.org/drawingml/2006/wordprocessingDrawing" xmlns:w10="urn:schemas-microsoft-com:office:word" xmlns:w="http://schemas.openxmlformats.org/wordprocessingml/2006/main" xmlns:w14="http://schemas.microsoft.com/office/word/2010/wordml" xmlns:w15="http://schemas.microsoft.com/office/word/2012/wordml" xmlns:w16cex="http://schemas.microsoft.com/office/word/2018/wordml/cex" xmlns:w16cid="http://schemas.microsoft.com/office/word/2016/wordml/cid" xmlns:w16="http://schemas.microsoft.com/office/word/2018/wordml" xmlns:w16sdtdh="http://schemas.microsoft.com/office/word/2020/wordml/sdtdatahash" xmlns:w16se="http://schemas.microsoft.com/office/word/2015/wordml/symex" xmlns:wpg="http://schemas.microsoft.com/office/word/2010/wordprocessingGroup" xmlns:wpi="http://schemas.microsoft.com/office/word/2010/wordprocessingInk" xmlns:wne="http://schemas.microsoft.com/office/word/2006/wordml" xmlns:wps="http://schemas.microsoft.com/office/word/2010/wordprocessingShape" mc:Ignorable="w14 w15 w16se w16cid w16 w16cex w16sdtdh wp14">
   <w:body>
     <w:p>
       <w:pPr>
@@ -2393,7 +2393,7 @@
 </file>
 
 <file path=word/comments.xml><?xml version="1.0" encoding="utf-8"?>
-<w:comments xmlns:wpc="http://schemas.microsoft.com/office/word/2010/wordprocessingCanvas" xmlns:cx="http://schemas.microsoft.com/office/drawing/2014/chartex" xmlns:cx1="http://schemas.microsoft.com/office/drawing/2015/9/8/chartex" xmlns:cx2="http://schemas.microsoft.com/office/drawing/2015/10/21/chartex" xmlns:cx3="http://schemas.microsoft.com/office/drawing/2016/5/9/chartex" xmlns:cx4="http://schemas.microsoft.com/office/drawing/2016/5/10/chartex" xmlns:cx5="http://schemas.microsoft.com/office/drawing/2016/5/11/chartex" xmlns:cx6="http://schemas.microsoft.com/office/drawing/2016/5/12/chartex" xmlns:cx7="http://schemas.microsoft.com/office/drawing/2016/5/13/chartex" xmlns:cx8="http://schemas.microsoft.com/office/drawing/2016/5/14/chartex" xmlns:mc="http://schemas.openxmlformats.org/markup-compatibility/2006" xmlns:aink="http://schemas.microsoft.com/office/drawing/2016/ink" xmlns:am3d="http://schemas.microsoft.com/office/drawing/2017/model3d" xmlns:o="urn:schemas-microsoft-com:office:office" xmlns:oel="http://schemas.microsoft.com/office/2019/extlst" xmlns:r="http://schemas.openxmlformats.org/officeDocument/2006/relationships" xmlns:m="http://schemas.openxmlformats.org/officeDocument/2006/math" xmlns:v="urn:schemas-microsoft-com:vml" xmlns:wp14="http://schemas.microsoft.com/office/word/2010/wordprocessingDrawing" xmlns:wp="http://schemas.openxmlformats.org/drawingml/2006/wordprocessingDrawing" xmlns:w10="urn:schemas-microsoft-com:office:word" xmlns:w="http://schemas.openxmlformats.org/wordprocessingml/2006/main" xmlns:w14="http://schemas.microsoft.com/office/word/2010/wordml" xmlns:w15="http://schemas.microsoft.com/office/word/2012/wordml" xmlns:w16cex="http://schemas.microsoft.com/office/word/2018/wordml/cex" xmlns:w16cid="http://schemas.microsoft.com/office/word/2016/wordml/cid" xmlns:w16="http://schemas.microsoft.com/office/word/2018/wordml" xmlns:w16du="http://schemas.microsoft.com/office/word/2023/wordml/word16du" xmlns:w16sdtdh="http://schemas.microsoft.com/office/word/2020/wordml/sdtdatahash" xmlns:w16se="http://schemas.microsoft.com/office/word/2015/wordml/symex" xmlns:wpg="http://schemas.microsoft.com/office/word/2010/wordprocessingGroup" xmlns:wpi="http://schemas.microsoft.com/office/word/2010/wordprocessingInk" xmlns:wne="http://schemas.microsoft.com/office/word/2006/wordml" xmlns:wps="http://schemas.microsoft.com/office/word/2010/wordprocessingShape" mc:Ignorable="w14 w15 w16se w16cid w16 w16cex w16sdtdh wp14">
+<w:comments xmlns:wpc="http://schemas.microsoft.com/office/word/2010/wordprocessingCanvas" xmlns:cx="http://schemas.microsoft.com/office/drawing/2014/chartex" xmlns:cx1="http://schemas.microsoft.com/office/drawing/2015/9/8/chartex" xmlns:cx2="http://schemas.microsoft.com/office/drawing/2015/10/21/chartex" xmlns:cx3="http://schemas.microsoft.com/office/drawing/2016/5/9/chartex" xmlns:cx4="http://schemas.microsoft.com/office/drawing/2016/5/10/chartex" xmlns:cx5="http://schemas.microsoft.com/office/drawing/2016/5/11/chartex" xmlns:cx6="http://schemas.microsoft.com/office/drawing/2016/5/12/chartex" xmlns:cx7="http://schemas.microsoft.com/office/drawing/2016/5/13/chartex" xmlns:cx8="http://schemas.microsoft.com/office/drawing/2016/5/14/chartex" xmlns:mc="http://schemas.openxmlformats.org/markup-compatibility/2006" xmlns:aink="http://schemas.microsoft.com/office/drawing/2016/ink" xmlns:am3d="http://schemas.microsoft.com/office/drawing/2017/model3d" xmlns:o="urn:schemas-microsoft-com:office:office" xmlns:oel="http://schemas.microsoft.com/office/2019/extlst" xmlns:r="http://schemas.openxmlformats.org/officeDocument/2006/relationships" xmlns:m="http://schemas.openxmlformats.org/officeDocument/2006/math" xmlns:v="urn:schemas-microsoft-com:vml" xmlns:wp14="http://schemas.microsoft.com/office/word/2010/wordprocessingDrawing" xmlns:wp="http://schemas.openxmlformats.org/drawingml/2006/wordprocessingDrawing" xmlns:w10="urn:schemas-microsoft-com:office:word" xmlns:w="http://schemas.openxmlformats.org/wordprocessingml/2006/main" xmlns:w14="http://schemas.microsoft.com/office/word/2010/wordml" xmlns:w15="http://schemas.microsoft.com/office/word/2012/wordml" xmlns:w16cex="http://schemas.microsoft.com/office/word/2018/wordml/cex" xmlns:w16cid="http://schemas.microsoft.com/office/word/2016/wordml/cid" xmlns:w16="http://schemas.microsoft.com/office/word/2018/wordml" xmlns:w16sdtdh="http://schemas.microsoft.com/office/word/2020/wordml/sdtdatahash" xmlns:w16se="http://schemas.microsoft.com/office/word/2015/wordml/symex" xmlns:wpg="http://schemas.microsoft.com/office/word/2010/wordprocessingGroup" xmlns:wpi="http://schemas.microsoft.com/office/word/2010/wordprocessingInk" xmlns:wne="http://schemas.microsoft.com/office/word/2006/wordml" xmlns:wps="http://schemas.microsoft.com/office/word/2010/wordprocessingShape" mc:Ignorable="w14 w15 w16se w16cid w16 w16cex w16sdtdh wp14">
   <w:comment w:id="0" w:author="Dale Joshua Domingo" w:date="2023-06-03T16:51:00Z" w:initials="DJD">
     <w:p>
       <w:pPr>
@@ -2446,7 +2446,7 @@
 </file>
 
 <file path=word/commentsExtended.xml><?xml version="1.0" encoding="utf-8"?>
-<w15:commentsEx xmlns:wpc="http://schemas.microsoft.com/office/word/2010/wordprocessingCanvas" xmlns:cx="http://schemas.microsoft.com/office/drawing/2014/chartex" xmlns:cx1="http://schemas.microsoft.com/office/drawing/2015/9/8/chartex" xmlns:cx2="http://schemas.microsoft.com/office/drawing/2015/10/21/chartex" xmlns:cx3="http://schemas.microsoft.com/office/drawing/2016/5/9/chartex" xmlns:cx4="http://schemas.microsoft.com/office/drawing/2016/5/10/chartex" xmlns:cx5="http://schemas.microsoft.com/office/drawing/2016/5/11/chartex" xmlns:cx6="http://schemas.microsoft.com/office/drawing/2016/5/12/chartex" xmlns:cx7="http://schemas.microsoft.com/office/drawing/2016/5/13/chartex" xmlns:cx8="http://schemas.microsoft.com/office/drawing/2016/5/14/chartex" xmlns:mc="http://schemas.openxmlformats.org/markup-compatibility/2006" xmlns:aink="http://schemas.microsoft.com/office/drawing/2016/ink" xmlns:am3d="http://schemas.microsoft.com/office/drawing/2017/model3d" xmlns:o="urn:schemas-microsoft-com:office:office" xmlns:oel="http://schemas.microsoft.com/office/2019/extlst" xmlns:r="http://schemas.openxmlformats.org/officeDocument/2006/relationships" xmlns:m="http://schemas.openxmlformats.org/officeDocument/2006/math" xmlns:v="urn:schemas-microsoft-com:vml" xmlns:wp14="http://schemas.microsoft.com/office/word/2010/wordprocessingDrawing" xmlns:wp="http://schemas.openxmlformats.org/drawingml/2006/wordprocessingDrawing" xmlns:w10="urn:schemas-microsoft-com:office:word" xmlns:w="http://schemas.openxmlformats.org/wordprocessingml/2006/main" xmlns:w14="http://schemas.microsoft.com/office/word/2010/wordml" xmlns:w15="http://schemas.microsoft.com/office/word/2012/wordml" xmlns:w16cex="http://schemas.microsoft.com/office/word/2018/wordml/cex" xmlns:w16cid="http://schemas.microsoft.com/office/word/2016/wordml/cid" xmlns:w16="http://schemas.microsoft.com/office/word/2018/wordml" xmlns:w16du="http://schemas.microsoft.com/office/word/2023/wordml/word16du" xmlns:w16sdtdh="http://schemas.microsoft.com/office/word/2020/wordml/sdtdatahash" xmlns:w16se="http://schemas.microsoft.com/office/word/2015/wordml/symex" xmlns:wpg="http://schemas.microsoft.com/office/word/2010/wordprocessingGroup" xmlns:wpi="http://schemas.microsoft.com/office/word/2010/wordprocessingInk" xmlns:wne="http://schemas.microsoft.com/office/word/2006/wordml" xmlns:wps="http://schemas.microsoft.com/office/word/2010/wordprocessingShape" mc:Ignorable="w14 w15 w16se w16cid w16 w16cex w16sdtdh wp14">
+<w15:commentsEx xmlns:wpc="http://schemas.microsoft.com/office/word/2010/wordprocessingCanvas" xmlns:cx="http://schemas.microsoft.com/office/drawing/2014/chartex" xmlns:cx1="http://schemas.microsoft.com/office/drawing/2015/9/8/chartex" xmlns:cx2="http://schemas.microsoft.com/office/drawing/2015/10/21/chartex" xmlns:cx3="http://schemas.microsoft.com/office/drawing/2016/5/9/chartex" xmlns:cx4="http://schemas.microsoft.com/office/drawing/2016/5/10/chartex" xmlns:cx5="http://schemas.microsoft.com/office/drawing/2016/5/11/chartex" xmlns:cx6="http://schemas.microsoft.com/office/drawing/2016/5/12/chartex" xmlns:cx7="http://schemas.microsoft.com/office/drawing/2016/5/13/chartex" xmlns:cx8="http://schemas.microsoft.com/office/drawing/2016/5/14/chartex" xmlns:mc="http://schemas.openxmlformats.org/markup-compatibility/2006" xmlns:aink="http://schemas.microsoft.com/office/drawing/2016/ink" xmlns:am3d="http://schemas.microsoft.com/office/drawing/2017/model3d" xmlns:o="urn:schemas-microsoft-com:office:office" xmlns:oel="http://schemas.microsoft.com/office/2019/extlst" xmlns:r="http://schemas.openxmlformats.org/officeDocument/2006/relationships" xmlns:m="http://schemas.openxmlformats.org/officeDocument/2006/math" xmlns:v="urn:schemas-microsoft-com:vml" xmlns:wp14="http://schemas.microsoft.com/office/word/2010/wordprocessingDrawing" xmlns:wp="http://schemas.openxmlformats.org/drawingml/2006/wordprocessingDrawing" xmlns:w10="urn:schemas-microsoft-com:office:word" xmlns:w="http://schemas.openxmlformats.org/wordprocessingml/2006/main" xmlns:w14="http://schemas.microsoft.com/office/word/2010/wordml" xmlns:w15="http://schemas.microsoft.com/office/word/2012/wordml" xmlns:w16cex="http://schemas.microsoft.com/office/word/2018/wordml/cex" xmlns:w16cid="http://schemas.microsoft.com/office/word/2016/wordml/cid" xmlns:w16="http://schemas.microsoft.com/office/word/2018/wordml" xmlns:w16sdtdh="http://schemas.microsoft.com/office/word/2020/wordml/sdtdatahash" xmlns:w16se="http://schemas.microsoft.com/office/word/2015/wordml/symex" xmlns:wpg="http://schemas.microsoft.com/office/word/2010/wordprocessingGroup" xmlns:wpi="http://schemas.microsoft.com/office/word/2010/wordprocessingInk" xmlns:wne="http://schemas.microsoft.com/office/word/2006/wordml" xmlns:wps="http://schemas.microsoft.com/office/word/2010/wordprocessingShape" mc:Ignorable="w14 w15 w16se w16cid w16 w16cex w16sdtdh wp14">
   <w15:commentEx w15:paraId="2C247F02" w15:done="0"/>
   <w15:commentEx w15:paraId="65A49EA0" w15:done="0"/>
   <w15:commentEx w15:paraId="72B1C087" w15:done="0"/>
@@ -2454,15 +2454,51 @@
 </file>
 
 <file path=word/commentsExtensible.xml><?xml version="1.0" encoding="utf-8"?>
-<w16cex:commentsExtensible xmlns:wpc="http://schemas.microsoft.com/office/word/2010/wordprocessingCanvas" xmlns:cx="http://schemas.microsoft.com/office/drawing/2014/chartex" xmlns:cx1="http://schemas.microsoft.com/office/drawing/2015/9/8/chartex" xmlns:cx2="http://schemas.microsoft.com/office/drawing/2015/10/21/chartex" xmlns:cx3="http://schemas.microsoft.com/office/drawing/2016/5/9/chartex" xmlns:cx4="http://schemas.microsoft.com/office/drawing/2016/5/10/chartex" xmlns:cx5="http://schemas.microsoft.com/office/drawing/2016/5/11/chartex" xmlns:cx6="http://schemas.microsoft.com/office/drawing/2016/5/12/chartex" xmlns:cx7="http://schemas.microsoft.com/office/drawing/2016/5/13/chartex" xmlns:cx8="http://schemas.microsoft.com/office/drawing/2016/5/14/chartex" xmlns:mc="http://schemas.openxmlformats.org/markup-compatibility/2006" xmlns:aink="http://schemas.microsoft.com/office/drawing/2016/ink" xmlns:am3d="http://schemas.microsoft.com/office/drawing/2017/model3d" xmlns:o="urn:schemas-microsoft-com:office:office" xmlns:oel="http://schemas.microsoft.com/office/2019/extlst" xmlns:r="http://schemas.openxmlformats.org/officeDocument/2006/relationships" xmlns:m="http://schemas.openxmlformats.org/officeDocument/2006/math" xmlns:v="urn:schemas-microsoft-com:vml" xmlns:wp14="http://schemas.microsoft.com/office/word/2010/wordprocessingDrawing" xmlns:wp="http://schemas.openxmlformats.org/drawingml/2006/wordprocessingDrawing" xmlns:w10="urn:schemas-microsoft-com:office:word" xmlns:w="http://schemas.openxmlformats.org/wordprocessingml/2006/main" xmlns:w14="http://schemas.microsoft.com/office/word/2010/wordml" xmlns:w15="http://schemas.microsoft.com/office/word/2012/wordml" xmlns:w16cex="http://schemas.microsoft.com/office/word/2018/wordml/cex" xmlns:w16cid="http://schemas.microsoft.com/office/word/2016/wordml/cid" xmlns:w16="http://schemas.microsoft.com/office/word/2018/wordml" xmlns:w16du="http://schemas.microsoft.com/office/word/2023/wordml/word16du" xmlns:w16sdtdh="http://schemas.microsoft.com/office/word/2020/wordml/sdtdatahash" xmlns:w16se="http://schemas.microsoft.com/office/word/2015/wordml/symex" xmlns:wpg="http://schemas.microsoft.com/office/word/2010/wordprocessingGroup" xmlns:wpi="http://schemas.microsoft.com/office/word/2010/wordprocessingInk" xmlns:wne="http://schemas.microsoft.com/office/word/2006/wordml" xmlns:wps="http://schemas.microsoft.com/office/word/2010/wordprocessingShape" mc:Ignorable="w14 w15 w16se w16cid w16 w16cex w16sdtdh wp14">
-  <w16cex:commentExtensible w16cex:durableId="2825EE01" w16cex:dateUtc="2023-06-03T08:51:00Z"/>
-  <w16cex:commentExtensible w16cex:durableId="2825E851" w16cex:dateUtc="2023-06-03T08:26:00Z"/>
-  <w16cex:commentExtensible w16cex:durableId="2825EA55" w16cex:dateUtc="2023-06-03T08:35:00Z"/>
+<w16cex:commentsExtensible xmlns:wpc="http://schemas.microsoft.com/office/word/2010/wordprocessingCanvas" xmlns:cx="http://schemas.microsoft.com/office/drawing/2014/chartex" xmlns:cx1="http://schemas.microsoft.com/office/drawing/2015/9/8/chartex" xmlns:cx2="http://schemas.microsoft.com/office/drawing/2015/10/21/chartex" xmlns:cx3="http://schemas.microsoft.com/office/drawing/2016/5/9/chartex" xmlns:cx4="http://schemas.microsoft.com/office/drawing/2016/5/10/chartex" xmlns:cx5="http://schemas.microsoft.com/office/drawing/2016/5/11/chartex" xmlns:cx6="http://schemas.microsoft.com/office/drawing/2016/5/12/chartex" xmlns:cx7="http://schemas.microsoft.com/office/drawing/2016/5/13/chartex" xmlns:cx8="http://schemas.microsoft.com/office/drawing/2016/5/14/chartex" xmlns:cr="http://schemas.microsoft.com/office/comments/2020/reactions" xmlns:mc="http://schemas.openxmlformats.org/markup-compatibility/2006" xmlns:aink="http://schemas.microsoft.com/office/drawing/2016/ink" xmlns:am3d="http://schemas.microsoft.com/office/drawing/2017/model3d" xmlns:o="urn:schemas-microsoft-com:office:office" xmlns:oel="http://schemas.microsoft.com/office/2019/extlst" xmlns:r="http://schemas.openxmlformats.org/officeDocument/2006/relationships" xmlns:m="http://schemas.openxmlformats.org/officeDocument/2006/math" xmlns:v="urn:schemas-microsoft-com:vml" xmlns:wp14="http://schemas.microsoft.com/office/word/2010/wordprocessingDrawing" xmlns:wp="http://schemas.openxmlformats.org/drawingml/2006/wordprocessingDrawing" xmlns:w10="urn:schemas-microsoft-com:office:word" xmlns:w="http://schemas.openxmlformats.org/wordprocessingml/2006/main" xmlns:w14="http://schemas.microsoft.com/office/word/2010/wordml" xmlns:w15="http://schemas.microsoft.com/office/word/2012/wordml" xmlns:w16cex="http://schemas.microsoft.com/office/word/2018/wordml/cex" xmlns:w16cid="http://schemas.microsoft.com/office/word/2016/wordml/cid" xmlns:w16="http://schemas.microsoft.com/office/word/2018/wordml" xmlns:w16sdtdh="http://schemas.microsoft.com/office/word/2020/wordml/sdtdatahash" xmlns:w16se="http://schemas.microsoft.com/office/word/2015/wordml/symex" xmlns:wpg="http://schemas.microsoft.com/office/word/2010/wordprocessingGroup" xmlns:wpi="http://schemas.microsoft.com/office/word/2010/wordprocessingInk" xmlns:wne="http://schemas.microsoft.com/office/word/2006/wordml" xmlns:wps="http://schemas.microsoft.com/office/word/2010/wordprocessingShape" mc:Ignorable="w14 w15 w16se w16cid w16 w16cex w16sdtdh cr wp14">
+  <w16cex:commentExtensible w16cex:durableId="2825EE01" w16cex:dateUtc="2023-06-03T08:51:00Z">
+    <w16cex:extLst>
+      <w16:ext w16:uri="{CE6994B0-6A32-4C9F-8C6B-6E91EDA988CE}">
+        <cr:reactions xmlns:cr="http://schemas.microsoft.com/office/comments/2020/reactions">
+          <cr:reaction reactionType="1">
+            <cr:reactionInfo dateUtc="2023-06-07T15:07:21Z">
+              <cr:user userId="Leigh Curtis Buenaflor" userProvider="None" userName="Leigh Curtis Buenaflor"/>
+            </cr:reactionInfo>
+          </cr:reaction>
+        </cr:reactions>
+      </w16:ext>
+    </w16cex:extLst>
+  </w16cex:commentExtensible>
+  <w16cex:commentExtensible w16cex:durableId="2825E851" w16cex:dateUtc="2023-06-03T08:26:00Z">
+    <w16cex:extLst>
+      <w16:ext w16:uri="{CE6994B0-6A32-4C9F-8C6B-6E91EDA988CE}">
+        <cr:reactions xmlns:cr="http://schemas.microsoft.com/office/comments/2020/reactions">
+          <cr:reaction reactionType="1">
+            <cr:reactionInfo dateUtc="2023-06-07T15:07:19Z">
+              <cr:user userId="Leigh Curtis Buenaflor" userProvider="None" userName="Leigh Curtis Buenaflor"/>
+            </cr:reactionInfo>
+          </cr:reaction>
+        </cr:reactions>
+      </w16:ext>
+    </w16cex:extLst>
+  </w16cex:commentExtensible>
+  <w16cex:commentExtensible w16cex:durableId="2825EA55" w16cex:dateUtc="2023-06-03T08:35:00Z">
+    <w16cex:extLst>
+      <w16:ext w16:uri="{CE6994B0-6A32-4C9F-8C6B-6E91EDA988CE}">
+        <cr:reactions xmlns:cr="http://schemas.microsoft.com/office/comments/2020/reactions">
+          <cr:reaction reactionType="1">
+            <cr:reactionInfo dateUtc="2023-06-07T15:07:13Z">
+              <cr:user userId="Leigh Curtis Buenaflor" userProvider="None" userName="Leigh Curtis Buenaflor"/>
+            </cr:reactionInfo>
+          </cr:reaction>
+        </cr:reactions>
+      </w16:ext>
+    </w16cex:extLst>
+  </w16cex:commentExtensible>
 </w16cex:commentsExtensible>
 </file>
 
 <file path=word/commentsIds.xml><?xml version="1.0" encoding="utf-8"?>
-<w16cid:commentsIds xmlns:wpc="http://schemas.microsoft.com/office/word/2010/wordprocessingCanvas" xmlns:cx="http://schemas.microsoft.com/office/drawing/2014/chartex" xmlns:cx1="http://schemas.microsoft.com/office/drawing/2015/9/8/chartex" xmlns:cx2="http://schemas.microsoft.com/office/drawing/2015/10/21/chartex" xmlns:cx3="http://schemas.microsoft.com/office/drawing/2016/5/9/chartex" xmlns:cx4="http://schemas.microsoft.com/office/drawing/2016/5/10/chartex" xmlns:cx5="http://schemas.microsoft.com/office/drawing/2016/5/11/chartex" xmlns:cx6="http://schemas.microsoft.com/office/drawing/2016/5/12/chartex" xmlns:cx7="http://schemas.microsoft.com/office/drawing/2016/5/13/chartex" xmlns:cx8="http://schemas.microsoft.com/office/drawing/2016/5/14/chartex" xmlns:mc="http://schemas.openxmlformats.org/markup-compatibility/2006" xmlns:aink="http://schemas.microsoft.com/office/drawing/2016/ink" xmlns:am3d="http://schemas.microsoft.com/office/drawing/2017/model3d" xmlns:o="urn:schemas-microsoft-com:office:office" xmlns:oel="http://schemas.microsoft.com/office/2019/extlst" xmlns:r="http://schemas.openxmlformats.org/officeDocument/2006/relationships" xmlns:m="http://schemas.openxmlformats.org/officeDocument/2006/math" xmlns:v="urn:schemas-microsoft-com:vml" xmlns:wp14="http://schemas.microsoft.com/office/word/2010/wordprocessingDrawing" xmlns:wp="http://schemas.openxmlformats.org/drawingml/2006/wordprocessingDrawing" xmlns:w10="urn:schemas-microsoft-com:office:word" xmlns:w="http://schemas.openxmlformats.org/wordprocessingml/2006/main" xmlns:w14="http://schemas.microsoft.com/office/word/2010/wordml" xmlns:w15="http://schemas.microsoft.com/office/word/2012/wordml" xmlns:w16cex="http://schemas.microsoft.com/office/word/2018/wordml/cex" xmlns:w16cid="http://schemas.microsoft.com/office/word/2016/wordml/cid" xmlns:w16="http://schemas.microsoft.com/office/word/2018/wordml" xmlns:w16du="http://schemas.microsoft.com/office/word/2023/wordml/word16du" xmlns:w16sdtdh="http://schemas.microsoft.com/office/word/2020/wordml/sdtdatahash" xmlns:w16se="http://schemas.microsoft.com/office/word/2015/wordml/symex" xmlns:wpg="http://schemas.microsoft.com/office/word/2010/wordprocessingGroup" xmlns:wpi="http://schemas.microsoft.com/office/word/2010/wordprocessingInk" xmlns:wne="http://schemas.microsoft.com/office/word/2006/wordml" xmlns:wps="http://schemas.microsoft.com/office/word/2010/wordprocessingShape" mc:Ignorable="w14 w15 w16se w16cid w16 w16cex w16sdtdh wp14">
+<w16cid:commentsIds xmlns:wpc="http://schemas.microsoft.com/office/word/2010/wordprocessingCanvas" xmlns:cx="http://schemas.microsoft.com/office/drawing/2014/chartex" xmlns:cx1="http://schemas.microsoft.com/office/drawing/2015/9/8/chartex" xmlns:cx2="http://schemas.microsoft.com/office/drawing/2015/10/21/chartex" xmlns:cx3="http://schemas.microsoft.com/office/drawing/2016/5/9/chartex" xmlns:cx4="http://schemas.microsoft.com/office/drawing/2016/5/10/chartex" xmlns:cx5="http://schemas.microsoft.com/office/drawing/2016/5/11/chartex" xmlns:cx6="http://schemas.microsoft.com/office/drawing/2016/5/12/chartex" xmlns:cx7="http://schemas.microsoft.com/office/drawing/2016/5/13/chartex" xmlns:cx8="http://schemas.microsoft.com/office/drawing/2016/5/14/chartex" xmlns:mc="http://schemas.openxmlformats.org/markup-compatibility/2006" xmlns:aink="http://schemas.microsoft.com/office/drawing/2016/ink" xmlns:am3d="http://schemas.microsoft.com/office/drawing/2017/model3d" xmlns:o="urn:schemas-microsoft-com:office:office" xmlns:oel="http://schemas.microsoft.com/office/2019/extlst" xmlns:r="http://schemas.openxmlformats.org/officeDocument/2006/relationships" xmlns:m="http://schemas.openxmlformats.org/officeDocument/2006/math" xmlns:v="urn:schemas-microsoft-com:vml" xmlns:wp14="http://schemas.microsoft.com/office/word/2010/wordprocessingDrawing" xmlns:wp="http://schemas.openxmlformats.org/drawingml/2006/wordprocessingDrawing" xmlns:w10="urn:schemas-microsoft-com:office:word" xmlns:w="http://schemas.openxmlformats.org/wordprocessingml/2006/main" xmlns:w14="http://schemas.microsoft.com/office/word/2010/wordml" xmlns:w15="http://schemas.microsoft.com/office/word/2012/wordml" xmlns:w16cex="http://schemas.microsoft.com/office/word/2018/wordml/cex" xmlns:w16cid="http://schemas.microsoft.com/office/word/2016/wordml/cid" xmlns:w16="http://schemas.microsoft.com/office/word/2018/wordml" xmlns:w16sdtdh="http://schemas.microsoft.com/office/word/2020/wordml/sdtdatahash" xmlns:w16se="http://schemas.microsoft.com/office/word/2015/wordml/symex" xmlns:wpg="http://schemas.microsoft.com/office/word/2010/wordprocessingGroup" xmlns:wpi="http://schemas.microsoft.com/office/word/2010/wordprocessingInk" xmlns:wne="http://schemas.microsoft.com/office/word/2006/wordml" xmlns:wps="http://schemas.microsoft.com/office/word/2010/wordprocessingShape" mc:Ignorable="w14 w15 w16se w16cid w16 w16cex w16sdtdh wp14">
   <w16cid:commentId w16cid:paraId="2C247F02" w16cid:durableId="2825EE01"/>
   <w16cid:commentId w16cid:paraId="65A49EA0" w16cid:durableId="2825E851"/>
   <w16cid:commentId w16cid:paraId="72B1C087" w16cid:durableId="2825EA55"/>
@@ -2470,7 +2506,7 @@
 </file>
 
 <file path=word/endnotes.xml><?xml version="1.0" encoding="utf-8"?>
-<w:endnotes xmlns:wpc="http://schemas.microsoft.com/office/word/2010/wordprocessingCanvas" xmlns:cx="http://schemas.microsoft.com/office/drawing/2014/chartex" xmlns:cx1="http://schemas.microsoft.com/office/drawing/2015/9/8/chartex" xmlns:cx2="http://schemas.microsoft.com/office/drawing/2015/10/21/chartex" xmlns:cx3="http://schemas.microsoft.com/office/drawing/2016/5/9/chartex" xmlns:cx4="http://schemas.microsoft.com/office/drawing/2016/5/10/chartex" xmlns:cx5="http://schemas.microsoft.com/office/drawing/2016/5/11/chartex" xmlns:cx6="http://schemas.microsoft.com/office/drawing/2016/5/12/chartex" xmlns:cx7="http://schemas.microsoft.com/office/drawing/2016/5/13/chartex" xmlns:cx8="http://schemas.microsoft.com/office/drawing/2016/5/14/chartex" xmlns:mc="http://schemas.openxmlformats.org/markup-compatibility/2006" xmlns:aink="http://schemas.microsoft.com/office/drawing/2016/ink" xmlns:am3d="http://schemas.microsoft.com/office/drawing/2017/model3d" xmlns:o="urn:schemas-microsoft-com:office:office" xmlns:oel="http://schemas.microsoft.com/office/2019/extlst" xmlns:r="http://schemas.openxmlformats.org/officeDocument/2006/relationships" xmlns:m="http://schemas.openxmlformats.org/officeDocument/2006/math" xmlns:v="urn:schemas-microsoft-com:vml" xmlns:wp14="http://schemas.microsoft.com/office/word/2010/wordprocessingDrawing" xmlns:wp="http://schemas.openxmlformats.org/drawingml/2006/wordprocessingDrawing" xmlns:w10="urn:schemas-microsoft-com:office:word" xmlns:w="http://schemas.openxmlformats.org/wordprocessingml/2006/main" xmlns:w14="http://schemas.microsoft.com/office/word/2010/wordml" xmlns:w15="http://schemas.microsoft.com/office/word/2012/wordml" xmlns:w16cex="http://schemas.microsoft.com/office/word/2018/wordml/cex" xmlns:w16cid="http://schemas.microsoft.com/office/word/2016/wordml/cid" xmlns:w16="http://schemas.microsoft.com/office/word/2018/wordml" xmlns:w16du="http://schemas.microsoft.com/office/word/2023/wordml/word16du" xmlns:w16sdtdh="http://schemas.microsoft.com/office/word/2020/wordml/sdtdatahash" xmlns:w16se="http://schemas.microsoft.com/office/word/2015/wordml/symex" xmlns:wpg="http://schemas.microsoft.com/office/word/2010/wordprocessingGroup" xmlns:wpi="http://schemas.microsoft.com/office/word/2010/wordprocessingInk" xmlns:wne="http://schemas.microsoft.com/office/word/2006/wordml" xmlns:wps="http://schemas.microsoft.com/office/word/2010/wordprocessingShape" mc:Ignorable="w14 w15 w16se w16cid w16 w16cex w16sdtdh wp14">
+<w:endnotes xmlns:wpc="http://schemas.microsoft.com/office/word/2010/wordprocessingCanvas" xmlns:cx="http://schemas.microsoft.com/office/drawing/2014/chartex" xmlns:cx1="http://schemas.microsoft.com/office/drawing/2015/9/8/chartex" xmlns:cx2="http://schemas.microsoft.com/office/drawing/2015/10/21/chartex" xmlns:cx3="http://schemas.microsoft.com/office/drawing/2016/5/9/chartex" xmlns:cx4="http://schemas.microsoft.com/office/drawing/2016/5/10/chartex" xmlns:cx5="http://schemas.microsoft.com/office/drawing/2016/5/11/chartex" xmlns:cx6="http://schemas.microsoft.com/office/drawing/2016/5/12/chartex" xmlns:cx7="http://schemas.microsoft.com/office/drawing/2016/5/13/chartex" xmlns:cx8="http://schemas.microsoft.com/office/drawing/2016/5/14/chartex" xmlns:mc="http://schemas.openxmlformats.org/markup-compatibility/2006" xmlns:aink="http://schemas.microsoft.com/office/drawing/2016/ink" xmlns:am3d="http://schemas.microsoft.com/office/drawing/2017/model3d" xmlns:o="urn:schemas-microsoft-com:office:office" xmlns:oel="http://schemas.microsoft.com/office/2019/extlst" xmlns:r="http://schemas.openxmlformats.org/officeDocument/2006/relationships" xmlns:m="http://schemas.openxmlformats.org/officeDocument/2006/math" xmlns:v="urn:schemas-microsoft-com:vml" xmlns:wp14="http://schemas.microsoft.com/office/word/2010/wordprocessingDrawing" xmlns:wp="http://schemas.openxmlformats.org/drawingml/2006/wordprocessingDrawing" xmlns:w10="urn:schemas-microsoft-com:office:word" xmlns:w="http://schemas.openxmlformats.org/wordprocessingml/2006/main" xmlns:w14="http://schemas.microsoft.com/office/word/2010/wordml" xmlns:w15="http://schemas.microsoft.com/office/word/2012/wordml" xmlns:w16cex="http://schemas.microsoft.com/office/word/2018/wordml/cex" xmlns:w16cid="http://schemas.microsoft.com/office/word/2016/wordml/cid" xmlns:w16="http://schemas.microsoft.com/office/word/2018/wordml" xmlns:w16sdtdh="http://schemas.microsoft.com/office/word/2020/wordml/sdtdatahash" xmlns:w16se="http://schemas.microsoft.com/office/word/2015/wordml/symex" xmlns:wpg="http://schemas.microsoft.com/office/word/2010/wordprocessingGroup" xmlns:wpi="http://schemas.microsoft.com/office/word/2010/wordprocessingInk" xmlns:wne="http://schemas.microsoft.com/office/word/2006/wordml" xmlns:wps="http://schemas.microsoft.com/office/word/2010/wordprocessingShape" mc:Ignorable="w14 w15 w16se w16cid w16 w16cex w16sdtdh wp14">
   <w:endnote w:type="separator" w:id="-1">
     <w:p>
       <w:pPr>
@@ -2502,7 +2538,7 @@
 </file>
 
 <file path=word/footnotes.xml><?xml version="1.0" encoding="utf-8"?>
-<w:footnotes xmlns:wpc="http://schemas.microsoft.com/office/word/2010/wordprocessingCanvas" xmlns:cx="http://schemas.microsoft.com/office/drawing/2014/chartex" xmlns:cx1="http://schemas.microsoft.com/office/drawing/2015/9/8/chartex" xmlns:cx2="http://schemas.microsoft.com/office/drawing/2015/10/21/chartex" xmlns:cx3="http://schemas.microsoft.com/office/drawing/2016/5/9/chartex" xmlns:cx4="http://schemas.microsoft.com/office/drawing/2016/5/10/chartex" xmlns:cx5="http://schemas.microsoft.com/office/drawing/2016/5/11/chartex" xmlns:cx6="http://schemas.microsoft.com/office/drawing/2016/5/12/chartex" xmlns:cx7="http://schemas.microsoft.com/office/drawing/2016/5/13/chartex" xmlns:cx8="http://schemas.microsoft.com/office/drawing/2016/5/14/chartex" xmlns:mc="http://schemas.openxmlformats.org/markup-compatibility/2006" xmlns:aink="http://schemas.microsoft.com/office/drawing/2016/ink" xmlns:am3d="http://schemas.microsoft.com/office/drawing/2017/model3d" xmlns:o="urn:schemas-microsoft-com:office:office" xmlns:oel="http://schemas.microsoft.com/office/2019/extlst" xmlns:r="http://schemas.openxmlformats.org/officeDocument/2006/relationships" xmlns:m="http://schemas.openxmlformats.org/officeDocument/2006/math" xmlns:v="urn:schemas-microsoft-com:vml" xmlns:wp14="http://schemas.microsoft.com/office/word/2010/wordprocessingDrawing" xmlns:wp="http://schemas.openxmlformats.org/drawingml/2006/wordprocessingDrawing" xmlns:w10="urn:schemas-microsoft-com:office:word" xmlns:w="http://schemas.openxmlformats.org/wordprocessingml/2006/main" xmlns:w14="http://schemas.microsoft.com/office/word/2010/wordml" xmlns:w15="http://schemas.microsoft.com/office/word/2012/wordml" xmlns:w16cex="http://schemas.microsoft.com/office/word/2018/wordml/cex" xmlns:w16cid="http://schemas.microsoft.com/office/word/2016/wordml/cid" xmlns:w16="http://schemas.microsoft.com/office/word/2018/wordml" xmlns:w16du="http://schemas.microsoft.com/office/word/2023/wordml/word16du" xmlns:w16sdtdh="http://schemas.microsoft.com/office/word/2020/wordml/sdtdatahash" xmlns:w16se="http://schemas.microsoft.com/office/word/2015/wordml/symex" xmlns:wpg="http://schemas.microsoft.com/office/word/2010/wordprocessingGroup" xmlns:wpi="http://schemas.microsoft.com/office/word/2010/wordprocessingInk" xmlns:wne="http://schemas.microsoft.com/office/word/2006/wordml" xmlns:wps="http://schemas.microsoft.com/office/word/2010/wordprocessingShape" mc:Ignorable="w14 w15 w16se w16cid w16 w16cex w16sdtdh wp14">
+<w:footnotes xmlns:wpc="http://schemas.microsoft.com/office/word/2010/wordprocessingCanvas" xmlns:cx="http://schemas.microsoft.com/office/drawing/2014/chartex" xmlns:cx1="http://schemas.microsoft.com/office/drawing/2015/9/8/chartex" xmlns:cx2="http://schemas.microsoft.com/office/drawing/2015/10/21/chartex" xmlns:cx3="http://schemas.microsoft.com/office/drawing/2016/5/9/chartex" xmlns:cx4="http://schemas.microsoft.com/office/drawing/2016/5/10/chartex" xmlns:cx5="http://schemas.microsoft.com/office/drawing/2016/5/11/chartex" xmlns:cx6="http://schemas.microsoft.com/office/drawing/2016/5/12/chartex" xmlns:cx7="http://schemas.microsoft.com/office/drawing/2016/5/13/chartex" xmlns:cx8="http://schemas.microsoft.com/office/drawing/2016/5/14/chartex" xmlns:mc="http://schemas.openxmlformats.org/markup-compatibility/2006" xmlns:aink="http://schemas.microsoft.com/office/drawing/2016/ink" xmlns:am3d="http://schemas.microsoft.com/office/drawing/2017/model3d" xmlns:o="urn:schemas-microsoft-com:office:office" xmlns:oel="http://schemas.microsoft.com/office/2019/extlst" xmlns:r="http://schemas.openxmlformats.org/officeDocument/2006/relationships" xmlns:m="http://schemas.openxmlformats.org/officeDocument/2006/math" xmlns:v="urn:schemas-microsoft-com:vml" xmlns:wp14="http://schemas.microsoft.com/office/word/2010/wordprocessingDrawing" xmlns:wp="http://schemas.openxmlformats.org/drawingml/2006/wordprocessingDrawing" xmlns:w10="urn:schemas-microsoft-com:office:word" xmlns:w="http://schemas.openxmlformats.org/wordprocessingml/2006/main" xmlns:w14="http://schemas.microsoft.com/office/word/2010/wordml" xmlns:w15="http://schemas.microsoft.com/office/word/2012/wordml" xmlns:w16cex="http://schemas.microsoft.com/office/word/2018/wordml/cex" xmlns:w16cid="http://schemas.microsoft.com/office/word/2016/wordml/cid" xmlns:w16="http://schemas.microsoft.com/office/word/2018/wordml" xmlns:w16sdtdh="http://schemas.microsoft.com/office/word/2020/wordml/sdtdatahash" xmlns:w16se="http://schemas.microsoft.com/office/word/2015/wordml/symex" xmlns:wpg="http://schemas.microsoft.com/office/word/2010/wordprocessingGroup" xmlns:wpi="http://schemas.microsoft.com/office/word/2010/wordprocessingInk" xmlns:wne="http://schemas.microsoft.com/office/word/2006/wordml" xmlns:wps="http://schemas.microsoft.com/office/word/2010/wordprocessingShape" mc:Ignorable="w14 w15 w16se w16cid w16 w16cex w16sdtdh wp14">
   <w:footnote w:type="separator" w:id="-1">
     <w:p>
       <w:pPr>
@@ -2534,7 +2570,7 @@
 </file>
 
 <file path=word/numbering.xml><?xml version="1.0" encoding="utf-8"?>
-<w:numbering xmlns:wpc="http://schemas.microsoft.com/office/word/2010/wordprocessingCanvas" xmlns:cx="http://schemas.microsoft.com/office/drawing/2014/chartex" xmlns:cx1="http://schemas.microsoft.com/office/drawing/2015/9/8/chartex" xmlns:cx2="http://schemas.microsoft.com/office/drawing/2015/10/21/chartex" xmlns:cx3="http://schemas.microsoft.com/office/drawing/2016/5/9/chartex" xmlns:cx4="http://schemas.microsoft.com/office/drawing/2016/5/10/chartex" xmlns:cx5="http://schemas.microsoft.com/office/drawing/2016/5/11/chartex" xmlns:cx6="http://schemas.microsoft.com/office/drawing/2016/5/12/chartex" xmlns:cx7="http://schemas.microsoft.com/office/drawing/2016/5/13/chartex" xmlns:cx8="http://schemas.microsoft.com/office/drawing/2016/5/14/chartex" xmlns:mc="http://schemas.openxmlformats.org/markup-compatibility/2006" xmlns:aink="http://schemas.microsoft.com/office/drawing/2016/ink" xmlns:am3d="http://schemas.microsoft.com/office/drawing/2017/model3d" xmlns:o="urn:schemas-microsoft-com:office:office" xmlns:oel="http://schemas.microsoft.com/office/2019/extlst" xmlns:r="http://schemas.openxmlformats.org/officeDocument/2006/relationships" xmlns:m="http://schemas.openxmlformats.org/officeDocument/2006/math" xmlns:v="urn:schemas-microsoft-com:vml" xmlns:wp14="http://schemas.microsoft.com/office/word/2010/wordprocessingDrawing" xmlns:wp="http://schemas.openxmlformats.org/drawingml/2006/wordprocessingDrawing" xmlns:w10="urn:schemas-microsoft-com:office:word" xmlns:w="http://schemas.openxmlformats.org/wordprocessingml/2006/main" xmlns:w14="http://schemas.microsoft.com/office/word/2010/wordml" xmlns:w15="http://schemas.microsoft.com/office/word/2012/wordml" xmlns:w16cex="http://schemas.microsoft.com/office/word/2018/wordml/cex" xmlns:w16cid="http://schemas.microsoft.com/office/word/2016/wordml/cid" xmlns:w16="http://schemas.microsoft.com/office/word/2018/wordml" xmlns:w16du="http://schemas.microsoft.com/office/word/2023/wordml/word16du" xmlns:w16sdtdh="http://schemas.microsoft.com/office/word/2020/wordml/sdtdatahash" xmlns:w16se="http://schemas.microsoft.com/office/word/2015/wordml/symex" xmlns:wpg="http://schemas.microsoft.com/office/word/2010/wordprocessingGroup" xmlns:wpi="http://schemas.microsoft.com/office/word/2010/wordprocessingInk" xmlns:wne="http://schemas.microsoft.com/office/word/2006/wordml" xmlns:wps="http://schemas.microsoft.com/office/word/2010/wordprocessingShape" mc:Ignorable="w14 w15 w16se w16cid w16 w16cex w16sdtdh wp14">
+<w:numbering xmlns:wpc="http://schemas.microsoft.com/office/word/2010/wordprocessingCanvas" xmlns:cx="http://schemas.microsoft.com/office/drawing/2014/chartex" xmlns:cx1="http://schemas.microsoft.com/office/drawing/2015/9/8/chartex" xmlns:cx2="http://schemas.microsoft.com/office/drawing/2015/10/21/chartex" xmlns:cx3="http://schemas.microsoft.com/office/drawing/2016/5/9/chartex" xmlns:cx4="http://schemas.microsoft.com/office/drawing/2016/5/10/chartex" xmlns:cx5="http://schemas.microsoft.com/office/drawing/2016/5/11/chartex" xmlns:cx6="http://schemas.microsoft.com/office/drawing/2016/5/12/chartex" xmlns:cx7="http://schemas.microsoft.com/office/drawing/2016/5/13/chartex" xmlns:cx8="http://schemas.microsoft.com/office/drawing/2016/5/14/chartex" xmlns:mc="http://schemas.openxmlformats.org/markup-compatibility/2006" xmlns:aink="http://schemas.microsoft.com/office/drawing/2016/ink" xmlns:am3d="http://schemas.microsoft.com/office/drawing/2017/model3d" xmlns:o="urn:schemas-microsoft-com:office:office" xmlns:oel="http://schemas.microsoft.com/office/2019/extlst" xmlns:r="http://schemas.openxmlformats.org/officeDocument/2006/relationships" xmlns:m="http://schemas.openxmlformats.org/officeDocument/2006/math" xmlns:v="urn:schemas-microsoft-com:vml" xmlns:wp14="http://schemas.microsoft.com/office/word/2010/wordprocessingDrawing" xmlns:wp="http://schemas.openxmlformats.org/drawingml/2006/wordprocessingDrawing" xmlns:w10="urn:schemas-microsoft-com:office:word" xmlns:w="http://schemas.openxmlformats.org/wordprocessingml/2006/main" xmlns:w14="http://schemas.microsoft.com/office/word/2010/wordml" xmlns:w15="http://schemas.microsoft.com/office/word/2012/wordml" xmlns:w16cex="http://schemas.microsoft.com/office/word/2018/wordml/cex" xmlns:w16cid="http://schemas.microsoft.com/office/word/2016/wordml/cid" xmlns:w16="http://schemas.microsoft.com/office/word/2018/wordml" xmlns:w16sdtdh="http://schemas.microsoft.com/office/word/2020/wordml/sdtdatahash" xmlns:w16se="http://schemas.microsoft.com/office/word/2015/wordml/symex" xmlns:wpg="http://schemas.microsoft.com/office/word/2010/wordprocessingGroup" xmlns:wpi="http://schemas.microsoft.com/office/word/2010/wordprocessingInk" xmlns:wne="http://schemas.microsoft.com/office/word/2006/wordml" xmlns:wps="http://schemas.microsoft.com/office/word/2010/wordprocessingShape" mc:Ignorable="w14 w15 w16se w16cid w16 w16cex w16sdtdh wp14">
   <w:abstractNum w:abstractNumId="0" w15:restartNumberingAfterBreak="0">
     <w:nsid w:val="0B5F6F78"/>
     <w:multiLevelType w:val="hybridMultilevel"/>
@@ -4840,7 +4876,7 @@
 </file>
 
 <file path=word/people.xml><?xml version="1.0" encoding="utf-8"?>
-<w15:people xmlns:wpc="http://schemas.microsoft.com/office/word/2010/wordprocessingCanvas" xmlns:cx="http://schemas.microsoft.com/office/drawing/2014/chartex" xmlns:cx1="http://schemas.microsoft.com/office/drawing/2015/9/8/chartex" xmlns:cx2="http://schemas.microsoft.com/office/drawing/2015/10/21/chartex" xmlns:cx3="http://schemas.microsoft.com/office/drawing/2016/5/9/chartex" xmlns:cx4="http://schemas.microsoft.com/office/drawing/2016/5/10/chartex" xmlns:cx5="http://schemas.microsoft.com/office/drawing/2016/5/11/chartex" xmlns:cx6="http://schemas.microsoft.com/office/drawing/2016/5/12/chartex" xmlns:cx7="http://schemas.microsoft.com/office/drawing/2016/5/13/chartex" xmlns:cx8="http://schemas.microsoft.com/office/drawing/2016/5/14/chartex" xmlns:mc="http://schemas.openxmlformats.org/markup-compatibility/2006" xmlns:aink="http://schemas.microsoft.com/office/drawing/2016/ink" xmlns:am3d="http://schemas.microsoft.com/office/drawing/2017/model3d" xmlns:o="urn:schemas-microsoft-com:office:office" xmlns:oel="http://schemas.microsoft.com/office/2019/extlst" xmlns:r="http://schemas.openxmlformats.org/officeDocument/2006/relationships" xmlns:m="http://schemas.openxmlformats.org/officeDocument/2006/math" xmlns:v="urn:schemas-microsoft-com:vml" xmlns:wp14="http://schemas.microsoft.com/office/word/2010/wordprocessingDrawing" xmlns:wp="http://schemas.openxmlformats.org/drawingml/2006/wordprocessingDrawing" xmlns:w10="urn:schemas-microsoft-com:office:word" xmlns:w="http://schemas.openxmlformats.org/wordprocessingml/2006/main" xmlns:w14="http://schemas.microsoft.com/office/word/2010/wordml" xmlns:w15="http://schemas.microsoft.com/office/word/2012/wordml" xmlns:w16cex="http://schemas.microsoft.com/office/word/2018/wordml/cex" xmlns:w16cid="http://schemas.microsoft.com/office/word/2016/wordml/cid" xmlns:w16="http://schemas.microsoft.com/office/word/2018/wordml" xmlns:w16du="http://schemas.microsoft.com/office/word/2023/wordml/word16du" xmlns:w16sdtdh="http://schemas.microsoft.com/office/word/2020/wordml/sdtdatahash" xmlns:w16se="http://schemas.microsoft.com/office/word/2015/wordml/symex" xmlns:wpg="http://schemas.microsoft.com/office/word/2010/wordprocessingGroup" xmlns:wpi="http://schemas.microsoft.com/office/word/2010/wordprocessingInk" xmlns:wne="http://schemas.microsoft.com/office/word/2006/wordml" xmlns:wps="http://schemas.microsoft.com/office/word/2010/wordprocessingShape" mc:Ignorable="w14 w15 w16se w16cid w16 w16cex w16sdtdh wp14">
+<w15:people xmlns:wpc="http://schemas.microsoft.com/office/word/2010/wordprocessingCanvas" xmlns:cx="http://schemas.microsoft.com/office/drawing/2014/chartex" xmlns:cx1="http://schemas.microsoft.com/office/drawing/2015/9/8/chartex" xmlns:cx2="http://schemas.microsoft.com/office/drawing/2015/10/21/chartex" xmlns:cx3="http://schemas.microsoft.com/office/drawing/2016/5/9/chartex" xmlns:cx4="http://schemas.microsoft.com/office/drawing/2016/5/10/chartex" xmlns:cx5="http://schemas.microsoft.com/office/drawing/2016/5/11/chartex" xmlns:cx6="http://schemas.microsoft.com/office/drawing/2016/5/12/chartex" xmlns:cx7="http://schemas.microsoft.com/office/drawing/2016/5/13/chartex" xmlns:cx8="http://schemas.microsoft.com/office/drawing/2016/5/14/chartex" xmlns:mc="http://schemas.openxmlformats.org/markup-compatibility/2006" xmlns:aink="http://schemas.microsoft.com/office/drawing/2016/ink" xmlns:am3d="http://schemas.microsoft.com/office/drawing/2017/model3d" xmlns:o="urn:schemas-microsoft-com:office:office" xmlns:oel="http://schemas.microsoft.com/office/2019/extlst" xmlns:r="http://schemas.openxmlformats.org/officeDocument/2006/relationships" xmlns:m="http://schemas.openxmlformats.org/officeDocument/2006/math" xmlns:v="urn:schemas-microsoft-com:vml" xmlns:wp14="http://schemas.microsoft.com/office/word/2010/wordprocessingDrawing" xmlns:wp="http://schemas.openxmlformats.org/drawingml/2006/wordprocessingDrawing" xmlns:w10="urn:schemas-microsoft-com:office:word" xmlns:w="http://schemas.openxmlformats.org/wordprocessingml/2006/main" xmlns:w14="http://schemas.microsoft.com/office/word/2010/wordml" xmlns:w15="http://schemas.microsoft.com/office/word/2012/wordml" xmlns:w16cex="http://schemas.microsoft.com/office/word/2018/wordml/cex" xmlns:w16cid="http://schemas.microsoft.com/office/word/2016/wordml/cid" xmlns:w16="http://schemas.microsoft.com/office/word/2018/wordml" xmlns:w16sdtdh="http://schemas.microsoft.com/office/word/2020/wordml/sdtdatahash" xmlns:w16se="http://schemas.microsoft.com/office/word/2015/wordml/symex" xmlns:wpg="http://schemas.microsoft.com/office/word/2010/wordprocessingGroup" xmlns:wpi="http://schemas.microsoft.com/office/word/2010/wordprocessingInk" xmlns:wne="http://schemas.microsoft.com/office/word/2006/wordml" xmlns:wps="http://schemas.microsoft.com/office/word/2010/wordprocessingShape" mc:Ignorable="w14 w15 w16se w16cid w16 w16cex w16sdtdh wp14">
   <w15:person w15:author="Dale Joshua Domingo">
     <w15:presenceInfo w15:providerId="AD" w15:userId="S::dbdomingo@student.apc.edu.ph::031ae15b-41d8-4868-8032-96fe5c79f745"/>
   </w15:person>
@@ -5739,6 +5775,14 @@
 </file>
 
 <file path=customXml/item1.xml><?xml version="1.0" encoding="utf-8"?>
+<p:properties xmlns:p="http://schemas.microsoft.com/office/2006/metadata/properties" xmlns:xsi="http://www.w3.org/2001/XMLSchema-instance" xmlns:pc="http://schemas.microsoft.com/office/infopath/2007/PartnerControls">
+  <documentManagement>
+    <_activity xmlns="00363bb3-e74f-4104-86a2-6ab0a07f612a" xsi:nil="true"/>
+  </documentManagement>
+</p:properties>
+</file>
+
+<file path=customXml/item2.xml><?xml version="1.0" encoding="utf-8"?>
 <ct:contentTypeSchema xmlns:ct="http://schemas.microsoft.com/office/2006/metadata/contentType" xmlns:ma="http://schemas.microsoft.com/office/2006/metadata/properties/metaAttributes" ct:_="" ma:_="" ma:contentTypeName="Document" ma:contentTypeID="0x010100D78B4DC4D3429E40BE9A34E9AF88143A" ma:contentTypeVersion="14" ma:contentTypeDescription="Create a new document." ma:contentTypeScope="" ma:versionID="7bec5fe6b3ad982bc10aebc08b96caaf">
   <xsd:schema xmlns:xsd="http://www.w3.org/2001/XMLSchema" xmlns:xs="http://www.w3.org/2001/XMLSchema" xmlns:p="http://schemas.microsoft.com/office/2006/metadata/properties" xmlns:ns3="caacfb58-780e-4416-9bbb-ed7f20a98dcc" xmlns:ns4="00363bb3-e74f-4104-86a2-6ab0a07f612a" targetNamespace="http://schemas.microsoft.com/office/2006/metadata/properties" ma:root="true" ma:fieldsID="bc609ee014305fe8974f1874c40ca94a" ns3:_="" ns4:_="">
     <xsd:import namespace="caacfb58-780e-4416-9bbb-ed7f20a98dcc"/>
@@ -5967,14 +6011,6 @@
 </ct:contentTypeSchema>
 </file>
 
-<file path=customXml/item2.xml><?xml version="1.0" encoding="utf-8"?>
-<p:properties xmlns:p="http://schemas.microsoft.com/office/2006/metadata/properties" xmlns:xsi="http://www.w3.org/2001/XMLSchema-instance" xmlns:pc="http://schemas.microsoft.com/office/infopath/2007/PartnerControls">
-  <documentManagement>
-    <_activity xmlns="00363bb3-e74f-4104-86a2-6ab0a07f612a" xsi:nil="true"/>
-  </documentManagement>
-</p:properties>
-</file>
-
 <file path=customXml/item3.xml><?xml version="1.0" encoding="utf-8"?>
 <?mso-contentType ?>
 <FormTemplates xmlns="http://schemas.microsoft.com/sharepoint/v3/contenttype/forms">
@@ -5985,6 +6021,16 @@
 </file>
 
 <file path=customXml/itemProps1.xml><?xml version="1.0" encoding="utf-8"?>
+<ds:datastoreItem xmlns:ds="http://schemas.openxmlformats.org/officeDocument/2006/customXml" ds:itemID="{B6FAEC54-C221-4039-AA31-77C720A8BC5B}">
+  <ds:schemaRefs>
+    <ds:schemaRef ds:uri="http://schemas.microsoft.com/office/2006/metadata/properties"/>
+    <ds:schemaRef ds:uri="http://schemas.microsoft.com/office/infopath/2007/PartnerControls"/>
+    <ds:schemaRef ds:uri="00363bb3-e74f-4104-86a2-6ab0a07f612a"/>
+  </ds:schemaRefs>
+</ds:datastoreItem>
+</file>
+
+<file path=customXml/itemProps2.xml><?xml version="1.0" encoding="utf-8"?>
 <ds:datastoreItem xmlns:ds="http://schemas.openxmlformats.org/officeDocument/2006/customXml" ds:itemID="{ECDC854E-8A09-4BF7-8744-AAFAB04DB032}">
   <ds:schemaRefs>
     <ds:schemaRef ds:uri="http://schemas.microsoft.com/office/2006/metadata/contentType"/>
@@ -6003,16 +6049,6 @@
 </ds:datastoreItem>
 </file>
 
-<file path=customXml/itemProps2.xml><?xml version="1.0" encoding="utf-8"?>
-<ds:datastoreItem xmlns:ds="http://schemas.openxmlformats.org/officeDocument/2006/customXml" ds:itemID="{B6FAEC54-C221-4039-AA31-77C720A8BC5B}">
-  <ds:schemaRefs>
-    <ds:schemaRef ds:uri="http://schemas.microsoft.com/office/2006/metadata/properties"/>
-    <ds:schemaRef ds:uri="http://schemas.microsoft.com/office/infopath/2007/PartnerControls"/>
-    <ds:schemaRef ds:uri="00363bb3-e74f-4104-86a2-6ab0a07f612a"/>
-  </ds:schemaRefs>
-</ds:datastoreItem>
-</file>
-
 <file path=customXml/itemProps3.xml><?xml version="1.0" encoding="utf-8"?>
 <ds:datastoreItem xmlns:ds="http://schemas.openxmlformats.org/officeDocument/2006/customXml" ds:itemID="{90EED284-4EA7-4162-BB18-2B3B5BDA0226}">
   <ds:schemaRefs>

</xml_diff>

<commit_message>
Updated documentation/projman/Implementation Plan (Updated).docx
</commit_message>
<xml_diff>
--- a/documentation/projman/Implementation Plan (Updated).docx
+++ b/documentation/projman/Implementation Plan (Updated).docx
@@ -1789,6 +1789,594 @@
     </w:p>
     <w:p>
       <w:pPr>
+        <w:ind w:left="720" w:firstLine="720"/>
+        <w:jc w:val="both"/>
+        <w:rPr>
+          <w:rFonts w:ascii="Times New Roman" w:hAnsi="Times New Roman" w:cs="Times New Roman"/>
+          <w:sz w:val="24"/>
+          <w:szCs w:val="24"/>
+        </w:rPr>
+      </w:pPr>
+      <w:r>
+        <w:rPr>
+          <w:rFonts w:ascii="Times New Roman" w:hAnsi="Times New Roman" w:cs="Times New Roman"/>
+          <w:sz w:val="24"/>
+          <w:szCs w:val="24"/>
+        </w:rPr>
+        <w:t>Considering the handling of intellectual property during the implementation of the Villamin Wood and Iron Works Ordering System is crucial to ensure a smooth transfer of all relevant documentation, supplier and subcontractor information, service agreements, original designs, or plans. Intellectual property (IP) involves various legal considerations and may include non-disclosure agreements (NDA) that exist between the customer and the incumbent.</w:t>
+      </w:r>
+    </w:p>
+    <w:p>
+      <w:pPr>
+        <w:ind w:left="720" w:firstLine="720"/>
+        <w:jc w:val="both"/>
+        <w:rPr>
+          <w:rFonts w:ascii="Times New Roman" w:hAnsi="Times New Roman" w:cs="Times New Roman"/>
+          <w:sz w:val="24"/>
+          <w:szCs w:val="24"/>
+        </w:rPr>
+      </w:pPr>
+    </w:p>
+    <w:p>
+      <w:pPr>
+        <w:ind w:left="720" w:firstLine="720"/>
+        <w:jc w:val="both"/>
+        <w:rPr>
+          <w:rFonts w:ascii="Times New Roman" w:hAnsi="Times New Roman" w:cs="Times New Roman"/>
+          <w:sz w:val="24"/>
+          <w:szCs w:val="24"/>
+        </w:rPr>
+      </w:pPr>
+      <w:r>
+        <w:rPr>
+          <w:rFonts w:ascii="Times New Roman" w:hAnsi="Times New Roman" w:cs="Times New Roman"/>
+          <w:sz w:val="24"/>
+          <w:szCs w:val="24"/>
+        </w:rPr>
+        <w:t>To ensure proper handling of intellectual property during a transition, the following steps can be taken:</w:t>
+      </w:r>
+    </w:p>
+    <w:p>
+      <w:pPr>
+        <w:jc w:val="both"/>
+        <w:rPr>
+          <w:rFonts w:ascii="Times New Roman" w:hAnsi="Times New Roman" w:cs="Times New Roman"/>
+          <w:sz w:val="24"/>
+          <w:szCs w:val="24"/>
+        </w:rPr>
+      </w:pPr>
+    </w:p>
+    <w:p>
+      <w:pPr>
+        <w:pStyle w:val="ListParagraph"/>
+        <w:numPr>
+          <w:ilvl w:val="0"/>
+          <w:numId w:val="30"/>
+        </w:numPr>
+        <w:jc w:val="both"/>
+        <w:rPr>
+          <w:rFonts w:ascii="Times New Roman" w:hAnsi="Times New Roman" w:cs="Times New Roman"/>
+          <w:sz w:val="24"/>
+          <w:szCs w:val="24"/>
+        </w:rPr>
+      </w:pPr>
+      <w:r>
+        <w:rPr>
+          <w:rFonts w:ascii="Times New Roman" w:hAnsi="Times New Roman" w:cs="Times New Roman"/>
+          <w:sz w:val="24"/>
+          <w:szCs w:val="24"/>
+        </w:rPr>
+        <w:t xml:space="preserve">Identify and document intellectual property: </w:t>
+      </w:r>
+    </w:p>
+    <w:p>
+      <w:pPr>
+        <w:pStyle w:val="ListParagraph"/>
+        <w:ind w:left="1800"/>
+        <w:jc w:val="both"/>
+        <w:rPr>
+          <w:rFonts w:ascii="Times New Roman" w:hAnsi="Times New Roman" w:cs="Times New Roman"/>
+          <w:sz w:val="24"/>
+          <w:szCs w:val="24"/>
+        </w:rPr>
+      </w:pPr>
+      <w:r>
+        <w:rPr>
+          <w:rFonts w:ascii="Times New Roman" w:hAnsi="Times New Roman" w:cs="Times New Roman"/>
+          <w:sz w:val="24"/>
+          <w:szCs w:val="24"/>
+        </w:rPr>
+        <w:t xml:space="preserve">• </w:t>
+      </w:r>
+      <w:r>
+        <w:rPr>
+          <w:rFonts w:ascii="Times New Roman" w:hAnsi="Times New Roman" w:cs="Times New Roman"/>
+          <w:sz w:val="24"/>
+          <w:szCs w:val="24"/>
+        </w:rPr>
+        <w:t xml:space="preserve">Conduct </w:t>
+      </w:r>
+      <w:r>
+        <w:rPr>
+          <w:rFonts w:ascii="Times New Roman" w:hAnsi="Times New Roman" w:cs="Times New Roman"/>
+          <w:sz w:val="24"/>
+          <w:szCs w:val="24"/>
+        </w:rPr>
+        <w:t>a thorough assessment of all intellectual property assets owned by the organization. This includes patents, trademarks, copyrights, trade secrets, and any other proprietary information.</w:t>
+      </w:r>
+    </w:p>
+    <w:p>
+      <w:pPr>
+        <w:pStyle w:val="ListParagraph"/>
+        <w:ind w:left="1800"/>
+        <w:jc w:val="both"/>
+        <w:rPr>
+          <w:rFonts w:ascii="Times New Roman" w:hAnsi="Times New Roman" w:cs="Times New Roman"/>
+          <w:sz w:val="24"/>
+          <w:szCs w:val="24"/>
+        </w:rPr>
+      </w:pPr>
+    </w:p>
+    <w:p>
+      <w:pPr>
+        <w:pStyle w:val="ListParagraph"/>
+        <w:numPr>
+          <w:ilvl w:val="0"/>
+          <w:numId w:val="30"/>
+        </w:numPr>
+        <w:jc w:val="both"/>
+        <w:rPr>
+          <w:rFonts w:ascii="Times New Roman" w:hAnsi="Times New Roman" w:cs="Times New Roman"/>
+          <w:sz w:val="24"/>
+          <w:szCs w:val="24"/>
+        </w:rPr>
+      </w:pPr>
+      <w:r>
+        <w:rPr>
+          <w:rFonts w:ascii="Times New Roman" w:hAnsi="Times New Roman" w:cs="Times New Roman"/>
+          <w:sz w:val="24"/>
+          <w:szCs w:val="24"/>
+        </w:rPr>
+        <w:t xml:space="preserve">Review </w:t>
+      </w:r>
+      <w:r>
+        <w:rPr>
+          <w:rFonts w:ascii="Times New Roman" w:hAnsi="Times New Roman" w:cs="Times New Roman"/>
+          <w:sz w:val="24"/>
+          <w:szCs w:val="24"/>
+        </w:rPr>
+        <w:t>e</w:t>
+      </w:r>
+      <w:r>
+        <w:rPr>
+          <w:rFonts w:ascii="Times New Roman" w:hAnsi="Times New Roman" w:cs="Times New Roman"/>
+          <w:sz w:val="24"/>
+          <w:szCs w:val="24"/>
+        </w:rPr>
+        <w:t xml:space="preserve">xisting </w:t>
+      </w:r>
+      <w:r>
+        <w:rPr>
+          <w:rFonts w:ascii="Times New Roman" w:hAnsi="Times New Roman" w:cs="Times New Roman"/>
+          <w:sz w:val="24"/>
+          <w:szCs w:val="24"/>
+        </w:rPr>
+        <w:t>c</w:t>
+      </w:r>
+      <w:r>
+        <w:rPr>
+          <w:rFonts w:ascii="Times New Roman" w:hAnsi="Times New Roman" w:cs="Times New Roman"/>
+          <w:sz w:val="24"/>
+          <w:szCs w:val="24"/>
+        </w:rPr>
+        <w:t>ontracts</w:t>
+      </w:r>
+      <w:r>
+        <w:rPr>
+          <w:rFonts w:ascii="Times New Roman" w:hAnsi="Times New Roman" w:cs="Times New Roman"/>
+          <w:sz w:val="24"/>
+          <w:szCs w:val="24"/>
+        </w:rPr>
+        <w:t xml:space="preserve">: </w:t>
+      </w:r>
+    </w:p>
+    <w:p>
+      <w:pPr>
+        <w:pStyle w:val="ListParagraph"/>
+        <w:ind w:left="1800"/>
+        <w:jc w:val="both"/>
+        <w:rPr>
+          <w:rFonts w:ascii="Times New Roman" w:hAnsi="Times New Roman" w:cs="Times New Roman"/>
+          <w:sz w:val="24"/>
+          <w:szCs w:val="24"/>
+        </w:rPr>
+      </w:pPr>
+      <w:r>
+        <w:rPr>
+          <w:rFonts w:ascii="Times New Roman" w:hAnsi="Times New Roman" w:cs="Times New Roman"/>
+          <w:sz w:val="24"/>
+          <w:szCs w:val="24"/>
+        </w:rPr>
+        <w:t xml:space="preserve">• </w:t>
+      </w:r>
+      <w:r>
+        <w:rPr>
+          <w:rFonts w:ascii="Times New Roman" w:hAnsi="Times New Roman" w:cs="Times New Roman"/>
+          <w:sz w:val="24"/>
+          <w:szCs w:val="24"/>
+        </w:rPr>
+        <w:t>By r</w:t>
+      </w:r>
+      <w:r>
+        <w:rPr>
+          <w:rFonts w:ascii="Times New Roman" w:hAnsi="Times New Roman" w:cs="Times New Roman"/>
+          <w:sz w:val="24"/>
+          <w:szCs w:val="24"/>
+        </w:rPr>
+        <w:t>eview</w:t>
+      </w:r>
+      <w:r>
+        <w:rPr>
+          <w:rFonts w:ascii="Times New Roman" w:hAnsi="Times New Roman" w:cs="Times New Roman"/>
+          <w:sz w:val="24"/>
+          <w:szCs w:val="24"/>
+        </w:rPr>
+        <w:t>ing e</w:t>
+      </w:r>
+      <w:r>
+        <w:rPr>
+          <w:rFonts w:ascii="Times New Roman" w:hAnsi="Times New Roman" w:cs="Times New Roman"/>
+          <w:sz w:val="24"/>
+          <w:szCs w:val="24"/>
+        </w:rPr>
+        <w:t xml:space="preserve">xisting </w:t>
+      </w:r>
+      <w:r>
+        <w:rPr>
+          <w:rFonts w:ascii="Times New Roman" w:hAnsi="Times New Roman" w:cs="Times New Roman"/>
+          <w:sz w:val="24"/>
+          <w:szCs w:val="24"/>
+        </w:rPr>
+        <w:t>c</w:t>
+      </w:r>
+      <w:r>
+        <w:rPr>
+          <w:rFonts w:ascii="Times New Roman" w:hAnsi="Times New Roman" w:cs="Times New Roman"/>
+          <w:sz w:val="24"/>
+          <w:szCs w:val="24"/>
+        </w:rPr>
+        <w:t>ontracts</w:t>
+      </w:r>
+      <w:r>
+        <w:rPr>
+          <w:rFonts w:ascii="Times New Roman" w:hAnsi="Times New Roman" w:cs="Times New Roman"/>
+          <w:sz w:val="24"/>
+          <w:szCs w:val="24"/>
+        </w:rPr>
+        <w:t xml:space="preserve"> a</w:t>
+      </w:r>
+      <w:r>
+        <w:rPr>
+          <w:rFonts w:ascii="Times New Roman" w:hAnsi="Times New Roman" w:cs="Times New Roman"/>
+          <w:sz w:val="24"/>
+          <w:szCs w:val="24"/>
+        </w:rPr>
+        <w:t>nd agreements related to intellectual property</w:t>
+      </w:r>
+      <w:r>
+        <w:rPr>
+          <w:rFonts w:ascii="Times New Roman" w:hAnsi="Times New Roman" w:cs="Times New Roman"/>
+          <w:sz w:val="24"/>
+          <w:szCs w:val="24"/>
+        </w:rPr>
+        <w:t xml:space="preserve"> and by identifying</w:t>
+      </w:r>
+      <w:r>
+        <w:rPr>
+          <w:rFonts w:ascii="Times New Roman" w:hAnsi="Times New Roman" w:cs="Times New Roman"/>
+          <w:sz w:val="24"/>
+          <w:szCs w:val="24"/>
+        </w:rPr>
+        <w:t xml:space="preserve"> the specific provisions that pertain to IP ownership, licensing, confidentiality, and non-disclosure obligations. </w:t>
+      </w:r>
+    </w:p>
+    <w:p>
+      <w:pPr>
+        <w:pStyle w:val="ListParagraph"/>
+        <w:ind w:left="1800"/>
+        <w:jc w:val="both"/>
+        <w:rPr>
+          <w:rFonts w:ascii="Times New Roman" w:hAnsi="Times New Roman" w:cs="Times New Roman"/>
+          <w:sz w:val="24"/>
+          <w:szCs w:val="24"/>
+        </w:rPr>
+      </w:pPr>
+    </w:p>
+    <w:p>
+      <w:pPr>
+        <w:pStyle w:val="ListParagraph"/>
+        <w:numPr>
+          <w:ilvl w:val="0"/>
+          <w:numId w:val="30"/>
+        </w:numPr>
+        <w:jc w:val="both"/>
+        <w:rPr>
+          <w:rFonts w:ascii="Times New Roman" w:hAnsi="Times New Roman" w:cs="Times New Roman"/>
+          <w:sz w:val="24"/>
+          <w:szCs w:val="24"/>
+        </w:rPr>
+      </w:pPr>
+      <w:r>
+        <w:rPr>
+          <w:rFonts w:ascii="Times New Roman" w:hAnsi="Times New Roman" w:cs="Times New Roman"/>
+          <w:sz w:val="24"/>
+          <w:szCs w:val="24"/>
+        </w:rPr>
+        <w:t xml:space="preserve">Negotiation of new agreements: </w:t>
+      </w:r>
+    </w:p>
+    <w:p>
+      <w:pPr>
+        <w:pStyle w:val="ListParagraph"/>
+        <w:ind w:left="1800"/>
+        <w:jc w:val="both"/>
+        <w:rPr>
+          <w:rFonts w:ascii="Times New Roman" w:hAnsi="Times New Roman" w:cs="Times New Roman"/>
+          <w:sz w:val="24"/>
+          <w:szCs w:val="24"/>
+        </w:rPr>
+      </w:pPr>
+      <w:r>
+        <w:rPr>
+          <w:rFonts w:ascii="Times New Roman" w:hAnsi="Times New Roman" w:cs="Times New Roman"/>
+          <w:sz w:val="24"/>
+          <w:szCs w:val="24"/>
+        </w:rPr>
+        <w:t xml:space="preserve">• </w:t>
+      </w:r>
+      <w:r>
+        <w:rPr>
+          <w:rFonts w:ascii="Times New Roman" w:hAnsi="Times New Roman" w:cs="Times New Roman"/>
+          <w:sz w:val="24"/>
+          <w:szCs w:val="24"/>
+        </w:rPr>
+        <w:t xml:space="preserve">It is typical practice for the incumbent, new contractor, and customer to negotiate new agreements to address any gaps or inconsistencies in current agreements regarding the ownership and transfer of intellectual property (IP). </w:t>
+      </w:r>
+    </w:p>
+    <w:p>
+      <w:pPr>
+        <w:pStyle w:val="ListParagraph"/>
+        <w:ind w:left="1800"/>
+        <w:jc w:val="both"/>
+        <w:rPr>
+          <w:rFonts w:ascii="Times New Roman" w:hAnsi="Times New Roman" w:cs="Times New Roman"/>
+          <w:sz w:val="24"/>
+          <w:szCs w:val="24"/>
+        </w:rPr>
+      </w:pPr>
+    </w:p>
+    <w:p>
+      <w:pPr>
+        <w:pStyle w:val="ListParagraph"/>
+        <w:numPr>
+          <w:ilvl w:val="0"/>
+          <w:numId w:val="30"/>
+        </w:numPr>
+        <w:jc w:val="both"/>
+        <w:rPr>
+          <w:rFonts w:ascii="Times New Roman" w:hAnsi="Times New Roman" w:cs="Times New Roman"/>
+          <w:sz w:val="24"/>
+          <w:szCs w:val="24"/>
+        </w:rPr>
+      </w:pPr>
+      <w:r>
+        <w:rPr>
+          <w:rFonts w:ascii="Times New Roman" w:hAnsi="Times New Roman" w:cs="Times New Roman"/>
+          <w:sz w:val="24"/>
+          <w:szCs w:val="24"/>
+        </w:rPr>
+        <w:t>Confidentiality and non-disclosure agreements</w:t>
+      </w:r>
+      <w:r>
+        <w:rPr>
+          <w:rFonts w:ascii="Times New Roman" w:hAnsi="Times New Roman" w:cs="Times New Roman"/>
+          <w:sz w:val="24"/>
+          <w:szCs w:val="24"/>
+        </w:rPr>
+        <w:t xml:space="preserve">: </w:t>
+      </w:r>
+    </w:p>
+    <w:p>
+      <w:pPr>
+        <w:pStyle w:val="ListParagraph"/>
+        <w:ind w:left="1800"/>
+        <w:jc w:val="both"/>
+        <w:rPr>
+          <w:rFonts w:ascii="Times New Roman" w:hAnsi="Times New Roman" w:cs="Times New Roman"/>
+          <w:sz w:val="24"/>
+          <w:szCs w:val="24"/>
+        </w:rPr>
+      </w:pPr>
+      <w:r>
+        <w:rPr>
+          <w:rFonts w:ascii="Times New Roman" w:hAnsi="Times New Roman" w:cs="Times New Roman"/>
+          <w:sz w:val="24"/>
+          <w:szCs w:val="24"/>
+        </w:rPr>
+        <w:t xml:space="preserve">• </w:t>
+      </w:r>
+      <w:r>
+        <w:rPr>
+          <w:rFonts w:ascii="Times New Roman" w:hAnsi="Times New Roman" w:cs="Times New Roman"/>
+          <w:sz w:val="24"/>
+          <w:szCs w:val="24"/>
+        </w:rPr>
+        <w:t xml:space="preserve">Ensure that all </w:t>
+      </w:r>
+      <w:r>
+        <w:rPr>
+          <w:rFonts w:ascii="Times New Roman" w:hAnsi="Times New Roman" w:cs="Times New Roman"/>
+          <w:sz w:val="24"/>
+          <w:szCs w:val="24"/>
+        </w:rPr>
+        <w:t>intellectual property</w:t>
+      </w:r>
+      <w:r>
+        <w:rPr>
+          <w:rFonts w:ascii="Times New Roman" w:hAnsi="Times New Roman" w:cs="Times New Roman"/>
+          <w:sz w:val="24"/>
+          <w:szCs w:val="24"/>
+        </w:rPr>
+        <w:t xml:space="preserve"> </w:t>
+      </w:r>
+      <w:r>
+        <w:rPr>
+          <w:rFonts w:ascii="Times New Roman" w:hAnsi="Times New Roman" w:cs="Times New Roman"/>
+          <w:sz w:val="24"/>
+          <w:szCs w:val="24"/>
+        </w:rPr>
+        <w:t>has</w:t>
+      </w:r>
+      <w:r>
+        <w:rPr>
+          <w:rFonts w:ascii="Times New Roman" w:hAnsi="Times New Roman" w:cs="Times New Roman"/>
+          <w:sz w:val="24"/>
+          <w:szCs w:val="24"/>
+        </w:rPr>
+        <w:t xml:space="preserve"> appropriate confidentiality and non-disclosure agreements (NDAs) in place</w:t>
+      </w:r>
+      <w:r>
+        <w:rPr>
+          <w:rFonts w:ascii="Times New Roman" w:hAnsi="Times New Roman" w:cs="Times New Roman"/>
+          <w:sz w:val="24"/>
+          <w:szCs w:val="24"/>
+        </w:rPr>
+        <w:t>.</w:t>
+      </w:r>
+    </w:p>
+    <w:p>
+      <w:pPr>
+        <w:pStyle w:val="ListParagraph"/>
+        <w:ind w:left="1800"/>
+        <w:jc w:val="both"/>
+        <w:rPr>
+          <w:rFonts w:ascii="Times New Roman" w:hAnsi="Times New Roman" w:cs="Times New Roman"/>
+          <w:sz w:val="24"/>
+          <w:szCs w:val="24"/>
+        </w:rPr>
+      </w:pPr>
+    </w:p>
+    <w:p>
+      <w:pPr>
+        <w:pStyle w:val="ListParagraph"/>
+        <w:numPr>
+          <w:ilvl w:val="0"/>
+          <w:numId w:val="30"/>
+        </w:numPr>
+        <w:jc w:val="both"/>
+        <w:rPr>
+          <w:rFonts w:ascii="Times New Roman" w:hAnsi="Times New Roman" w:cs="Times New Roman"/>
+          <w:sz w:val="24"/>
+          <w:szCs w:val="24"/>
+        </w:rPr>
+      </w:pPr>
+      <w:r>
+        <w:rPr>
+          <w:rFonts w:ascii="Times New Roman" w:hAnsi="Times New Roman" w:cs="Times New Roman"/>
+          <w:sz w:val="24"/>
+          <w:szCs w:val="24"/>
+        </w:rPr>
+        <w:t xml:space="preserve">Transfer of intellectual property: </w:t>
+      </w:r>
+    </w:p>
+    <w:p>
+      <w:pPr>
+        <w:pStyle w:val="ListParagraph"/>
+        <w:ind w:left="1800"/>
+        <w:jc w:val="both"/>
+        <w:rPr>
+          <w:rFonts w:ascii="Times New Roman" w:hAnsi="Times New Roman" w:cs="Times New Roman"/>
+          <w:sz w:val="24"/>
+          <w:szCs w:val="24"/>
+        </w:rPr>
+      </w:pPr>
+      <w:r>
+        <w:rPr>
+          <w:rFonts w:ascii="Times New Roman" w:hAnsi="Times New Roman" w:cs="Times New Roman"/>
+          <w:sz w:val="24"/>
+          <w:szCs w:val="24"/>
+        </w:rPr>
+        <w:t xml:space="preserve">• </w:t>
+      </w:r>
+      <w:r>
+        <w:rPr>
+          <w:rFonts w:ascii="Times New Roman" w:hAnsi="Times New Roman" w:cs="Times New Roman"/>
+          <w:sz w:val="24"/>
+          <w:szCs w:val="24"/>
+        </w:rPr>
+        <w:t>After the transition process is finished, the new contractor, customer, or the incumbent will receive the appropriate intellectual property, depending on the contractual agreements in effect.</w:t>
+      </w:r>
+    </w:p>
+    <w:p>
+      <w:pPr>
+        <w:pStyle w:val="ListParagraph"/>
+        <w:ind w:left="1800"/>
+        <w:jc w:val="both"/>
+        <w:rPr>
+          <w:rFonts w:ascii="Times New Roman" w:hAnsi="Times New Roman" w:cs="Times New Roman"/>
+          <w:sz w:val="24"/>
+          <w:szCs w:val="24"/>
+        </w:rPr>
+      </w:pPr>
+    </w:p>
+    <w:p>
+      <w:pPr>
+        <w:ind w:left="720" w:firstLine="720"/>
+        <w:jc w:val="both"/>
+        <w:rPr>
+          <w:rFonts w:ascii="Times New Roman" w:hAnsi="Times New Roman" w:cs="Times New Roman"/>
+          <w:sz w:val="24"/>
+          <w:szCs w:val="24"/>
+        </w:rPr>
+      </w:pPr>
+      <w:r>
+        <w:rPr>
+          <w:rFonts w:ascii="Times New Roman" w:hAnsi="Times New Roman" w:cs="Times New Roman"/>
+          <w:sz w:val="24"/>
+          <w:szCs w:val="24"/>
+        </w:rPr>
+        <w:t xml:space="preserve">By following these </w:t>
+      </w:r>
+      <w:r>
+        <w:rPr>
+          <w:rFonts w:ascii="Times New Roman" w:hAnsi="Times New Roman" w:cs="Times New Roman"/>
+          <w:sz w:val="24"/>
+          <w:szCs w:val="24"/>
+        </w:rPr>
+        <w:t>steps</w:t>
+      </w:r>
+      <w:r>
+        <w:rPr>
+          <w:rFonts w:ascii="Times New Roman" w:hAnsi="Times New Roman" w:cs="Times New Roman"/>
+          <w:sz w:val="24"/>
+          <w:szCs w:val="24"/>
+        </w:rPr>
+        <w:t>, the Villamin Wood and Iron Works Ordering System can assure a smooth and secure turnover of all intellectual property associated with the project.</w:t>
+      </w:r>
+    </w:p>
+    <w:p>
+      <w:pPr>
+        <w:ind w:left="720" w:firstLine="720"/>
+        <w:jc w:val="both"/>
+        <w:rPr>
+          <w:rFonts w:ascii="Times New Roman" w:hAnsi="Times New Roman" w:cs="Times New Roman"/>
+          <w:sz w:val="24"/>
+          <w:szCs w:val="24"/>
+        </w:rPr>
+      </w:pPr>
+    </w:p>
+    <w:p>
+      <w:pPr>
         <w:jc w:val="both"/>
         <w:rPr>
           <w:rFonts w:ascii="Times New Roman" w:hAnsi="Times New Roman" w:cs="Times New Roman"/>
@@ -1798,10 +2386,7 @@
           <w:szCs w:val="24"/>
         </w:rPr>
       </w:pPr>
-    </w:p>
-    <w:p>
-      <w:pPr>
-        <w:jc w:val="both"/>
+      <w:r>
         <w:rPr>
           <w:rFonts w:ascii="Times New Roman" w:hAnsi="Times New Roman" w:cs="Times New Roman"/>
           <w:b/>
@@ -1809,15 +2394,7 @@
           <w:sz w:val="24"/>
           <w:szCs w:val="24"/>
         </w:rPr>
-      </w:pPr>
-      <w:r>
-        <w:rPr>
-          <w:rFonts w:ascii="Times New Roman" w:hAnsi="Times New Roman" w:cs="Times New Roman"/>
-          <w:b/>
-          <w:bCs/>
-          <w:sz w:val="24"/>
-          <w:szCs w:val="24"/>
-        </w:rPr>
+        <w:lastRenderedPageBreak/>
         <w:tab/>
         <w:t>6.11.7.4. User Accounts and Passwords</w:t>
       </w:r>
@@ -2236,7 +2813,6 @@
           <w:sz w:val="24"/>
           <w:szCs w:val="24"/>
         </w:rPr>
-        <w:lastRenderedPageBreak/>
         <w:tab/>
         <w:t xml:space="preserve">During the handover meeting, all required documents and deliverables </w:t>
       </w:r>
@@ -2246,7 +2822,16 @@
           <w:sz w:val="24"/>
           <w:szCs w:val="24"/>
         </w:rPr>
-        <w:t xml:space="preserve">must be completed wherein the team will present the transition plan accordingly to the company then they will further review the materials that was provided and discuss if there are any concerns regarding to the </w:t>
+        <w:t xml:space="preserve">must be completed wherein the team will present the transition plan accordingly to the company then they will </w:t>
+      </w:r>
+      <w:r>
+        <w:rPr>
+          <w:rFonts w:ascii="Times New Roman" w:hAnsi="Times New Roman" w:cs="Times New Roman"/>
+          <w:sz w:val="24"/>
+          <w:szCs w:val="24"/>
+        </w:rPr>
+        <w:lastRenderedPageBreak/>
+        <w:t xml:space="preserve">further review the materials that was provided and discuss if there are any concerns regarding to the </w:t>
       </w:r>
       <w:r>
         <w:rPr>
@@ -2916,6 +3501,95 @@
     </w:lvl>
   </w:abstractNum>
   <w:abstractNum w:abstractNumId="4" w15:restartNumberingAfterBreak="0">
+    <w:nsid w:val="1AF96C3E"/>
+    <w:multiLevelType w:val="hybridMultilevel"/>
+    <w:tmpl w:val="5FD85922"/>
+    <w:lvl w:ilvl="0" w:tplc="BF48ABF4">
+      <w:start w:val="1"/>
+      <w:numFmt w:val="decimal"/>
+      <w:lvlText w:val="%1."/>
+      <w:lvlJc w:val="left"/>
+      <w:pPr>
+        <w:ind w:left="1800" w:hanging="360"/>
+      </w:pPr>
+      <w:rPr>
+        <w:rFonts w:hint="default"/>
+      </w:rPr>
+    </w:lvl>
+    <w:lvl w:ilvl="1" w:tplc="34090019" w:tentative="1">
+      <w:start w:val="1"/>
+      <w:numFmt w:val="lowerLetter"/>
+      <w:lvlText w:val="%2."/>
+      <w:lvlJc w:val="left"/>
+      <w:pPr>
+        <w:ind w:left="2520" w:hanging="360"/>
+      </w:pPr>
+    </w:lvl>
+    <w:lvl w:ilvl="2" w:tplc="3409001B" w:tentative="1">
+      <w:start w:val="1"/>
+      <w:numFmt w:val="lowerRoman"/>
+      <w:lvlText w:val="%3."/>
+      <w:lvlJc w:val="right"/>
+      <w:pPr>
+        <w:ind w:left="3240" w:hanging="180"/>
+      </w:pPr>
+    </w:lvl>
+    <w:lvl w:ilvl="3" w:tplc="3409000F" w:tentative="1">
+      <w:start w:val="1"/>
+      <w:numFmt w:val="decimal"/>
+      <w:lvlText w:val="%4."/>
+      <w:lvlJc w:val="left"/>
+      <w:pPr>
+        <w:ind w:left="3960" w:hanging="360"/>
+      </w:pPr>
+    </w:lvl>
+    <w:lvl w:ilvl="4" w:tplc="34090019" w:tentative="1">
+      <w:start w:val="1"/>
+      <w:numFmt w:val="lowerLetter"/>
+      <w:lvlText w:val="%5."/>
+      <w:lvlJc w:val="left"/>
+      <w:pPr>
+        <w:ind w:left="4680" w:hanging="360"/>
+      </w:pPr>
+    </w:lvl>
+    <w:lvl w:ilvl="5" w:tplc="3409001B" w:tentative="1">
+      <w:start w:val="1"/>
+      <w:numFmt w:val="lowerRoman"/>
+      <w:lvlText w:val="%6."/>
+      <w:lvlJc w:val="right"/>
+      <w:pPr>
+        <w:ind w:left="5400" w:hanging="180"/>
+      </w:pPr>
+    </w:lvl>
+    <w:lvl w:ilvl="6" w:tplc="3409000F" w:tentative="1">
+      <w:start w:val="1"/>
+      <w:numFmt w:val="decimal"/>
+      <w:lvlText w:val="%7."/>
+      <w:lvlJc w:val="left"/>
+      <w:pPr>
+        <w:ind w:left="6120" w:hanging="360"/>
+      </w:pPr>
+    </w:lvl>
+    <w:lvl w:ilvl="7" w:tplc="34090019" w:tentative="1">
+      <w:start w:val="1"/>
+      <w:numFmt w:val="lowerLetter"/>
+      <w:lvlText w:val="%8."/>
+      <w:lvlJc w:val="left"/>
+      <w:pPr>
+        <w:ind w:left="6840" w:hanging="360"/>
+      </w:pPr>
+    </w:lvl>
+    <w:lvl w:ilvl="8" w:tplc="3409001B" w:tentative="1">
+      <w:start w:val="1"/>
+      <w:numFmt w:val="lowerRoman"/>
+      <w:lvlText w:val="%9."/>
+      <w:lvlJc w:val="right"/>
+      <w:pPr>
+        <w:ind w:left="7560" w:hanging="180"/>
+      </w:pPr>
+    </w:lvl>
+  </w:abstractNum>
+  <w:abstractNum w:abstractNumId="5" w15:restartNumberingAfterBreak="0">
     <w:nsid w:val="22136D1D"/>
     <w:multiLevelType w:val="hybridMultilevel"/>
     <w:tmpl w:val="0C486768"/>
@@ -3005,7 +3679,7 @@
       </w:pPr>
     </w:lvl>
   </w:abstractNum>
-  <w:abstractNum w:abstractNumId="5" w15:restartNumberingAfterBreak="0">
+  <w:abstractNum w:abstractNumId="6" w15:restartNumberingAfterBreak="0">
     <w:nsid w:val="262C17BD"/>
     <w:multiLevelType w:val="hybridMultilevel"/>
     <w:tmpl w:val="4FBA0676"/>
@@ -3117,7 +3791,120 @@
       </w:rPr>
     </w:lvl>
   </w:abstractNum>
-  <w:abstractNum w:abstractNumId="6" w15:restartNumberingAfterBreak="0">
+  <w:abstractNum w:abstractNumId="7" w15:restartNumberingAfterBreak="0">
+    <w:nsid w:val="26BA7657"/>
+    <w:multiLevelType w:val="hybridMultilevel"/>
+    <w:tmpl w:val="69DA3A3A"/>
+    <w:lvl w:ilvl="0" w:tplc="34090001">
+      <w:start w:val="1"/>
+      <w:numFmt w:val="bullet"/>
+      <w:lvlText w:val=""/>
+      <w:lvlJc w:val="left"/>
+      <w:pPr>
+        <w:ind w:left="720" w:hanging="360"/>
+      </w:pPr>
+      <w:rPr>
+        <w:rFonts w:ascii="Symbol" w:hAnsi="Symbol" w:hint="default"/>
+      </w:rPr>
+    </w:lvl>
+    <w:lvl w:ilvl="1" w:tplc="34090003" w:tentative="1">
+      <w:start w:val="1"/>
+      <w:numFmt w:val="bullet"/>
+      <w:lvlText w:val="o"/>
+      <w:lvlJc w:val="left"/>
+      <w:pPr>
+        <w:ind w:left="1440" w:hanging="360"/>
+      </w:pPr>
+      <w:rPr>
+        <w:rFonts w:ascii="Courier New" w:hAnsi="Courier New" w:cs="Courier New" w:hint="default"/>
+      </w:rPr>
+    </w:lvl>
+    <w:lvl w:ilvl="2" w:tplc="34090005" w:tentative="1">
+      <w:start w:val="1"/>
+      <w:numFmt w:val="bullet"/>
+      <w:lvlText w:val=""/>
+      <w:lvlJc w:val="left"/>
+      <w:pPr>
+        <w:ind w:left="2160" w:hanging="360"/>
+      </w:pPr>
+      <w:rPr>
+        <w:rFonts w:ascii="Wingdings" w:hAnsi="Wingdings" w:hint="default"/>
+      </w:rPr>
+    </w:lvl>
+    <w:lvl w:ilvl="3" w:tplc="34090001" w:tentative="1">
+      <w:start w:val="1"/>
+      <w:numFmt w:val="bullet"/>
+      <w:lvlText w:val=""/>
+      <w:lvlJc w:val="left"/>
+      <w:pPr>
+        <w:ind w:left="2880" w:hanging="360"/>
+      </w:pPr>
+      <w:rPr>
+        <w:rFonts w:ascii="Symbol" w:hAnsi="Symbol" w:hint="default"/>
+      </w:rPr>
+    </w:lvl>
+    <w:lvl w:ilvl="4" w:tplc="34090003" w:tentative="1">
+      <w:start w:val="1"/>
+      <w:numFmt w:val="bullet"/>
+      <w:lvlText w:val="o"/>
+      <w:lvlJc w:val="left"/>
+      <w:pPr>
+        <w:ind w:left="3600" w:hanging="360"/>
+      </w:pPr>
+      <w:rPr>
+        <w:rFonts w:ascii="Courier New" w:hAnsi="Courier New" w:cs="Courier New" w:hint="default"/>
+      </w:rPr>
+    </w:lvl>
+    <w:lvl w:ilvl="5" w:tplc="34090005" w:tentative="1">
+      <w:start w:val="1"/>
+      <w:numFmt w:val="bullet"/>
+      <w:lvlText w:val=""/>
+      <w:lvlJc w:val="left"/>
+      <w:pPr>
+        <w:ind w:left="4320" w:hanging="360"/>
+      </w:pPr>
+      <w:rPr>
+        <w:rFonts w:ascii="Wingdings" w:hAnsi="Wingdings" w:hint="default"/>
+      </w:rPr>
+    </w:lvl>
+    <w:lvl w:ilvl="6" w:tplc="34090001" w:tentative="1">
+      <w:start w:val="1"/>
+      <w:numFmt w:val="bullet"/>
+      <w:lvlText w:val=""/>
+      <w:lvlJc w:val="left"/>
+      <w:pPr>
+        <w:ind w:left="5040" w:hanging="360"/>
+      </w:pPr>
+      <w:rPr>
+        <w:rFonts w:ascii="Symbol" w:hAnsi="Symbol" w:hint="default"/>
+      </w:rPr>
+    </w:lvl>
+    <w:lvl w:ilvl="7" w:tplc="34090003" w:tentative="1">
+      <w:start w:val="1"/>
+      <w:numFmt w:val="bullet"/>
+      <w:lvlText w:val="o"/>
+      <w:lvlJc w:val="left"/>
+      <w:pPr>
+        <w:ind w:left="5760" w:hanging="360"/>
+      </w:pPr>
+      <w:rPr>
+        <w:rFonts w:ascii="Courier New" w:hAnsi="Courier New" w:cs="Courier New" w:hint="default"/>
+      </w:rPr>
+    </w:lvl>
+    <w:lvl w:ilvl="8" w:tplc="34090005" w:tentative="1">
+      <w:start w:val="1"/>
+      <w:numFmt w:val="bullet"/>
+      <w:lvlText w:val=""/>
+      <w:lvlJc w:val="left"/>
+      <w:pPr>
+        <w:ind w:left="6480" w:hanging="360"/>
+      </w:pPr>
+      <w:rPr>
+        <w:rFonts w:ascii="Wingdings" w:hAnsi="Wingdings" w:hint="default"/>
+      </w:rPr>
+    </w:lvl>
+  </w:abstractNum>
+  <w:abstractNum w:abstractNumId="8" w15:restartNumberingAfterBreak="0">
     <w:nsid w:val="27662BB0"/>
     <w:multiLevelType w:val="hybridMultilevel"/>
     <w:tmpl w:val="514C4792"/>
@@ -3229,7 +4016,120 @@
       </w:rPr>
     </w:lvl>
   </w:abstractNum>
-  <w:abstractNum w:abstractNumId="7" w15:restartNumberingAfterBreak="0">
+  <w:abstractNum w:abstractNumId="9" w15:restartNumberingAfterBreak="0">
+    <w:nsid w:val="28063678"/>
+    <w:multiLevelType w:val="hybridMultilevel"/>
+    <w:tmpl w:val="C6A2D54A"/>
+    <w:lvl w:ilvl="0" w:tplc="34090001">
+      <w:start w:val="1"/>
+      <w:numFmt w:val="bullet"/>
+      <w:lvlText w:val=""/>
+      <w:lvlJc w:val="left"/>
+      <w:pPr>
+        <w:ind w:left="2160" w:hanging="360"/>
+      </w:pPr>
+      <w:rPr>
+        <w:rFonts w:ascii="Symbol" w:hAnsi="Symbol" w:hint="default"/>
+      </w:rPr>
+    </w:lvl>
+    <w:lvl w:ilvl="1" w:tplc="34090003" w:tentative="1">
+      <w:start w:val="1"/>
+      <w:numFmt w:val="bullet"/>
+      <w:lvlText w:val="o"/>
+      <w:lvlJc w:val="left"/>
+      <w:pPr>
+        <w:ind w:left="2880" w:hanging="360"/>
+      </w:pPr>
+      <w:rPr>
+        <w:rFonts w:ascii="Courier New" w:hAnsi="Courier New" w:cs="Courier New" w:hint="default"/>
+      </w:rPr>
+    </w:lvl>
+    <w:lvl w:ilvl="2" w:tplc="34090005" w:tentative="1">
+      <w:start w:val="1"/>
+      <w:numFmt w:val="bullet"/>
+      <w:lvlText w:val=""/>
+      <w:lvlJc w:val="left"/>
+      <w:pPr>
+        <w:ind w:left="3600" w:hanging="360"/>
+      </w:pPr>
+      <w:rPr>
+        <w:rFonts w:ascii="Wingdings" w:hAnsi="Wingdings" w:hint="default"/>
+      </w:rPr>
+    </w:lvl>
+    <w:lvl w:ilvl="3" w:tplc="34090001" w:tentative="1">
+      <w:start w:val="1"/>
+      <w:numFmt w:val="bullet"/>
+      <w:lvlText w:val=""/>
+      <w:lvlJc w:val="left"/>
+      <w:pPr>
+        <w:ind w:left="4320" w:hanging="360"/>
+      </w:pPr>
+      <w:rPr>
+        <w:rFonts w:ascii="Symbol" w:hAnsi="Symbol" w:hint="default"/>
+      </w:rPr>
+    </w:lvl>
+    <w:lvl w:ilvl="4" w:tplc="34090003" w:tentative="1">
+      <w:start w:val="1"/>
+      <w:numFmt w:val="bullet"/>
+      <w:lvlText w:val="o"/>
+      <w:lvlJc w:val="left"/>
+      <w:pPr>
+        <w:ind w:left="5040" w:hanging="360"/>
+      </w:pPr>
+      <w:rPr>
+        <w:rFonts w:ascii="Courier New" w:hAnsi="Courier New" w:cs="Courier New" w:hint="default"/>
+      </w:rPr>
+    </w:lvl>
+    <w:lvl w:ilvl="5" w:tplc="34090005" w:tentative="1">
+      <w:start w:val="1"/>
+      <w:numFmt w:val="bullet"/>
+      <w:lvlText w:val=""/>
+      <w:lvlJc w:val="left"/>
+      <w:pPr>
+        <w:ind w:left="5760" w:hanging="360"/>
+      </w:pPr>
+      <w:rPr>
+        <w:rFonts w:ascii="Wingdings" w:hAnsi="Wingdings" w:hint="default"/>
+      </w:rPr>
+    </w:lvl>
+    <w:lvl w:ilvl="6" w:tplc="34090001" w:tentative="1">
+      <w:start w:val="1"/>
+      <w:numFmt w:val="bullet"/>
+      <w:lvlText w:val=""/>
+      <w:lvlJc w:val="left"/>
+      <w:pPr>
+        <w:ind w:left="6480" w:hanging="360"/>
+      </w:pPr>
+      <w:rPr>
+        <w:rFonts w:ascii="Symbol" w:hAnsi="Symbol" w:hint="default"/>
+      </w:rPr>
+    </w:lvl>
+    <w:lvl w:ilvl="7" w:tplc="34090003" w:tentative="1">
+      <w:start w:val="1"/>
+      <w:numFmt w:val="bullet"/>
+      <w:lvlText w:val="o"/>
+      <w:lvlJc w:val="left"/>
+      <w:pPr>
+        <w:ind w:left="7200" w:hanging="360"/>
+      </w:pPr>
+      <w:rPr>
+        <w:rFonts w:ascii="Courier New" w:hAnsi="Courier New" w:cs="Courier New" w:hint="default"/>
+      </w:rPr>
+    </w:lvl>
+    <w:lvl w:ilvl="8" w:tplc="34090005" w:tentative="1">
+      <w:start w:val="1"/>
+      <w:numFmt w:val="bullet"/>
+      <w:lvlText w:val=""/>
+      <w:lvlJc w:val="left"/>
+      <w:pPr>
+        <w:ind w:left="7920" w:hanging="360"/>
+      </w:pPr>
+      <w:rPr>
+        <w:rFonts w:ascii="Wingdings" w:hAnsi="Wingdings" w:hint="default"/>
+      </w:rPr>
+    </w:lvl>
+  </w:abstractNum>
+  <w:abstractNum w:abstractNumId="10" w15:restartNumberingAfterBreak="0">
     <w:nsid w:val="28172CF9"/>
     <w:multiLevelType w:val="hybridMultilevel"/>
     <w:tmpl w:val="F866021C"/>
@@ -3341,7 +4241,7 @@
       </w:rPr>
     </w:lvl>
   </w:abstractNum>
-  <w:abstractNum w:abstractNumId="8" w15:restartNumberingAfterBreak="0">
+  <w:abstractNum w:abstractNumId="11" w15:restartNumberingAfterBreak="0">
     <w:nsid w:val="33184B2E"/>
     <w:multiLevelType w:val="hybridMultilevel"/>
     <w:tmpl w:val="C5BA034A"/>
@@ -3454,7 +4354,7 @@
       </w:rPr>
     </w:lvl>
   </w:abstractNum>
-  <w:abstractNum w:abstractNumId="9" w15:restartNumberingAfterBreak="0">
+  <w:abstractNum w:abstractNumId="12" w15:restartNumberingAfterBreak="0">
     <w:nsid w:val="36F47BC8"/>
     <w:multiLevelType w:val="multilevel"/>
     <w:tmpl w:val="1376E728"/>
@@ -3567,7 +4467,7 @@
       </w:pPr>
     </w:lvl>
   </w:abstractNum>
-  <w:abstractNum w:abstractNumId="10" w15:restartNumberingAfterBreak="0">
+  <w:abstractNum w:abstractNumId="13" w15:restartNumberingAfterBreak="0">
     <w:nsid w:val="3C3E515D"/>
     <w:multiLevelType w:val="multilevel"/>
     <w:tmpl w:val="6A5A5790"/>
@@ -3680,7 +4580,233 @@
       </w:pPr>
     </w:lvl>
   </w:abstractNum>
-  <w:abstractNum w:abstractNumId="11" w15:restartNumberingAfterBreak="0">
+  <w:abstractNum w:abstractNumId="14" w15:restartNumberingAfterBreak="0">
+    <w:nsid w:val="3D441C06"/>
+    <w:multiLevelType w:val="hybridMultilevel"/>
+    <w:tmpl w:val="9C04B1CE"/>
+    <w:lvl w:ilvl="0" w:tplc="34090001">
+      <w:start w:val="1"/>
+      <w:numFmt w:val="bullet"/>
+      <w:lvlText w:val=""/>
+      <w:lvlJc w:val="left"/>
+      <w:pPr>
+        <w:ind w:left="2520" w:hanging="360"/>
+      </w:pPr>
+      <w:rPr>
+        <w:rFonts w:ascii="Symbol" w:hAnsi="Symbol" w:hint="default"/>
+      </w:rPr>
+    </w:lvl>
+    <w:lvl w:ilvl="1" w:tplc="34090003" w:tentative="1">
+      <w:start w:val="1"/>
+      <w:numFmt w:val="bullet"/>
+      <w:lvlText w:val="o"/>
+      <w:lvlJc w:val="left"/>
+      <w:pPr>
+        <w:ind w:left="3240" w:hanging="360"/>
+      </w:pPr>
+      <w:rPr>
+        <w:rFonts w:ascii="Courier New" w:hAnsi="Courier New" w:cs="Courier New" w:hint="default"/>
+      </w:rPr>
+    </w:lvl>
+    <w:lvl w:ilvl="2" w:tplc="34090005" w:tentative="1">
+      <w:start w:val="1"/>
+      <w:numFmt w:val="bullet"/>
+      <w:lvlText w:val=""/>
+      <w:lvlJc w:val="left"/>
+      <w:pPr>
+        <w:ind w:left="3960" w:hanging="360"/>
+      </w:pPr>
+      <w:rPr>
+        <w:rFonts w:ascii="Wingdings" w:hAnsi="Wingdings" w:hint="default"/>
+      </w:rPr>
+    </w:lvl>
+    <w:lvl w:ilvl="3" w:tplc="34090001" w:tentative="1">
+      <w:start w:val="1"/>
+      <w:numFmt w:val="bullet"/>
+      <w:lvlText w:val=""/>
+      <w:lvlJc w:val="left"/>
+      <w:pPr>
+        <w:ind w:left="4680" w:hanging="360"/>
+      </w:pPr>
+      <w:rPr>
+        <w:rFonts w:ascii="Symbol" w:hAnsi="Symbol" w:hint="default"/>
+      </w:rPr>
+    </w:lvl>
+    <w:lvl w:ilvl="4" w:tplc="34090003" w:tentative="1">
+      <w:start w:val="1"/>
+      <w:numFmt w:val="bullet"/>
+      <w:lvlText w:val="o"/>
+      <w:lvlJc w:val="left"/>
+      <w:pPr>
+        <w:ind w:left="5400" w:hanging="360"/>
+      </w:pPr>
+      <w:rPr>
+        <w:rFonts w:ascii="Courier New" w:hAnsi="Courier New" w:cs="Courier New" w:hint="default"/>
+      </w:rPr>
+    </w:lvl>
+    <w:lvl w:ilvl="5" w:tplc="34090005" w:tentative="1">
+      <w:start w:val="1"/>
+      <w:numFmt w:val="bullet"/>
+      <w:lvlText w:val=""/>
+      <w:lvlJc w:val="left"/>
+      <w:pPr>
+        <w:ind w:left="6120" w:hanging="360"/>
+      </w:pPr>
+      <w:rPr>
+        <w:rFonts w:ascii="Wingdings" w:hAnsi="Wingdings" w:hint="default"/>
+      </w:rPr>
+    </w:lvl>
+    <w:lvl w:ilvl="6" w:tplc="34090001" w:tentative="1">
+      <w:start w:val="1"/>
+      <w:numFmt w:val="bullet"/>
+      <w:lvlText w:val=""/>
+      <w:lvlJc w:val="left"/>
+      <w:pPr>
+        <w:ind w:left="6840" w:hanging="360"/>
+      </w:pPr>
+      <w:rPr>
+        <w:rFonts w:ascii="Symbol" w:hAnsi="Symbol" w:hint="default"/>
+      </w:rPr>
+    </w:lvl>
+    <w:lvl w:ilvl="7" w:tplc="34090003" w:tentative="1">
+      <w:start w:val="1"/>
+      <w:numFmt w:val="bullet"/>
+      <w:lvlText w:val="o"/>
+      <w:lvlJc w:val="left"/>
+      <w:pPr>
+        <w:ind w:left="7560" w:hanging="360"/>
+      </w:pPr>
+      <w:rPr>
+        <w:rFonts w:ascii="Courier New" w:hAnsi="Courier New" w:cs="Courier New" w:hint="default"/>
+      </w:rPr>
+    </w:lvl>
+    <w:lvl w:ilvl="8" w:tplc="34090005" w:tentative="1">
+      <w:start w:val="1"/>
+      <w:numFmt w:val="bullet"/>
+      <w:lvlText w:val=""/>
+      <w:lvlJc w:val="left"/>
+      <w:pPr>
+        <w:ind w:left="8280" w:hanging="360"/>
+      </w:pPr>
+      <w:rPr>
+        <w:rFonts w:ascii="Wingdings" w:hAnsi="Wingdings" w:hint="default"/>
+      </w:rPr>
+    </w:lvl>
+  </w:abstractNum>
+  <w:abstractNum w:abstractNumId="15" w15:restartNumberingAfterBreak="0">
+    <w:nsid w:val="3EB736A9"/>
+    <w:multiLevelType w:val="hybridMultilevel"/>
+    <w:tmpl w:val="6B8A0648"/>
+    <w:lvl w:ilvl="0" w:tplc="34090001">
+      <w:start w:val="1"/>
+      <w:numFmt w:val="bullet"/>
+      <w:lvlText w:val=""/>
+      <w:lvlJc w:val="left"/>
+      <w:pPr>
+        <w:ind w:left="2880" w:hanging="360"/>
+      </w:pPr>
+      <w:rPr>
+        <w:rFonts w:ascii="Symbol" w:hAnsi="Symbol" w:hint="default"/>
+      </w:rPr>
+    </w:lvl>
+    <w:lvl w:ilvl="1" w:tplc="34090003" w:tentative="1">
+      <w:start w:val="1"/>
+      <w:numFmt w:val="bullet"/>
+      <w:lvlText w:val="o"/>
+      <w:lvlJc w:val="left"/>
+      <w:pPr>
+        <w:ind w:left="3600" w:hanging="360"/>
+      </w:pPr>
+      <w:rPr>
+        <w:rFonts w:ascii="Courier New" w:hAnsi="Courier New" w:cs="Courier New" w:hint="default"/>
+      </w:rPr>
+    </w:lvl>
+    <w:lvl w:ilvl="2" w:tplc="34090005" w:tentative="1">
+      <w:start w:val="1"/>
+      <w:numFmt w:val="bullet"/>
+      <w:lvlText w:val=""/>
+      <w:lvlJc w:val="left"/>
+      <w:pPr>
+        <w:ind w:left="4320" w:hanging="360"/>
+      </w:pPr>
+      <w:rPr>
+        <w:rFonts w:ascii="Wingdings" w:hAnsi="Wingdings" w:hint="default"/>
+      </w:rPr>
+    </w:lvl>
+    <w:lvl w:ilvl="3" w:tplc="34090001" w:tentative="1">
+      <w:start w:val="1"/>
+      <w:numFmt w:val="bullet"/>
+      <w:lvlText w:val=""/>
+      <w:lvlJc w:val="left"/>
+      <w:pPr>
+        <w:ind w:left="5040" w:hanging="360"/>
+      </w:pPr>
+      <w:rPr>
+        <w:rFonts w:ascii="Symbol" w:hAnsi="Symbol" w:hint="default"/>
+      </w:rPr>
+    </w:lvl>
+    <w:lvl w:ilvl="4" w:tplc="34090003" w:tentative="1">
+      <w:start w:val="1"/>
+      <w:numFmt w:val="bullet"/>
+      <w:lvlText w:val="o"/>
+      <w:lvlJc w:val="left"/>
+      <w:pPr>
+        <w:ind w:left="5760" w:hanging="360"/>
+      </w:pPr>
+      <w:rPr>
+        <w:rFonts w:ascii="Courier New" w:hAnsi="Courier New" w:cs="Courier New" w:hint="default"/>
+      </w:rPr>
+    </w:lvl>
+    <w:lvl w:ilvl="5" w:tplc="34090005" w:tentative="1">
+      <w:start w:val="1"/>
+      <w:numFmt w:val="bullet"/>
+      <w:lvlText w:val=""/>
+      <w:lvlJc w:val="left"/>
+      <w:pPr>
+        <w:ind w:left="6480" w:hanging="360"/>
+      </w:pPr>
+      <w:rPr>
+        <w:rFonts w:ascii="Wingdings" w:hAnsi="Wingdings" w:hint="default"/>
+      </w:rPr>
+    </w:lvl>
+    <w:lvl w:ilvl="6" w:tplc="34090001" w:tentative="1">
+      <w:start w:val="1"/>
+      <w:numFmt w:val="bullet"/>
+      <w:lvlText w:val=""/>
+      <w:lvlJc w:val="left"/>
+      <w:pPr>
+        <w:ind w:left="7200" w:hanging="360"/>
+      </w:pPr>
+      <w:rPr>
+        <w:rFonts w:ascii="Symbol" w:hAnsi="Symbol" w:hint="default"/>
+      </w:rPr>
+    </w:lvl>
+    <w:lvl w:ilvl="7" w:tplc="34090003" w:tentative="1">
+      <w:start w:val="1"/>
+      <w:numFmt w:val="bullet"/>
+      <w:lvlText w:val="o"/>
+      <w:lvlJc w:val="left"/>
+      <w:pPr>
+        <w:ind w:left="7920" w:hanging="360"/>
+      </w:pPr>
+      <w:rPr>
+        <w:rFonts w:ascii="Courier New" w:hAnsi="Courier New" w:cs="Courier New" w:hint="default"/>
+      </w:rPr>
+    </w:lvl>
+    <w:lvl w:ilvl="8" w:tplc="34090005" w:tentative="1">
+      <w:start w:val="1"/>
+      <w:numFmt w:val="bullet"/>
+      <w:lvlText w:val=""/>
+      <w:lvlJc w:val="left"/>
+      <w:pPr>
+        <w:ind w:left="8640" w:hanging="360"/>
+      </w:pPr>
+      <w:rPr>
+        <w:rFonts w:ascii="Wingdings" w:hAnsi="Wingdings" w:hint="default"/>
+      </w:rPr>
+    </w:lvl>
+  </w:abstractNum>
+  <w:abstractNum w:abstractNumId="16" w15:restartNumberingAfterBreak="0">
     <w:nsid w:val="3F8A543A"/>
     <w:multiLevelType w:val="multilevel"/>
     <w:tmpl w:val="F8CA0BC4"/>
@@ -3829,7 +4955,7 @@
       </w:rPr>
     </w:lvl>
   </w:abstractNum>
-  <w:abstractNum w:abstractNumId="12" w15:restartNumberingAfterBreak="0">
+  <w:abstractNum w:abstractNumId="17" w15:restartNumberingAfterBreak="0">
     <w:nsid w:val="457675CD"/>
     <w:multiLevelType w:val="hybridMultilevel"/>
     <w:tmpl w:val="E188D1FC"/>
@@ -3918,7 +5044,7 @@
       </w:pPr>
     </w:lvl>
   </w:abstractNum>
-  <w:abstractNum w:abstractNumId="13" w15:restartNumberingAfterBreak="0">
+  <w:abstractNum w:abstractNumId="18" w15:restartNumberingAfterBreak="0">
     <w:nsid w:val="48523CBE"/>
     <w:multiLevelType w:val="hybridMultilevel"/>
     <w:tmpl w:val="D58C05B0"/>
@@ -4007,7 +5133,7 @@
       </w:pPr>
     </w:lvl>
   </w:abstractNum>
-  <w:abstractNum w:abstractNumId="14" w15:restartNumberingAfterBreak="0">
+  <w:abstractNum w:abstractNumId="19" w15:restartNumberingAfterBreak="0">
     <w:nsid w:val="4B983DAA"/>
     <w:multiLevelType w:val="multilevel"/>
     <w:tmpl w:val="CD9EA040"/>
@@ -4120,7 +5246,7 @@
       </w:pPr>
     </w:lvl>
   </w:abstractNum>
-  <w:abstractNum w:abstractNumId="15" w15:restartNumberingAfterBreak="0">
+  <w:abstractNum w:abstractNumId="20" w15:restartNumberingAfterBreak="0">
     <w:nsid w:val="4E462B56"/>
     <w:multiLevelType w:val="hybridMultilevel"/>
     <w:tmpl w:val="2BFCE080"/>
@@ -4209,7 +5335,7 @@
       </w:pPr>
     </w:lvl>
   </w:abstractNum>
-  <w:abstractNum w:abstractNumId="16" w15:restartNumberingAfterBreak="0">
+  <w:abstractNum w:abstractNumId="21" w15:restartNumberingAfterBreak="0">
     <w:nsid w:val="580D26F0"/>
     <w:multiLevelType w:val="multilevel"/>
     <w:tmpl w:val="EBB06D22"/>
@@ -4322,7 +5448,96 @@
       </w:pPr>
     </w:lvl>
   </w:abstractNum>
-  <w:abstractNum w:abstractNumId="17" w15:restartNumberingAfterBreak="0">
+  <w:abstractNum w:abstractNumId="22" w15:restartNumberingAfterBreak="0">
+    <w:nsid w:val="58A325A7"/>
+    <w:multiLevelType w:val="hybridMultilevel"/>
+    <w:tmpl w:val="23969076"/>
+    <w:lvl w:ilvl="0" w:tplc="BB3EAE52">
+      <w:start w:val="1"/>
+      <w:numFmt w:val="decimal"/>
+      <w:lvlText w:val="%1."/>
+      <w:lvlJc w:val="left"/>
+      <w:pPr>
+        <w:ind w:left="1800" w:hanging="360"/>
+      </w:pPr>
+      <w:rPr>
+        <w:rFonts w:hint="default"/>
+      </w:rPr>
+    </w:lvl>
+    <w:lvl w:ilvl="1" w:tplc="34090019" w:tentative="1">
+      <w:start w:val="1"/>
+      <w:numFmt w:val="lowerLetter"/>
+      <w:lvlText w:val="%2."/>
+      <w:lvlJc w:val="left"/>
+      <w:pPr>
+        <w:ind w:left="2520" w:hanging="360"/>
+      </w:pPr>
+    </w:lvl>
+    <w:lvl w:ilvl="2" w:tplc="3409001B" w:tentative="1">
+      <w:start w:val="1"/>
+      <w:numFmt w:val="lowerRoman"/>
+      <w:lvlText w:val="%3."/>
+      <w:lvlJc w:val="right"/>
+      <w:pPr>
+        <w:ind w:left="3240" w:hanging="180"/>
+      </w:pPr>
+    </w:lvl>
+    <w:lvl w:ilvl="3" w:tplc="3409000F" w:tentative="1">
+      <w:start w:val="1"/>
+      <w:numFmt w:val="decimal"/>
+      <w:lvlText w:val="%4."/>
+      <w:lvlJc w:val="left"/>
+      <w:pPr>
+        <w:ind w:left="3960" w:hanging="360"/>
+      </w:pPr>
+    </w:lvl>
+    <w:lvl w:ilvl="4" w:tplc="34090019" w:tentative="1">
+      <w:start w:val="1"/>
+      <w:numFmt w:val="lowerLetter"/>
+      <w:lvlText w:val="%5."/>
+      <w:lvlJc w:val="left"/>
+      <w:pPr>
+        <w:ind w:left="4680" w:hanging="360"/>
+      </w:pPr>
+    </w:lvl>
+    <w:lvl w:ilvl="5" w:tplc="3409001B" w:tentative="1">
+      <w:start w:val="1"/>
+      <w:numFmt w:val="lowerRoman"/>
+      <w:lvlText w:val="%6."/>
+      <w:lvlJc w:val="right"/>
+      <w:pPr>
+        <w:ind w:left="5400" w:hanging="180"/>
+      </w:pPr>
+    </w:lvl>
+    <w:lvl w:ilvl="6" w:tplc="3409000F" w:tentative="1">
+      <w:start w:val="1"/>
+      <w:numFmt w:val="decimal"/>
+      <w:lvlText w:val="%7."/>
+      <w:lvlJc w:val="left"/>
+      <w:pPr>
+        <w:ind w:left="6120" w:hanging="360"/>
+      </w:pPr>
+    </w:lvl>
+    <w:lvl w:ilvl="7" w:tplc="34090019" w:tentative="1">
+      <w:start w:val="1"/>
+      <w:numFmt w:val="lowerLetter"/>
+      <w:lvlText w:val="%8."/>
+      <w:lvlJc w:val="left"/>
+      <w:pPr>
+        <w:ind w:left="6840" w:hanging="360"/>
+      </w:pPr>
+    </w:lvl>
+    <w:lvl w:ilvl="8" w:tplc="3409001B" w:tentative="1">
+      <w:start w:val="1"/>
+      <w:numFmt w:val="lowerRoman"/>
+      <w:lvlText w:val="%9."/>
+      <w:lvlJc w:val="right"/>
+      <w:pPr>
+        <w:ind w:left="7560" w:hanging="180"/>
+      </w:pPr>
+    </w:lvl>
+  </w:abstractNum>
+  <w:abstractNum w:abstractNumId="23" w15:restartNumberingAfterBreak="0">
     <w:nsid w:val="5F3F4EB9"/>
     <w:multiLevelType w:val="hybridMultilevel"/>
     <w:tmpl w:val="AA1A49B6"/>
@@ -4435,7 +5650,120 @@
       </w:rPr>
     </w:lvl>
   </w:abstractNum>
-  <w:abstractNum w:abstractNumId="18" w15:restartNumberingAfterBreak="0">
+  <w:abstractNum w:abstractNumId="24" w15:restartNumberingAfterBreak="0">
+    <w:nsid w:val="616B14A3"/>
+    <w:multiLevelType w:val="hybridMultilevel"/>
+    <w:tmpl w:val="D82EF116"/>
+    <w:lvl w:ilvl="0" w:tplc="34090001">
+      <w:start w:val="1"/>
+      <w:numFmt w:val="bullet"/>
+      <w:lvlText w:val=""/>
+      <w:lvlJc w:val="left"/>
+      <w:pPr>
+        <w:ind w:left="2520" w:hanging="360"/>
+      </w:pPr>
+      <w:rPr>
+        <w:rFonts w:ascii="Symbol" w:hAnsi="Symbol" w:hint="default"/>
+      </w:rPr>
+    </w:lvl>
+    <w:lvl w:ilvl="1" w:tplc="34090003" w:tentative="1">
+      <w:start w:val="1"/>
+      <w:numFmt w:val="bullet"/>
+      <w:lvlText w:val="o"/>
+      <w:lvlJc w:val="left"/>
+      <w:pPr>
+        <w:ind w:left="3240" w:hanging="360"/>
+      </w:pPr>
+      <w:rPr>
+        <w:rFonts w:ascii="Courier New" w:hAnsi="Courier New" w:cs="Courier New" w:hint="default"/>
+      </w:rPr>
+    </w:lvl>
+    <w:lvl w:ilvl="2" w:tplc="34090005" w:tentative="1">
+      <w:start w:val="1"/>
+      <w:numFmt w:val="bullet"/>
+      <w:lvlText w:val=""/>
+      <w:lvlJc w:val="left"/>
+      <w:pPr>
+        <w:ind w:left="3960" w:hanging="360"/>
+      </w:pPr>
+      <w:rPr>
+        <w:rFonts w:ascii="Wingdings" w:hAnsi="Wingdings" w:hint="default"/>
+      </w:rPr>
+    </w:lvl>
+    <w:lvl w:ilvl="3" w:tplc="34090001" w:tentative="1">
+      <w:start w:val="1"/>
+      <w:numFmt w:val="bullet"/>
+      <w:lvlText w:val=""/>
+      <w:lvlJc w:val="left"/>
+      <w:pPr>
+        <w:ind w:left="4680" w:hanging="360"/>
+      </w:pPr>
+      <w:rPr>
+        <w:rFonts w:ascii="Symbol" w:hAnsi="Symbol" w:hint="default"/>
+      </w:rPr>
+    </w:lvl>
+    <w:lvl w:ilvl="4" w:tplc="34090003" w:tentative="1">
+      <w:start w:val="1"/>
+      <w:numFmt w:val="bullet"/>
+      <w:lvlText w:val="o"/>
+      <w:lvlJc w:val="left"/>
+      <w:pPr>
+        <w:ind w:left="5400" w:hanging="360"/>
+      </w:pPr>
+      <w:rPr>
+        <w:rFonts w:ascii="Courier New" w:hAnsi="Courier New" w:cs="Courier New" w:hint="default"/>
+      </w:rPr>
+    </w:lvl>
+    <w:lvl w:ilvl="5" w:tplc="34090005" w:tentative="1">
+      <w:start w:val="1"/>
+      <w:numFmt w:val="bullet"/>
+      <w:lvlText w:val=""/>
+      <w:lvlJc w:val="left"/>
+      <w:pPr>
+        <w:ind w:left="6120" w:hanging="360"/>
+      </w:pPr>
+      <w:rPr>
+        <w:rFonts w:ascii="Wingdings" w:hAnsi="Wingdings" w:hint="default"/>
+      </w:rPr>
+    </w:lvl>
+    <w:lvl w:ilvl="6" w:tplc="34090001" w:tentative="1">
+      <w:start w:val="1"/>
+      <w:numFmt w:val="bullet"/>
+      <w:lvlText w:val=""/>
+      <w:lvlJc w:val="left"/>
+      <w:pPr>
+        <w:ind w:left="6840" w:hanging="360"/>
+      </w:pPr>
+      <w:rPr>
+        <w:rFonts w:ascii="Symbol" w:hAnsi="Symbol" w:hint="default"/>
+      </w:rPr>
+    </w:lvl>
+    <w:lvl w:ilvl="7" w:tplc="34090003" w:tentative="1">
+      <w:start w:val="1"/>
+      <w:numFmt w:val="bullet"/>
+      <w:lvlText w:val="o"/>
+      <w:lvlJc w:val="left"/>
+      <w:pPr>
+        <w:ind w:left="7560" w:hanging="360"/>
+      </w:pPr>
+      <w:rPr>
+        <w:rFonts w:ascii="Courier New" w:hAnsi="Courier New" w:cs="Courier New" w:hint="default"/>
+      </w:rPr>
+    </w:lvl>
+    <w:lvl w:ilvl="8" w:tplc="34090005" w:tentative="1">
+      <w:start w:val="1"/>
+      <w:numFmt w:val="bullet"/>
+      <w:lvlText w:val=""/>
+      <w:lvlJc w:val="left"/>
+      <w:pPr>
+        <w:ind w:left="8280" w:hanging="360"/>
+      </w:pPr>
+      <w:rPr>
+        <w:rFonts w:ascii="Wingdings" w:hAnsi="Wingdings" w:hint="default"/>
+      </w:rPr>
+    </w:lvl>
+  </w:abstractNum>
+  <w:abstractNum w:abstractNumId="25" w15:restartNumberingAfterBreak="0">
     <w:nsid w:val="697C0601"/>
     <w:multiLevelType w:val="hybridMultilevel"/>
     <w:tmpl w:val="E87C5AD0"/>
@@ -4547,7 +5875,120 @@
       </w:rPr>
     </w:lvl>
   </w:abstractNum>
-  <w:abstractNum w:abstractNumId="19" w15:restartNumberingAfterBreak="0">
+  <w:abstractNum w:abstractNumId="26" w15:restartNumberingAfterBreak="0">
+    <w:nsid w:val="715F1B84"/>
+    <w:multiLevelType w:val="hybridMultilevel"/>
+    <w:tmpl w:val="83D2996A"/>
+    <w:lvl w:ilvl="0" w:tplc="34090001">
+      <w:start w:val="1"/>
+      <w:numFmt w:val="bullet"/>
+      <w:lvlText w:val=""/>
+      <w:lvlJc w:val="left"/>
+      <w:pPr>
+        <w:ind w:left="720" w:hanging="360"/>
+      </w:pPr>
+      <w:rPr>
+        <w:rFonts w:ascii="Symbol" w:hAnsi="Symbol" w:hint="default"/>
+      </w:rPr>
+    </w:lvl>
+    <w:lvl w:ilvl="1" w:tplc="34090003" w:tentative="1">
+      <w:start w:val="1"/>
+      <w:numFmt w:val="bullet"/>
+      <w:lvlText w:val="o"/>
+      <w:lvlJc w:val="left"/>
+      <w:pPr>
+        <w:ind w:left="1440" w:hanging="360"/>
+      </w:pPr>
+      <w:rPr>
+        <w:rFonts w:ascii="Courier New" w:hAnsi="Courier New" w:cs="Courier New" w:hint="default"/>
+      </w:rPr>
+    </w:lvl>
+    <w:lvl w:ilvl="2" w:tplc="34090005" w:tentative="1">
+      <w:start w:val="1"/>
+      <w:numFmt w:val="bullet"/>
+      <w:lvlText w:val=""/>
+      <w:lvlJc w:val="left"/>
+      <w:pPr>
+        <w:ind w:left="2160" w:hanging="360"/>
+      </w:pPr>
+      <w:rPr>
+        <w:rFonts w:ascii="Wingdings" w:hAnsi="Wingdings" w:hint="default"/>
+      </w:rPr>
+    </w:lvl>
+    <w:lvl w:ilvl="3" w:tplc="34090001" w:tentative="1">
+      <w:start w:val="1"/>
+      <w:numFmt w:val="bullet"/>
+      <w:lvlText w:val=""/>
+      <w:lvlJc w:val="left"/>
+      <w:pPr>
+        <w:ind w:left="2880" w:hanging="360"/>
+      </w:pPr>
+      <w:rPr>
+        <w:rFonts w:ascii="Symbol" w:hAnsi="Symbol" w:hint="default"/>
+      </w:rPr>
+    </w:lvl>
+    <w:lvl w:ilvl="4" w:tplc="34090003" w:tentative="1">
+      <w:start w:val="1"/>
+      <w:numFmt w:val="bullet"/>
+      <w:lvlText w:val="o"/>
+      <w:lvlJc w:val="left"/>
+      <w:pPr>
+        <w:ind w:left="3600" w:hanging="360"/>
+      </w:pPr>
+      <w:rPr>
+        <w:rFonts w:ascii="Courier New" w:hAnsi="Courier New" w:cs="Courier New" w:hint="default"/>
+      </w:rPr>
+    </w:lvl>
+    <w:lvl w:ilvl="5" w:tplc="34090005" w:tentative="1">
+      <w:start w:val="1"/>
+      <w:numFmt w:val="bullet"/>
+      <w:lvlText w:val=""/>
+      <w:lvlJc w:val="left"/>
+      <w:pPr>
+        <w:ind w:left="4320" w:hanging="360"/>
+      </w:pPr>
+      <w:rPr>
+        <w:rFonts w:ascii="Wingdings" w:hAnsi="Wingdings" w:hint="default"/>
+      </w:rPr>
+    </w:lvl>
+    <w:lvl w:ilvl="6" w:tplc="34090001" w:tentative="1">
+      <w:start w:val="1"/>
+      <w:numFmt w:val="bullet"/>
+      <w:lvlText w:val=""/>
+      <w:lvlJc w:val="left"/>
+      <w:pPr>
+        <w:ind w:left="5040" w:hanging="360"/>
+      </w:pPr>
+      <w:rPr>
+        <w:rFonts w:ascii="Symbol" w:hAnsi="Symbol" w:hint="default"/>
+      </w:rPr>
+    </w:lvl>
+    <w:lvl w:ilvl="7" w:tplc="34090003" w:tentative="1">
+      <w:start w:val="1"/>
+      <w:numFmt w:val="bullet"/>
+      <w:lvlText w:val="o"/>
+      <w:lvlJc w:val="left"/>
+      <w:pPr>
+        <w:ind w:left="5760" w:hanging="360"/>
+      </w:pPr>
+      <w:rPr>
+        <w:rFonts w:ascii="Courier New" w:hAnsi="Courier New" w:cs="Courier New" w:hint="default"/>
+      </w:rPr>
+    </w:lvl>
+    <w:lvl w:ilvl="8" w:tplc="34090005" w:tentative="1">
+      <w:start w:val="1"/>
+      <w:numFmt w:val="bullet"/>
+      <w:lvlText w:val=""/>
+      <w:lvlJc w:val="left"/>
+      <w:pPr>
+        <w:ind w:left="6480" w:hanging="360"/>
+      </w:pPr>
+      <w:rPr>
+        <w:rFonts w:ascii="Wingdings" w:hAnsi="Wingdings" w:hint="default"/>
+      </w:rPr>
+    </w:lvl>
+  </w:abstractNum>
+  <w:abstractNum w:abstractNumId="27" w15:restartNumberingAfterBreak="0">
     <w:nsid w:val="74786F53"/>
     <w:multiLevelType w:val="hybridMultilevel"/>
     <w:tmpl w:val="2C8A1CB8"/>
@@ -4636,7 +6077,7 @@
       </w:pPr>
     </w:lvl>
   </w:abstractNum>
-  <w:abstractNum w:abstractNumId="20" w15:restartNumberingAfterBreak="0">
+  <w:abstractNum w:abstractNumId="28" w15:restartNumberingAfterBreak="0">
     <w:nsid w:val="772C21D3"/>
     <w:multiLevelType w:val="hybridMultilevel"/>
     <w:tmpl w:val="0FF0C5B8"/>
@@ -4750,10 +6191,10 @@
     </w:lvl>
   </w:abstractNum>
   <w:num w:numId="1" w16cid:durableId="485900962">
-    <w:abstractNumId w:val="14"/>
+    <w:abstractNumId w:val="19"/>
   </w:num>
   <w:num w:numId="2" w16cid:durableId="482815108">
-    <w:abstractNumId w:val="16"/>
+    <w:abstractNumId w:val="21"/>
     <w:lvlOverride w:ilvl="0">
       <w:lvl w:ilvl="0">
         <w:numFmt w:val="decimal"/>
@@ -4763,7 +6204,7 @@
     </w:lvlOverride>
   </w:num>
   <w:num w:numId="3" w16cid:durableId="303505923">
-    <w:abstractNumId w:val="9"/>
+    <w:abstractNumId w:val="12"/>
     <w:lvlOverride w:ilvl="0">
       <w:lvl w:ilvl="0">
         <w:numFmt w:val="decimal"/>
@@ -4773,7 +6214,7 @@
     </w:lvlOverride>
   </w:num>
   <w:num w:numId="4" w16cid:durableId="1946689240">
-    <w:abstractNumId w:val="9"/>
+    <w:abstractNumId w:val="12"/>
     <w:lvlOverride w:ilvl="0">
       <w:lvl w:ilvl="0">
         <w:numFmt w:val="decimal"/>
@@ -4783,58 +6224,82 @@
     </w:lvlOverride>
   </w:num>
   <w:num w:numId="5" w16cid:durableId="2051031809">
-    <w:abstractNumId w:val="10"/>
+    <w:abstractNumId w:val="13"/>
   </w:num>
   <w:num w:numId="6" w16cid:durableId="1778864453">
     <w:abstractNumId w:val="1"/>
   </w:num>
   <w:num w:numId="7" w16cid:durableId="1813715681">
-    <w:abstractNumId w:val="12"/>
+    <w:abstractNumId w:val="17"/>
   </w:num>
   <w:num w:numId="8" w16cid:durableId="2053579436">
     <w:abstractNumId w:val="0"/>
   </w:num>
   <w:num w:numId="9" w16cid:durableId="1944221057">
-    <w:abstractNumId w:val="19"/>
+    <w:abstractNumId w:val="27"/>
   </w:num>
   <w:num w:numId="10" w16cid:durableId="1744525632">
     <w:abstractNumId w:val="3"/>
   </w:num>
   <w:num w:numId="11" w16cid:durableId="1864633995">
-    <w:abstractNumId w:val="15"/>
+    <w:abstractNumId w:val="20"/>
   </w:num>
   <w:num w:numId="12" w16cid:durableId="744497683">
-    <w:abstractNumId w:val="4"/>
+    <w:abstractNumId w:val="5"/>
   </w:num>
   <w:num w:numId="13" w16cid:durableId="1368219880">
-    <w:abstractNumId w:val="20"/>
+    <w:abstractNumId w:val="28"/>
   </w:num>
   <w:num w:numId="14" w16cid:durableId="1383483327">
+    <w:abstractNumId w:val="11"/>
+  </w:num>
+  <w:num w:numId="15" w16cid:durableId="1024210115">
+    <w:abstractNumId w:val="10"/>
+  </w:num>
+  <w:num w:numId="16" w16cid:durableId="697201966">
     <w:abstractNumId w:val="8"/>
   </w:num>
-  <w:num w:numId="15" w16cid:durableId="1024210115">
-    <w:abstractNumId w:val="7"/>
-  </w:num>
-  <w:num w:numId="16" w16cid:durableId="697201966">
+  <w:num w:numId="17" w16cid:durableId="1991321759">
     <w:abstractNumId w:val="6"/>
   </w:num>
-  <w:num w:numId="17" w16cid:durableId="1991321759">
-    <w:abstractNumId w:val="5"/>
-  </w:num>
   <w:num w:numId="18" w16cid:durableId="1650593995">
-    <w:abstractNumId w:val="18"/>
+    <w:abstractNumId w:val="25"/>
   </w:num>
   <w:num w:numId="19" w16cid:durableId="254899444">
     <w:abstractNumId w:val="2"/>
   </w:num>
   <w:num w:numId="20" w16cid:durableId="78798421">
-    <w:abstractNumId w:val="11"/>
+    <w:abstractNumId w:val="16"/>
   </w:num>
   <w:num w:numId="21" w16cid:durableId="1613783358">
-    <w:abstractNumId w:val="13"/>
+    <w:abstractNumId w:val="18"/>
   </w:num>
   <w:num w:numId="22" w16cid:durableId="282881233">
-    <w:abstractNumId w:val="17"/>
+    <w:abstractNumId w:val="23"/>
+  </w:num>
+  <w:num w:numId="23" w16cid:durableId="2000382578">
+    <w:abstractNumId w:val="4"/>
+  </w:num>
+  <w:num w:numId="24" w16cid:durableId="1212352017">
+    <w:abstractNumId w:val="24"/>
+  </w:num>
+  <w:num w:numId="25" w16cid:durableId="1852794036">
+    <w:abstractNumId w:val="7"/>
+  </w:num>
+  <w:num w:numId="26" w16cid:durableId="1907256131">
+    <w:abstractNumId w:val="14"/>
+  </w:num>
+  <w:num w:numId="27" w16cid:durableId="476727169">
+    <w:abstractNumId w:val="26"/>
+  </w:num>
+  <w:num w:numId="28" w16cid:durableId="544146293">
+    <w:abstractNumId w:val="15"/>
+  </w:num>
+  <w:num w:numId="29" w16cid:durableId="1831821996">
+    <w:abstractNumId w:val="9"/>
+  </w:num>
+  <w:num w:numId="30" w16cid:durableId="707490932">
+    <w:abstractNumId w:val="22"/>
   </w:num>
 </w:numbering>
 </file>
@@ -5251,7 +6716,6 @@
   <w:style w:type="character" w:default="1" w:styleId="DefaultParagraphFont">
     <w:name w:val="Default Paragraph Font"/>
     <w:uiPriority w:val="1"/>
-    <w:semiHidden/>
     <w:unhideWhenUsed/>
   </w:style>
   <w:style w:type="table" w:default="1" w:styleId="TableNormal">
@@ -5739,6 +7203,23 @@
 </file>
 
 <file path=customXml/item1.xml><?xml version="1.0" encoding="utf-8"?>
+<?mso-contentType ?>
+<FormTemplates xmlns="http://schemas.microsoft.com/sharepoint/v3/contenttype/forms">
+  <Display>DocumentLibraryForm</Display>
+  <Edit>DocumentLibraryForm</Edit>
+  <New>DocumentLibraryForm</New>
+</FormTemplates>
+</file>
+
+<file path=customXml/item2.xml><?xml version="1.0" encoding="utf-8"?>
+<p:properties xmlns:p="http://schemas.microsoft.com/office/2006/metadata/properties" xmlns:xsi="http://www.w3.org/2001/XMLSchema-instance" xmlns:pc="http://schemas.microsoft.com/office/infopath/2007/PartnerControls">
+  <documentManagement>
+    <_activity xmlns="00363bb3-e74f-4104-86a2-6ab0a07f612a" xsi:nil="true"/>
+  </documentManagement>
+</p:properties>
+</file>
+
+<file path=customXml/item3.xml><?xml version="1.0" encoding="utf-8"?>
 <ct:contentTypeSchema xmlns:ct="http://schemas.microsoft.com/office/2006/metadata/contentType" xmlns:ma="http://schemas.microsoft.com/office/2006/metadata/properties/metaAttributes" ct:_="" ma:_="" ma:contentTypeName="Document" ma:contentTypeID="0x010100D78B4DC4D3429E40BE9A34E9AF88143A" ma:contentTypeVersion="14" ma:contentTypeDescription="Create a new document." ma:contentTypeScope="" ma:versionID="7bec5fe6b3ad982bc10aebc08b96caaf">
   <xsd:schema xmlns:xsd="http://www.w3.org/2001/XMLSchema" xmlns:xs="http://www.w3.org/2001/XMLSchema" xmlns:p="http://schemas.microsoft.com/office/2006/metadata/properties" xmlns:ns3="caacfb58-780e-4416-9bbb-ed7f20a98dcc" xmlns:ns4="00363bb3-e74f-4104-86a2-6ab0a07f612a" targetNamespace="http://schemas.microsoft.com/office/2006/metadata/properties" ma:root="true" ma:fieldsID="bc609ee014305fe8974f1874c40ca94a" ns3:_="" ns4:_="">
     <xsd:import namespace="caacfb58-780e-4416-9bbb-ed7f20a98dcc"/>
@@ -5967,24 +7448,25 @@
 </ct:contentTypeSchema>
 </file>
 
-<file path=customXml/item2.xml><?xml version="1.0" encoding="utf-8"?>
-<p:properties xmlns:p="http://schemas.microsoft.com/office/2006/metadata/properties" xmlns:xsi="http://www.w3.org/2001/XMLSchema-instance" xmlns:pc="http://schemas.microsoft.com/office/infopath/2007/PartnerControls">
-  <documentManagement>
-    <_activity xmlns="00363bb3-e74f-4104-86a2-6ab0a07f612a" xsi:nil="true"/>
-  </documentManagement>
-</p:properties>
+<file path=customXml/itemProps1.xml><?xml version="1.0" encoding="utf-8"?>
+<ds:datastoreItem xmlns:ds="http://schemas.openxmlformats.org/officeDocument/2006/customXml" ds:itemID="{90EED284-4EA7-4162-BB18-2B3B5BDA0226}">
+  <ds:schemaRefs>
+    <ds:schemaRef ds:uri="http://schemas.microsoft.com/sharepoint/v3/contenttype/forms"/>
+  </ds:schemaRefs>
+</ds:datastoreItem>
 </file>
 
-<file path=customXml/item3.xml><?xml version="1.0" encoding="utf-8"?>
-<?mso-contentType ?>
-<FormTemplates xmlns="http://schemas.microsoft.com/sharepoint/v3/contenttype/forms">
-  <Display>DocumentLibraryForm</Display>
-  <Edit>DocumentLibraryForm</Edit>
-  <New>DocumentLibraryForm</New>
-</FormTemplates>
+<file path=customXml/itemProps2.xml><?xml version="1.0" encoding="utf-8"?>
+<ds:datastoreItem xmlns:ds="http://schemas.openxmlformats.org/officeDocument/2006/customXml" ds:itemID="{B6FAEC54-C221-4039-AA31-77C720A8BC5B}">
+  <ds:schemaRefs>
+    <ds:schemaRef ds:uri="http://schemas.microsoft.com/office/2006/metadata/properties"/>
+    <ds:schemaRef ds:uri="http://schemas.microsoft.com/office/infopath/2007/PartnerControls"/>
+    <ds:schemaRef ds:uri="00363bb3-e74f-4104-86a2-6ab0a07f612a"/>
+  </ds:schemaRefs>
+</ds:datastoreItem>
 </file>
 
-<file path=customXml/itemProps1.xml><?xml version="1.0" encoding="utf-8"?>
+<file path=customXml/itemProps3.xml><?xml version="1.0" encoding="utf-8"?>
 <ds:datastoreItem xmlns:ds="http://schemas.openxmlformats.org/officeDocument/2006/customXml" ds:itemID="{ECDC854E-8A09-4BF7-8744-AAFAB04DB032}">
   <ds:schemaRefs>
     <ds:schemaRef ds:uri="http://schemas.microsoft.com/office/2006/metadata/contentType"/>
@@ -6001,22 +7483,4 @@
     <ds:schemaRef ds:uri="http://schemas.microsoft.com/internal/obd"/>
   </ds:schemaRefs>
 </ds:datastoreItem>
-</file>
-
-<file path=customXml/itemProps2.xml><?xml version="1.0" encoding="utf-8"?>
-<ds:datastoreItem xmlns:ds="http://schemas.openxmlformats.org/officeDocument/2006/customXml" ds:itemID="{B6FAEC54-C221-4039-AA31-77C720A8BC5B}">
-  <ds:schemaRefs>
-    <ds:schemaRef ds:uri="http://schemas.microsoft.com/office/2006/metadata/properties"/>
-    <ds:schemaRef ds:uri="http://schemas.microsoft.com/office/infopath/2007/PartnerControls"/>
-    <ds:schemaRef ds:uri="00363bb3-e74f-4104-86a2-6ab0a07f612a"/>
-  </ds:schemaRefs>
-</ds:datastoreItem>
-</file>
-
-<file path=customXml/itemProps3.xml><?xml version="1.0" encoding="utf-8"?>
-<ds:datastoreItem xmlns:ds="http://schemas.openxmlformats.org/officeDocument/2006/customXml" ds:itemID="{90EED284-4EA7-4162-BB18-2B3B5BDA0226}">
-  <ds:schemaRefs>
-    <ds:schemaRef ds:uri="http://schemas.microsoft.com/sharepoint/v3/contenttype/forms"/>
-  </ds:schemaRefs>
-</ds:datastoreItem>
 </file>
</xml_diff>